<commit_message>
Ajout et corrections de beaucoup de commentaires + résolution de bug au register
</commit_message>
<xml_diff>
--- a/Documentation/r-Néo-P_APPRO_1-Rapport_de_projet.docx
+++ b/Documentation/r-Néo-P_APPRO_1-Rapport_de_projet.docx
@@ -12792,6 +12792,12 @@
                 <w:rFonts w:cs="Segoe UI"/>
               </w:rPr>
             </w:pPr>
+            <w:r>
+              <w:rPr>
+                <w:rFonts w:cs="Segoe UI"/>
+              </w:rPr>
+              <w:t>12.12.0</w:t>
+            </w:r>
           </w:p>
         </w:tc>
       </w:tr>
@@ -12829,6 +12835,12 @@
                 <w:rFonts w:cs="Segoe UI"/>
               </w:rPr>
             </w:pPr>
+            <w:r>
+              <w:rPr>
+                <w:rFonts w:cs="Segoe UI"/>
+              </w:rPr>
+              <w:t>3.8.2</w:t>
+            </w:r>
           </w:p>
         </w:tc>
       </w:tr>
@@ -12866,23 +12878,15 @@
           <w:rFonts w:ascii="Cambria" w:hAnsi="Cambria" w:cs="Segoe UI"/>
         </w:rPr>
       </w:pPr>
-      <w:bookmarkStart w:id="47" w:name="_Toc25553317"/>
-      <w:bookmarkStart w:id="48" w:name="_Toc71691022"/>
-      <w:bookmarkStart w:id="49" w:name="_Toc499021843"/>
-      <w:bookmarkStart w:id="50" w:name="_Toc197949201"/>
-      <w:r>
-        <w:rPr>
-          <w:rFonts w:ascii="Cambria" w:hAnsi="Cambria" w:cs="Segoe UI"/>
-        </w:rPr>
-        <w:t>Dossier de réalisation</w:t>
-      </w:r>
-      <w:bookmarkStart w:id="51" w:name="_Toc25553318"/>
-      <w:bookmarkEnd w:id="47"/>
-      <w:bookmarkEnd w:id="48"/>
-      <w:bookmarkEnd w:id="49"/>
-      <w:bookmarkEnd w:id="50"/>
-    </w:p>
-    <w:bookmarkEnd w:id="51"/>
+      <w:bookmarkStart w:id="47" w:name="_Toc25553318"/>
+      <w:r>
+        <w:rPr>
+          <w:rFonts w:ascii="Cambria" w:hAnsi="Cambria" w:cs="Segoe UI"/>
+        </w:rPr>
+        <w:t>Problèmes rencontrés</w:t>
+      </w:r>
+    </w:p>
+    <w:bookmarkEnd w:id="47"/>
     <w:p>
       <w:pPr>
         <w:jc w:val="both"/>
@@ -12904,7 +12908,7 @@
           <w:rFonts w:ascii="Cambria" w:hAnsi="Cambria" w:cs="Segoe UI"/>
         </w:rPr>
       </w:pPr>
-      <w:bookmarkStart w:id="52" w:name="_Toc197949202"/>
+      <w:bookmarkStart w:id="48" w:name="_Toc197949202"/>
       <w:r>
         <w:rPr>
           <w:rFonts w:ascii="Cambria" w:hAnsi="Cambria" w:cs="Segoe UI"/>
@@ -12917,7 +12921,7 @@
         </w:rPr>
         <w:t>…</w:t>
       </w:r>
-      <w:bookmarkEnd w:id="52"/>
+      <w:bookmarkEnd w:id="48"/>
     </w:p>
     <w:p>
       <w:pPr>
@@ -13011,6 +13015,645 @@
     </w:p>
     <w:p>
       <w:pPr>
+        <w:pStyle w:val="Titre2"/>
+      </w:pPr>
+      <w:r>
+        <w:t>Fonctionnalités importantes</w:t>
+      </w:r>
+    </w:p>
+    <w:p>
+      <w:pPr>
+        <w:pStyle w:val="Titre2"/>
+        <w:numPr>
+          <w:ilvl w:val="2"/>
+          <w:numId w:val="1"/>
+        </w:numPr>
+      </w:pPr>
+      <w:r>
+        <w:t>Barre de Recherche</w:t>
+      </w:r>
+    </w:p>
+    <w:p/>
+    <w:p>
+      <w:pPr>
+        <w:pStyle w:val="Titre4"/>
+      </w:pPr>
+      <w:r>
+        <w:t>Visuel</w:t>
+      </w:r>
+    </w:p>
+    <w:p>
+      <w:pPr>
+        <w:pStyle w:val="Paragraphedeliste"/>
+      </w:pPr>
+      <w:r>
+        <w:t>Sur la page d’accueil (</w:t>
+      </w:r>
+      <w:proofErr w:type="gramStart"/>
+      <w:r>
+        <w:t>listing</w:t>
+      </w:r>
+      <w:proofErr w:type="gramEnd"/>
+      <w:r>
+        <w:t xml:space="preserve"> de tous les thés), </w:t>
+      </w:r>
+      <w:r>
+        <w:t>une barre de recherche textuelle a</w:t>
+      </w:r>
+      <w:r>
+        <w:t xml:space="preserve"> été ajoutée pour faciliter la navigation lorsque la liste devient </w:t>
+      </w:r>
+      <w:r>
+        <w:t>longue</w:t>
+      </w:r>
+      <w:r>
+        <w:t>.</w:t>
+      </w:r>
+      <w:r>
+        <w:br/>
+      </w:r>
+      <w:r>
+        <w:t xml:space="preserve">Elle se comporte en </w:t>
+      </w:r>
+      <w:r>
+        <w:t>filtr</w:t>
+      </w:r>
+      <w:r>
+        <w:t>ant</w:t>
+      </w:r>
+      <w:r>
+        <w:t xml:space="preserve"> en temps</w:t>
+      </w:r>
+      <w:r>
+        <w:t xml:space="preserve"> réel la liste des thés dont le nom contient la chaîne tapée (recherche insensible à la casse).</w:t>
+      </w:r>
+      <w:r>
+        <w:br/>
+        <w:t xml:space="preserve">Voici son visuel : </w:t>
+      </w:r>
+      <w:r>
+        <w:br/>
+      </w:r>
+      <w:r>
+        <w:drawing>
+          <wp:inline distT="0" distB="0" distL="0" distR="0" wp14:anchorId="79FE5E5B" wp14:editId="2E76D2B4">
+            <wp:extent cx="2429214" cy="905001"/>
+            <wp:effectExtent l="0" t="0" r="9525" b="9525"/>
+            <wp:docPr id="2" name="Image 2"/>
+            <wp:cNvGraphicFramePr>
+              <a:graphicFrameLocks xmlns:a="http://schemas.openxmlformats.org/drawingml/2006/main" noChangeAspect="1"/>
+            </wp:cNvGraphicFramePr>
+            <a:graphic xmlns:a="http://schemas.openxmlformats.org/drawingml/2006/main">
+              <a:graphicData uri="http://schemas.openxmlformats.org/drawingml/2006/picture">
+                <pic:pic xmlns:pic="http://schemas.openxmlformats.org/drawingml/2006/picture">
+                  <pic:nvPicPr>
+                    <pic:cNvPr id="1" name=""/>
+                    <pic:cNvPicPr/>
+                  </pic:nvPicPr>
+                  <pic:blipFill>
+                    <a:blip r:embed="rId26"/>
+                    <a:stretch>
+                      <a:fillRect/>
+                    </a:stretch>
+                  </pic:blipFill>
+                  <pic:spPr>
+                    <a:xfrm>
+                      <a:off x="0" y="0"/>
+                      <a:ext cx="2429214" cy="905001"/>
+                    </a:xfrm>
+                    <a:prstGeom prst="rect">
+                      <a:avLst/>
+                    </a:prstGeom>
+                  </pic:spPr>
+                </pic:pic>
+              </a:graphicData>
+            </a:graphic>
+          </wp:inline>
+        </w:drawing>
+      </w:r>
+    </w:p>
+    <w:p>
+      <w:pPr>
+        <w:pStyle w:val="Lgende"/>
+      </w:pPr>
+      <w:r>
+        <w:t xml:space="preserve">Figure </w:t>
+      </w:r>
+      <w:r>
+        <w:fldChar w:fldCharType="begin"/>
+      </w:r>
+      <w:r>
+        <w:instrText xml:space="preserve"> SEQ Figure \* ARABIC </w:instrText>
+      </w:r>
+      <w:r>
+        <w:fldChar w:fldCharType="separate"/>
+      </w:r>
+      <w:r>
+        <w:rPr>
+          <w:noProof/>
+        </w:rPr>
+        <w:t>14</w:t>
+      </w:r>
+      <w:r>
+        <w:fldChar w:fldCharType="end"/>
+      </w:r>
+      <w:r>
+        <w:t xml:space="preserve"> - </w:t>
+      </w:r>
+      <w:proofErr w:type="gramStart"/>
+      <w:r>
+        <w:t>Barre  de</w:t>
+      </w:r>
+      <w:proofErr w:type="gramEnd"/>
+      <w:r>
+        <w:t xml:space="preserve">  recherche</w:t>
+      </w:r>
+    </w:p>
+    <w:p>
+      <w:pPr>
+        <w:pStyle w:val="Paragraphedeliste"/>
+      </w:pPr>
+      <w:r>
+        <w:lastRenderedPageBreak/>
+        <w:br/>
+      </w:r>
+      <w:r>
+        <w:br/>
+        <w:t xml:space="preserve">Par exemple si on cherche </w:t>
+      </w:r>
+      <w:r>
+        <w:t>‘’</w:t>
+      </w:r>
+      <w:proofErr w:type="spellStart"/>
+      <w:r>
+        <w:t>ear</w:t>
+      </w:r>
+      <w:proofErr w:type="spellEnd"/>
+      <w:r>
+        <w:t>’’</w:t>
+      </w:r>
+      <w:r>
+        <w:t xml:space="preserve"> il nous filtre la liste et n’affiche que le</w:t>
+      </w:r>
+      <w:r>
+        <w:t xml:space="preserve"> </w:t>
+      </w:r>
+      <w:r>
+        <w:t xml:space="preserve">thé </w:t>
+      </w:r>
+      <w:r>
+        <w:t xml:space="preserve">dont le nom commence par ces trois lettres </w:t>
+      </w:r>
+      <w:r>
+        <w:t>:</w:t>
+      </w:r>
+      <w:r>
+        <w:br/>
+      </w:r>
+      <w:r>
+        <w:drawing>
+          <wp:inline distT="0" distB="0" distL="0" distR="0" wp14:anchorId="1F7E10CB" wp14:editId="42570793">
+            <wp:extent cx="5759450" cy="1390650"/>
+            <wp:effectExtent l="0" t="0" r="0" b="0"/>
+            <wp:docPr id="3" name="Image 3"/>
+            <wp:cNvGraphicFramePr>
+              <a:graphicFrameLocks xmlns:a="http://schemas.openxmlformats.org/drawingml/2006/main" noChangeAspect="1"/>
+            </wp:cNvGraphicFramePr>
+            <a:graphic xmlns:a="http://schemas.openxmlformats.org/drawingml/2006/main">
+              <a:graphicData uri="http://schemas.openxmlformats.org/drawingml/2006/picture">
+                <pic:pic xmlns:pic="http://schemas.openxmlformats.org/drawingml/2006/picture">
+                  <pic:nvPicPr>
+                    <pic:cNvPr id="1" name=""/>
+                    <pic:cNvPicPr/>
+                  </pic:nvPicPr>
+                  <pic:blipFill>
+                    <a:blip r:embed="rId27"/>
+                    <a:stretch>
+                      <a:fillRect/>
+                    </a:stretch>
+                  </pic:blipFill>
+                  <pic:spPr>
+                    <a:xfrm>
+                      <a:off x="0" y="0"/>
+                      <a:ext cx="5759450" cy="1390650"/>
+                    </a:xfrm>
+                    <a:prstGeom prst="rect">
+                      <a:avLst/>
+                    </a:prstGeom>
+                  </pic:spPr>
+                </pic:pic>
+              </a:graphicData>
+            </a:graphic>
+          </wp:inline>
+        </w:drawing>
+      </w:r>
+    </w:p>
+    <w:p>
+      <w:pPr>
+        <w:pStyle w:val="Lgende"/>
+      </w:pPr>
+      <w:r>
+        <w:t xml:space="preserve">Figure </w:t>
+      </w:r>
+      <w:r>
+        <w:fldChar w:fldCharType="begin"/>
+      </w:r>
+      <w:r>
+        <w:instrText xml:space="preserve"> SEQ Figure \* ARABIC </w:instrText>
+      </w:r>
+      <w:r>
+        <w:fldChar w:fldCharType="separate"/>
+      </w:r>
+      <w:r>
+        <w:rPr>
+          <w:noProof/>
+        </w:rPr>
+        <w:t>15</w:t>
+      </w:r>
+      <w:r>
+        <w:fldChar w:fldCharType="end"/>
+      </w:r>
+      <w:r>
+        <w:t xml:space="preserve"> - affichage - recherche</w:t>
+      </w:r>
+    </w:p>
+    <w:p>
+      <w:pPr>
+        <w:pStyle w:val="Paragraphedeliste"/>
+      </w:pPr>
+      <w:r>
+        <w:t xml:space="preserve">Si nous avions d’autres thé commençant par </w:t>
+      </w:r>
+      <w:proofErr w:type="gramStart"/>
+      <w:r>
+        <w:t xml:space="preserve">les même </w:t>
+      </w:r>
+      <w:r>
+        <w:t>caractères</w:t>
+      </w:r>
+      <w:proofErr w:type="gramEnd"/>
+      <w:r>
+        <w:t xml:space="preserve"> </w:t>
+      </w:r>
+      <w:r>
+        <w:t>ils apparaîtraient</w:t>
+      </w:r>
+      <w:r>
+        <w:t xml:space="preserve"> aussi.</w:t>
+      </w:r>
+      <w:r>
+        <w:br/>
+      </w:r>
+    </w:p>
+    <w:p>
+      <w:pPr>
+        <w:pStyle w:val="Titre4"/>
+      </w:pPr>
+      <w:r>
+        <w:t xml:space="preserve">Fonctionnement </w:t>
+      </w:r>
+    </w:p>
+    <w:p>
+      <w:pPr>
+        <w:pStyle w:val="Paragraphedeliste"/>
+      </w:pPr>
+      <w:r>
+        <w:t>À présent nous allons voir comment se traduit cette fonctionnalité dans le code</w:t>
+      </w:r>
+      <w:r>
+        <w:t>.</w:t>
+      </w:r>
+      <w:r>
+        <w:br/>
+      </w:r>
+      <w:r>
+        <w:br/>
+        <w:t xml:space="preserve">Dans notre fichier de vue </w:t>
+      </w:r>
+      <w:proofErr w:type="spellStart"/>
+      <w:r>
+        <w:t>dashboard.php</w:t>
+      </w:r>
+      <w:proofErr w:type="spellEnd"/>
+      <w:r>
+        <w:t xml:space="preserve"> nous avons d’abord le code html qui permet de faire apparaitre cette barre de recherche</w:t>
+      </w:r>
+      <w:r>
+        <w:t xml:space="preserve"> sur notre page</w:t>
+      </w:r>
+      <w:r>
+        <w:t xml:space="preserve">, le voici : </w:t>
+      </w:r>
+      <w:r>
+        <w:br/>
+      </w:r>
+      <w:r>
+        <w:drawing>
+          <wp:inline distT="0" distB="0" distL="0" distR="0" wp14:anchorId="10D52F48" wp14:editId="7727915F">
+            <wp:extent cx="5758293" cy="453224"/>
+            <wp:effectExtent l="0" t="0" r="0" b="4445"/>
+            <wp:docPr id="5" name="Image 5"/>
+            <wp:cNvGraphicFramePr>
+              <a:graphicFrameLocks xmlns:a="http://schemas.openxmlformats.org/drawingml/2006/main" noChangeAspect="1"/>
+            </wp:cNvGraphicFramePr>
+            <a:graphic xmlns:a="http://schemas.openxmlformats.org/drawingml/2006/main">
+              <a:graphicData uri="http://schemas.openxmlformats.org/drawingml/2006/picture">
+                <pic:pic xmlns:pic="http://schemas.openxmlformats.org/drawingml/2006/picture">
+                  <pic:nvPicPr>
+                    <pic:cNvPr id="1" name=""/>
+                    <pic:cNvPicPr/>
+                  </pic:nvPicPr>
+                  <pic:blipFill>
+                    <a:blip r:embed="rId28"/>
+                    <a:stretch>
+                      <a:fillRect/>
+                    </a:stretch>
+                  </pic:blipFill>
+                  <pic:spPr>
+                    <a:xfrm>
+                      <a:off x="0" y="0"/>
+                      <a:ext cx="5884713" cy="463174"/>
+                    </a:xfrm>
+                    <a:prstGeom prst="rect">
+                      <a:avLst/>
+                    </a:prstGeom>
+                  </pic:spPr>
+                </pic:pic>
+              </a:graphicData>
+            </a:graphic>
+          </wp:inline>
+        </w:drawing>
+      </w:r>
+    </w:p>
+    <w:p>
+      <w:pPr>
+        <w:pStyle w:val="Lgende"/>
+      </w:pPr>
+      <w:r>
+        <w:t xml:space="preserve">Figure </w:t>
+      </w:r>
+      <w:r>
+        <w:fldChar w:fldCharType="begin"/>
+      </w:r>
+      <w:r>
+        <w:instrText xml:space="preserve"> SEQ Figure \* ARABIC </w:instrText>
+      </w:r>
+      <w:r>
+        <w:fldChar w:fldCharType="separate"/>
+      </w:r>
+      <w:r>
+        <w:rPr>
+          <w:noProof/>
+        </w:rPr>
+        <w:t>16</w:t>
+      </w:r>
+      <w:r>
+        <w:fldChar w:fldCharType="end"/>
+      </w:r>
+      <w:r>
+        <w:t xml:space="preserve"> - code - barre de recherche</w:t>
+      </w:r>
+      <w:r>
+        <w:t xml:space="preserve"> HTML</w:t>
+      </w:r>
+    </w:p>
+    <w:p>
+      <w:pPr>
+        <w:pStyle w:val="Paragraphedeliste"/>
+      </w:pPr>
+      <w:r>
+        <w:t>Nous pouvons voir que cette recherche est un simple input de type texte avec un Id.</w:t>
+      </w:r>
+      <w:r>
+        <w:br/>
+      </w:r>
+      <w:r>
+        <w:br/>
+      </w:r>
+      <w:r>
+        <w:t xml:space="preserve">Puis suivons </w:t>
+      </w:r>
+      <w:proofErr w:type="spellStart"/>
+      <w:r>
+        <w:t>l’id</w:t>
+      </w:r>
+      <w:proofErr w:type="spellEnd"/>
+      <w:r>
+        <w:t xml:space="preserve"> ‘’</w:t>
+      </w:r>
+      <w:proofErr w:type="spellStart"/>
+      <w:r>
+        <w:t>searchInput</w:t>
+      </w:r>
+      <w:proofErr w:type="spellEnd"/>
+      <w:r>
+        <w:t>’’</w:t>
+      </w:r>
+      <w:r>
+        <w:t xml:space="preserve"> dans le code</w:t>
+      </w:r>
+      <w:r>
+        <w:t xml:space="preserve"> pour comprendre la suite</w:t>
+      </w:r>
+      <w:r>
+        <w:t>.</w:t>
+      </w:r>
+      <w:r>
+        <w:br/>
+        <w:t xml:space="preserve">Quelques ligne plus bas dans le fichier nous avons : </w:t>
+      </w:r>
+      <w:r>
+        <w:br/>
+      </w:r>
+      <w:r>
+        <w:drawing>
+          <wp:inline distT="0" distB="0" distL="0" distR="0" wp14:anchorId="101C6302" wp14:editId="344498FB">
+            <wp:extent cx="5759450" cy="1583055"/>
+            <wp:effectExtent l="0" t="0" r="0" b="0"/>
+            <wp:docPr id="6" name="Image 6"/>
+            <wp:cNvGraphicFramePr>
+              <a:graphicFrameLocks xmlns:a="http://schemas.openxmlformats.org/drawingml/2006/main" noChangeAspect="1"/>
+            </wp:cNvGraphicFramePr>
+            <a:graphic xmlns:a="http://schemas.openxmlformats.org/drawingml/2006/main">
+              <a:graphicData uri="http://schemas.openxmlformats.org/drawingml/2006/picture">
+                <pic:pic xmlns:pic="http://schemas.openxmlformats.org/drawingml/2006/picture">
+                  <pic:nvPicPr>
+                    <pic:cNvPr id="1" name=""/>
+                    <pic:cNvPicPr/>
+                  </pic:nvPicPr>
+                  <pic:blipFill>
+                    <a:blip r:embed="rId29"/>
+                    <a:stretch>
+                      <a:fillRect/>
+                    </a:stretch>
+                  </pic:blipFill>
+                  <pic:spPr>
+                    <a:xfrm>
+                      <a:off x="0" y="0"/>
+                      <a:ext cx="5759450" cy="1583055"/>
+                    </a:xfrm>
+                    <a:prstGeom prst="rect">
+                      <a:avLst/>
+                    </a:prstGeom>
+                  </pic:spPr>
+                </pic:pic>
+              </a:graphicData>
+            </a:graphic>
+          </wp:inline>
+        </w:drawing>
+      </w:r>
+      <w:r>
+        <w:br/>
+      </w:r>
+      <w:r>
+        <w:t>Le ‘’</w:t>
+      </w:r>
+      <w:proofErr w:type="spellStart"/>
+      <w:proofErr w:type="gramStart"/>
+      <w:r>
+        <w:t>document.addEventListener</w:t>
+      </w:r>
+      <w:proofErr w:type="spellEnd"/>
+      <w:proofErr w:type="gramEnd"/>
+      <w:r>
+        <w:t>('</w:t>
+      </w:r>
+      <w:proofErr w:type="spellStart"/>
+      <w:r>
+        <w:t>DOMContentLoaded</w:t>
+      </w:r>
+      <w:proofErr w:type="spellEnd"/>
+      <w:r>
+        <w:t>', …)</w:t>
+      </w:r>
+      <w:r>
+        <w:t xml:space="preserve">’’ </w:t>
+      </w:r>
+      <w:r>
+        <w:t xml:space="preserve">S’assure que le script ne s’exécute </w:t>
+      </w:r>
+      <w:r>
+        <w:rPr>
+          <w:rStyle w:val="lev"/>
+        </w:rPr>
+        <w:t>qu’après</w:t>
+      </w:r>
+      <w:r>
+        <w:t xml:space="preserve"> le chargement complet d</w:t>
+      </w:r>
+      <w:r>
+        <w:t>e</w:t>
+      </w:r>
+      <w:r>
+        <w:t xml:space="preserve"> </w:t>
+      </w:r>
+      <w:r>
+        <w:t>l’</w:t>
+      </w:r>
+      <w:r>
+        <w:t>HTML.</w:t>
+      </w:r>
+      <w:r>
+        <w:br/>
+        <w:t>Ce script</w:t>
+      </w:r>
+      <w:r>
+        <w:t xml:space="preserve"> Javascript </w:t>
+      </w:r>
+      <w:r>
+        <w:t xml:space="preserve">récupère les trois constantes table, </w:t>
+      </w:r>
+      <w:proofErr w:type="spellStart"/>
+      <w:r>
+        <w:t>searchInput</w:t>
+      </w:r>
+      <w:proofErr w:type="spellEnd"/>
+      <w:r>
+        <w:t xml:space="preserve"> et </w:t>
+      </w:r>
+      <w:proofErr w:type="spellStart"/>
+      <w:r>
+        <w:t>rows</w:t>
+      </w:r>
+      <w:proofErr w:type="spellEnd"/>
+      <w:r>
+        <w:t xml:space="preserve"> au chargement de la page.</w:t>
+      </w:r>
+      <w:r>
+        <w:t xml:space="preserve"> </w:t>
+      </w:r>
+      <w:r>
+        <w:br/>
+      </w:r>
+    </w:p>
+    <w:p>
+      <w:pPr>
+        <w:pStyle w:val="Titre2"/>
+        <w:numPr>
+          <w:ilvl w:val="2"/>
+          <w:numId w:val="1"/>
+        </w:numPr>
+      </w:pPr>
+      <w:r>
+        <w:lastRenderedPageBreak/>
+        <w:t>Filtrage</w:t>
+      </w:r>
+    </w:p>
+    <w:p>
+      <w:pPr>
+        <w:pStyle w:val="Titre2"/>
+        <w:numPr>
+          <w:ilvl w:val="2"/>
+          <w:numId w:val="1"/>
+        </w:numPr>
+      </w:pPr>
+      <w:r>
+        <w:t>Tri</w:t>
+      </w:r>
+    </w:p>
+    <w:p>
+      <w:pPr>
+        <w:pStyle w:val="Titre2"/>
+        <w:numPr>
+          <w:ilvl w:val="2"/>
+          <w:numId w:val="1"/>
+        </w:numPr>
+      </w:pPr>
+      <w:r>
+        <w:t>Connexion/authentification</w:t>
+      </w:r>
+    </w:p>
+    <w:p>
+      <w:pPr>
+        <w:pStyle w:val="Titre2"/>
+        <w:numPr>
+          <w:ilvl w:val="2"/>
+          <w:numId w:val="1"/>
+        </w:numPr>
+      </w:pPr>
+      <w:r>
+        <w:t>Listes déroulantes de la page d’ajout</w:t>
+      </w:r>
+    </w:p>
+    <w:p>
+      <w:pPr>
+        <w:pStyle w:val="Titre2"/>
+        <w:numPr>
+          <w:ilvl w:val="2"/>
+          <w:numId w:val="1"/>
+        </w:numPr>
+      </w:pPr>
+      <w:r>
+        <w:t xml:space="preserve">Exportation en </w:t>
+      </w:r>
+      <w:proofErr w:type="spellStart"/>
+      <w:r>
+        <w:t>pdf</w:t>
+      </w:r>
+      <w:proofErr w:type="spellEnd"/>
+    </w:p>
+    <w:p>
+      <w:pPr>
         <w:ind w:firstLine="360"/>
         <w:jc w:val="both"/>
         <w:rPr>
@@ -13371,7 +14014,6 @@
         <w:rPr>
           <w:rFonts w:cs="Segoe UI"/>
         </w:rPr>
-        <w:lastRenderedPageBreak/>
         <w:t xml:space="preserve">J’ai </w:t>
       </w:r>
       <w:r>
@@ -13595,7 +14237,7 @@
           <w:lang w:val="fr-CH"/>
         </w:rPr>
       </w:pPr>
-      <w:bookmarkStart w:id="53" w:name="_Toc197949203"/>
+      <w:bookmarkStart w:id="49" w:name="_Toc197949203"/>
       <w:r>
         <w:rPr>
           <w:rFonts w:ascii="Cambria" w:hAnsi="Cambria" w:cs="Segoe UI"/>
@@ -13603,7 +14245,7 @@
         </w:rPr>
         <w:t>Description physique du projet</w:t>
       </w:r>
-      <w:bookmarkEnd w:id="53"/>
+      <w:bookmarkEnd w:id="49"/>
     </w:p>
     <w:p>
       <w:pPr>
@@ -13617,7 +14259,7 @@
           <w:lang w:val="fr-CH"/>
         </w:rPr>
       </w:pPr>
-      <w:bookmarkStart w:id="54" w:name="_Toc197949204"/>
+      <w:bookmarkStart w:id="50" w:name="_Toc197949204"/>
       <w:r>
         <w:rPr>
           <w:rFonts w:ascii="Cambria" w:hAnsi="Cambria" w:cs="Segoe UI"/>
@@ -13625,7 +14267,7 @@
         </w:rPr>
         <w:t>Répertoires où le logiciel est installé :</w:t>
       </w:r>
-      <w:bookmarkEnd w:id="54"/>
+      <w:bookmarkEnd w:id="50"/>
     </w:p>
     <w:p>
       <w:pPr>
@@ -13647,7 +14289,7 @@
           <w:lang w:val="fr-CH"/>
         </w:rPr>
       </w:pPr>
-      <w:bookmarkStart w:id="55" w:name="_Toc197949205"/>
+      <w:bookmarkStart w:id="51" w:name="_Toc197949205"/>
       <w:r>
         <w:rPr>
           <w:rFonts w:ascii="Cambria" w:hAnsi="Cambria" w:cs="Segoe UI"/>
@@ -13655,7 +14297,7 @@
         </w:rPr>
         <w:t>Liste des fichiers et description :</w:t>
       </w:r>
-      <w:bookmarkEnd w:id="55"/>
+      <w:bookmarkEnd w:id="51"/>
     </w:p>
     <w:p>
       <w:pPr>
@@ -13680,7 +14322,7 @@
           <w:i w:val="0"/>
         </w:rPr>
       </w:pPr>
-      <w:bookmarkStart w:id="56" w:name="_Toc197949206"/>
+      <w:bookmarkStart w:id="52" w:name="_Toc197949206"/>
       <w:r>
         <w:rPr>
           <w:rFonts w:ascii="Cambria" w:hAnsi="Cambria" w:cs="Segoe UI"/>
@@ -13698,7 +14340,7 @@
         </w:rPr>
         <w:t>effectués</w:t>
       </w:r>
-      <w:bookmarkEnd w:id="56"/>
+      <w:bookmarkEnd w:id="52"/>
     </w:p>
     <w:p>
       <w:pPr>
@@ -13715,7 +14357,7 @@
           <w:lang w:val="fr-CH"/>
         </w:rPr>
       </w:pPr>
-      <w:bookmarkStart w:id="57" w:name="_Toc197949207"/>
+      <w:bookmarkStart w:id="53" w:name="_Toc197949207"/>
       <w:r>
         <w:rPr>
           <w:rFonts w:ascii="Cambria" w:hAnsi="Cambria" w:cs="Segoe UI"/>
@@ -13730,7 +14372,7 @@
         </w:rPr>
         <w:t>1</w:t>
       </w:r>
-      <w:bookmarkEnd w:id="57"/>
+      <w:bookmarkEnd w:id="53"/>
       <w:r>
         <w:rPr>
           <w:rFonts w:ascii="Cambria" w:hAnsi="Cambria" w:cs="Segoe UI"/>
@@ -13765,10 +14407,10 @@
           <w:iCs/>
         </w:rPr>
       </w:pPr>
-      <w:bookmarkStart w:id="58" w:name="_Toc25553322"/>
-      <w:bookmarkStart w:id="59" w:name="_Toc71691026"/>
-      <w:bookmarkStart w:id="60" w:name="_Toc499021845"/>
-      <w:bookmarkStart w:id="61" w:name="_Toc197949208"/>
+      <w:bookmarkStart w:id="54" w:name="_Toc25553322"/>
+      <w:bookmarkStart w:id="55" w:name="_Toc71691026"/>
+      <w:bookmarkStart w:id="56" w:name="_Toc499021845"/>
+      <w:bookmarkStart w:id="57" w:name="_Toc197949208"/>
       <w:r>
         <w:rPr>
           <w:rFonts w:ascii="Cambria" w:hAnsi="Cambria" w:cs="Segoe UI"/>
@@ -13776,9 +14418,10 @@
           <w:i w:val="0"/>
           <w:iCs/>
         </w:rPr>
+        <w:lastRenderedPageBreak/>
         <w:t xml:space="preserve">Erreur </w:t>
       </w:r>
-      <w:bookmarkEnd w:id="58"/>
+      <w:bookmarkEnd w:id="54"/>
       <w:r>
         <w:rPr>
           <w:rFonts w:ascii="Cambria" w:hAnsi="Cambria" w:cs="Segoe UI"/>
@@ -13788,9 +14431,9 @@
         </w:rPr>
         <w:t>restante</w:t>
       </w:r>
-      <w:bookmarkEnd w:id="59"/>
-      <w:bookmarkEnd w:id="60"/>
-      <w:bookmarkEnd w:id="61"/>
+      <w:bookmarkEnd w:id="55"/>
+      <w:bookmarkEnd w:id="56"/>
+      <w:bookmarkEnd w:id="57"/>
     </w:p>
     <w:p>
       <w:pPr>
@@ -13807,10 +14450,10 @@
           <w:iCs/>
         </w:rPr>
       </w:pPr>
-      <w:bookmarkStart w:id="62" w:name="_Toc25553326"/>
-      <w:bookmarkStart w:id="63" w:name="_Toc71691029"/>
-      <w:bookmarkStart w:id="64" w:name="_Toc499021846"/>
-      <w:bookmarkStart w:id="65" w:name="_Toc197949209"/>
+      <w:bookmarkStart w:id="58" w:name="_Toc25553326"/>
+      <w:bookmarkStart w:id="59" w:name="_Toc71691029"/>
+      <w:bookmarkStart w:id="60" w:name="_Toc499021846"/>
+      <w:bookmarkStart w:id="61" w:name="_Toc197949209"/>
       <w:r>
         <w:rPr>
           <w:rFonts w:ascii="Cambria" w:hAnsi="Cambria" w:cs="Segoe UI"/>
@@ -13820,7 +14463,7 @@
         </w:rPr>
         <w:t>Liste des documents</w:t>
       </w:r>
-      <w:bookmarkEnd w:id="62"/>
+      <w:bookmarkEnd w:id="58"/>
       <w:r>
         <w:rPr>
           <w:rFonts w:ascii="Cambria" w:hAnsi="Cambria" w:cs="Segoe UI"/>
@@ -13830,9 +14473,9 @@
         </w:rPr>
         <w:t xml:space="preserve"> fournis</w:t>
       </w:r>
-      <w:bookmarkEnd w:id="63"/>
-      <w:bookmarkEnd w:id="64"/>
-      <w:bookmarkEnd w:id="65"/>
+      <w:bookmarkEnd w:id="59"/>
+      <w:bookmarkEnd w:id="60"/>
+      <w:bookmarkEnd w:id="61"/>
     </w:p>
     <w:p>
       <w:pPr>
@@ -14004,10 +14647,10 @@
           <w:szCs w:val="24"/>
         </w:rPr>
       </w:pPr>
-      <w:bookmarkStart w:id="66" w:name="_Toc25553328"/>
-      <w:bookmarkStart w:id="67" w:name="_Toc71703263"/>
-      <w:bookmarkStart w:id="68" w:name="_Toc499021847"/>
-      <w:bookmarkStart w:id="69" w:name="_Toc197949210"/>
+      <w:bookmarkStart w:id="62" w:name="_Toc25553328"/>
+      <w:bookmarkStart w:id="63" w:name="_Toc71703263"/>
+      <w:bookmarkStart w:id="64" w:name="_Toc499021847"/>
+      <w:bookmarkStart w:id="65" w:name="_Toc197949210"/>
       <w:r>
         <w:rPr>
           <w:rFonts w:ascii="Cambria" w:hAnsi="Cambria" w:cs="Segoe UI"/>
@@ -14015,8 +14658,8 @@
         </w:rPr>
         <w:t>C</w:t>
       </w:r>
-      <w:bookmarkEnd w:id="66"/>
-      <w:bookmarkEnd w:id="67"/>
+      <w:bookmarkEnd w:id="62"/>
+      <w:bookmarkEnd w:id="63"/>
       <w:r>
         <w:rPr>
           <w:rFonts w:ascii="Cambria" w:hAnsi="Cambria" w:cs="Segoe UI"/>
@@ -14024,8 +14667,8 @@
         </w:rPr>
         <w:t>onclusions</w:t>
       </w:r>
-      <w:bookmarkEnd w:id="68"/>
-      <w:bookmarkEnd w:id="69"/>
+      <w:bookmarkEnd w:id="64"/>
+      <w:bookmarkEnd w:id="65"/>
     </w:p>
     <w:p>
       <w:pPr>
@@ -14041,7 +14684,7 @@
           <w:szCs w:val="24"/>
         </w:rPr>
       </w:pPr>
-      <w:bookmarkStart w:id="70" w:name="_Toc197949211"/>
+      <w:bookmarkStart w:id="66" w:name="_Toc197949211"/>
       <w:r>
         <w:rPr>
           <w:rFonts w:ascii="Cambria" w:eastAsia="Arial Narrow" w:hAnsi="Cambria" w:cs="Segoe UI"/>
@@ -14049,7 +14692,7 @@
         </w:rPr>
         <w:t>Objectifs et Résultats</w:t>
       </w:r>
-      <w:bookmarkEnd w:id="70"/>
+      <w:bookmarkEnd w:id="66"/>
     </w:p>
     <w:tbl>
       <w:tblPr>
@@ -14492,7 +15135,7 @@
           <w:b w:val="0"/>
         </w:rPr>
       </w:pPr>
-      <w:bookmarkStart w:id="71" w:name="_Toc197949212"/>
+      <w:bookmarkStart w:id="67" w:name="_Toc197949212"/>
       <w:r>
         <w:rPr>
           <w:rFonts w:ascii="Cambria" w:eastAsia="Arial Narrow" w:hAnsi="Cambria" w:cs="Segoe UI"/>
@@ -14500,7 +15143,7 @@
         </w:rPr>
         <w:t>Suites possibles pour le projet (évolutions &amp; améliorations)</w:t>
       </w:r>
-      <w:bookmarkEnd w:id="71"/>
+      <w:bookmarkEnd w:id="67"/>
     </w:p>
     <w:p>
       <w:pPr>
@@ -14510,14 +15153,14 @@
           <w:szCs w:val="24"/>
         </w:rPr>
       </w:pPr>
-      <w:bookmarkStart w:id="72" w:name="_Toc197949213"/>
+      <w:bookmarkStart w:id="68" w:name="_Toc197949213"/>
       <w:r>
         <w:rPr>
           <w:rFonts w:ascii="Cambria" w:eastAsia="Arial Narrow" w:hAnsi="Cambria" w:cs="Segoe UI"/>
         </w:rPr>
         <w:t>Suite 1…</w:t>
       </w:r>
-      <w:bookmarkEnd w:id="72"/>
+      <w:bookmarkEnd w:id="68"/>
     </w:p>
     <w:p>
       <w:pPr>
@@ -14539,17 +15182,18 @@
           <w:b w:val="0"/>
         </w:rPr>
       </w:pPr>
-      <w:bookmarkStart w:id="73" w:name="_Toc71703264"/>
-      <w:bookmarkStart w:id="74" w:name="_Toc499021848"/>
-      <w:bookmarkStart w:id="75" w:name="_Toc197949214"/>
+      <w:bookmarkStart w:id="69" w:name="_Toc71703264"/>
+      <w:bookmarkStart w:id="70" w:name="_Toc499021848"/>
+      <w:bookmarkStart w:id="71" w:name="_Toc197949214"/>
       <w:r>
         <w:rPr>
           <w:rFonts w:ascii="Cambria" w:hAnsi="Cambria" w:cs="Segoe UI"/>
           <w:b w:val="0"/>
         </w:rPr>
+        <w:lastRenderedPageBreak/>
         <w:t>A</w:t>
       </w:r>
-      <w:bookmarkEnd w:id="73"/>
+      <w:bookmarkEnd w:id="69"/>
       <w:r>
         <w:rPr>
           <w:rFonts w:ascii="Cambria" w:hAnsi="Cambria" w:cs="Segoe UI"/>
@@ -14557,8 +15201,8 @@
         </w:rPr>
         <w:t>nnexes</w:t>
       </w:r>
-      <w:bookmarkEnd w:id="74"/>
-      <w:bookmarkEnd w:id="75"/>
+      <w:bookmarkEnd w:id="70"/>
+      <w:bookmarkEnd w:id="71"/>
     </w:p>
     <w:p>
       <w:pPr>
@@ -14575,8 +15219,6 @@
           <w:iCs/>
         </w:rPr>
       </w:pPr>
-      <w:bookmarkStart w:id="76" w:name="_Toc499021849"/>
-      <w:bookmarkStart w:id="77" w:name="_Toc197949215"/>
       <w:r>
         <w:rPr>
           <w:rFonts w:ascii="Cambria" w:hAnsi="Cambria" w:cs="Segoe UI"/>
@@ -14584,10 +15226,132 @@
           <w:i w:val="0"/>
           <w:iCs/>
         </w:rPr>
-        <w:t>Résumé du rapport du TPI / version succincte de la documentation</w:t>
-      </w:r>
-      <w:bookmarkEnd w:id="76"/>
-      <w:bookmarkEnd w:id="77"/>
+        <w:t>Aides externes</w:t>
+      </w:r>
+    </w:p>
+    <w:p>
+      <w:pPr>
+        <w:pStyle w:val="Paragraphedeliste"/>
+      </w:pPr>
+      <w:r>
+        <w:t xml:space="preserve">Durant ce projet, j’ai utilisé différents outils qui m’ont permis de simplifier certaines tâches : </w:t>
+      </w:r>
+      <w:r>
+        <w:br/>
+        <w:t xml:space="preserve">Reverso.net et </w:t>
+      </w:r>
+      <w:proofErr w:type="spellStart"/>
+      <w:r>
+        <w:t>ChatGPT</w:t>
+      </w:r>
+      <w:proofErr w:type="spellEnd"/>
+      <w:r>
+        <w:t xml:space="preserve"> 4.0 m’ont permis de corriger mon orthographe en soulignant mes fautes et d’améliorer ma formulation en me </w:t>
+      </w:r>
+      <w:proofErr w:type="gramStart"/>
+      <w:r>
+        <w:t>donnant</w:t>
+      </w:r>
+      <w:proofErr w:type="gramEnd"/>
+      <w:r>
+        <w:t xml:space="preserve"> des conseils.</w:t>
+      </w:r>
+    </w:p>
+    <w:p>
+      <w:pPr>
+        <w:pStyle w:val="Paragraphedeliste"/>
+      </w:pPr>
+      <w:r>
+        <w:t>Looping.exe m’a</w:t>
+      </w:r>
+      <w:r>
+        <w:t xml:space="preserve"> facilité la création</w:t>
+      </w:r>
+      <w:r>
+        <w:t xml:space="preserve"> </w:t>
+      </w:r>
+      <w:r>
+        <w:t>d’</w:t>
+      </w:r>
+      <w:r>
+        <w:t>un script SQL à partir de mon MCD.</w:t>
+      </w:r>
+    </w:p>
+    <w:p>
+      <w:pPr>
+        <w:pStyle w:val="Paragraphedeliste"/>
+      </w:pPr>
+      <w:r>
+        <w:t>Claude 3.5 Sonnet pour quand je n’arrivais pas à résoudre une erreur dans mon code</w:t>
+      </w:r>
+      <w:r>
+        <w:t xml:space="preserve">, que je ne comprenais pas un </w:t>
+      </w:r>
+      <w:proofErr w:type="spellStart"/>
+      <w:r>
+        <w:t>snippet</w:t>
+      </w:r>
+      <w:proofErr w:type="spellEnd"/>
+      <w:r>
+        <w:t xml:space="preserve"> d’internet</w:t>
+      </w:r>
+      <w:r>
+        <w:t xml:space="preserve"> ou </w:t>
+      </w:r>
+      <w:r>
+        <w:t>pour</w:t>
+      </w:r>
+      <w:r>
+        <w:t xml:space="preserve"> implémenter une fonction complexe</w:t>
+      </w:r>
+      <w:r>
+        <w:t>.</w:t>
+      </w:r>
+      <w:r>
+        <w:t xml:space="preserve"> </w:t>
+      </w:r>
+      <w:r>
+        <w:t>J</w:t>
+      </w:r>
+      <w:r>
+        <w:t xml:space="preserve">e lui </w:t>
+      </w:r>
+      <w:r>
+        <w:t>décrivais</w:t>
+      </w:r>
+      <w:r>
+        <w:t xml:space="preserve"> l’erreur ou la fonction souhaitée puis il m’expliquait </w:t>
+      </w:r>
+      <w:r>
+        <w:t xml:space="preserve">de manière claire </w:t>
+      </w:r>
+      <w:r>
+        <w:t>avec des exemple</w:t>
+      </w:r>
+      <w:r>
+        <w:t>s</w:t>
+      </w:r>
+      <w:r>
+        <w:t xml:space="preserve"> comme</w:t>
+      </w:r>
+      <w:r>
+        <w:t>nt</w:t>
+      </w:r>
+      <w:r>
+        <w:t xml:space="preserve"> je pouvais résoudre </w:t>
+      </w:r>
+      <w:r>
+        <w:t xml:space="preserve">le problème </w:t>
+      </w:r>
+      <w:r>
+        <w:t>ou implémenter</w:t>
+      </w:r>
+      <w:r>
+        <w:t xml:space="preserve"> la fonction</w:t>
+      </w:r>
+      <w:r>
+        <w:t>.</w:t>
+      </w:r>
     </w:p>
     <w:p>
       <w:pPr>
@@ -14604,9 +15368,8 @@
           <w:iCs/>
         </w:rPr>
       </w:pPr>
-      <w:bookmarkStart w:id="78" w:name="_Toc71703265"/>
-      <w:bookmarkStart w:id="79" w:name="_Toc499021850"/>
-      <w:bookmarkStart w:id="80" w:name="_Toc197949216"/>
+      <w:bookmarkStart w:id="72" w:name="_Toc499021849"/>
+      <w:bookmarkStart w:id="73" w:name="_Toc197949215"/>
       <w:r>
         <w:rPr>
           <w:rFonts w:ascii="Cambria" w:hAnsi="Cambria" w:cs="Segoe UI"/>
@@ -14614,11 +15377,41 @@
           <w:i w:val="0"/>
           <w:iCs/>
         </w:rPr>
+        <w:t>Résumé du rapport du TPI / version succincte de la documentation</w:t>
+      </w:r>
+      <w:bookmarkEnd w:id="72"/>
+      <w:bookmarkEnd w:id="73"/>
+    </w:p>
+    <w:p>
+      <w:pPr>
+        <w:pStyle w:val="Titre2"/>
+        <w:numPr>
+          <w:ilvl w:val="1"/>
+          <w:numId w:val="29"/>
+        </w:numPr>
+        <w:jc w:val="both"/>
+        <w:rPr>
+          <w:rFonts w:ascii="Cambria" w:hAnsi="Cambria" w:cs="Segoe UI"/>
+          <w:b w:val="0"/>
+          <w:i w:val="0"/>
+          <w:iCs/>
+        </w:rPr>
+      </w:pPr>
+      <w:bookmarkStart w:id="74" w:name="_Toc71703265"/>
+      <w:bookmarkStart w:id="75" w:name="_Toc499021850"/>
+      <w:bookmarkStart w:id="76" w:name="_Toc197949216"/>
+      <w:r>
+        <w:rPr>
+          <w:rFonts w:ascii="Cambria" w:hAnsi="Cambria" w:cs="Segoe UI"/>
+          <w:b w:val="0"/>
+          <w:i w:val="0"/>
+          <w:iCs/>
+        </w:rPr>
         <w:t>Sources – Bibliographie</w:t>
       </w:r>
-      <w:bookmarkEnd w:id="78"/>
-      <w:bookmarkEnd w:id="79"/>
-      <w:bookmarkEnd w:id="80"/>
+      <w:bookmarkEnd w:id="74"/>
+      <w:bookmarkEnd w:id="75"/>
+      <w:bookmarkEnd w:id="76"/>
     </w:p>
     <w:p>
       <w:pPr>
@@ -14632,7 +15425,7 @@
           <w:rFonts w:cs="Segoe UI"/>
         </w:rPr>
       </w:pPr>
-      <w:hyperlink r:id="rId26" w:history="1">
+      <w:hyperlink r:id="rId30" w:history="1">
         <w:r>
           <w:rPr>
             <w:rStyle w:val="Lienhypertexte"/>
@@ -14660,7 +15453,7 @@
           <w:rFonts w:cs="Segoe UI"/>
         </w:rPr>
       </w:pPr>
-      <w:hyperlink r:id="rId27" w:history="1">
+      <w:hyperlink r:id="rId31" w:history="1">
         <w:r>
           <w:rPr>
             <w:rStyle w:val="Lienhypertexte"/>
@@ -14682,7 +15475,7 @@
           <w:rFonts w:cs="Segoe UI"/>
         </w:rPr>
       </w:pPr>
-      <w:hyperlink r:id="rId28" w:history="1">
+      <w:hyperlink r:id="rId32" w:history="1">
         <w:r>
           <w:rPr>
             <w:rStyle w:val="Lienhypertexte"/>
@@ -14710,7 +15503,7 @@
           <w:rFonts w:cs="Segoe UI"/>
         </w:rPr>
       </w:pPr>
-      <w:hyperlink r:id="rId29" w:history="1">
+      <w:hyperlink r:id="rId33" w:history="1">
         <w:r>
           <w:rPr>
             <w:rStyle w:val="Lienhypertexte"/>
@@ -14738,7 +15531,7 @@
           <w:rFonts w:cs="Segoe UI"/>
         </w:rPr>
       </w:pPr>
-      <w:hyperlink r:id="rId30" w:history="1">
+      <w:hyperlink r:id="rId34" w:history="1">
         <w:r>
           <w:rPr>
             <w:rStyle w:val="Lienhypertexte"/>
@@ -14766,7 +15559,7 @@
           <w:rFonts w:cs="Segoe UI"/>
         </w:rPr>
       </w:pPr>
-      <w:hyperlink r:id="rId31" w:history="1">
+      <w:hyperlink r:id="rId35" w:history="1">
         <w:r>
           <w:rPr>
             <w:rStyle w:val="Lienhypertexte"/>
@@ -14794,7 +15587,7 @@
           <w:rFonts w:cs="Segoe UI"/>
         </w:rPr>
       </w:pPr>
-      <w:hyperlink r:id="rId32" w:history="1">
+      <w:hyperlink r:id="rId36" w:history="1">
         <w:r>
           <w:rPr>
             <w:rStyle w:val="Lienhypertexte"/>
@@ -14822,7 +15615,7 @@
           <w:rFonts w:cs="Segoe UI"/>
         </w:rPr>
       </w:pPr>
-      <w:hyperlink r:id="rId33" w:history="1">
+      <w:hyperlink r:id="rId37" w:history="1">
         <w:r>
           <w:rPr>
             <w:rStyle w:val="Lienhypertexte"/>
@@ -14850,7 +15643,7 @@
           <w:rFonts w:cs="Segoe UI"/>
         </w:rPr>
       </w:pPr>
-      <w:hyperlink r:id="rId34" w:history="1">
+      <w:hyperlink r:id="rId38" w:history="1">
         <w:r>
           <w:rPr>
             <w:rStyle w:val="Lienhypertexte"/>
@@ -14878,7 +15671,7 @@
           <w:rFonts w:cs="Segoe UI"/>
         </w:rPr>
       </w:pPr>
-      <w:hyperlink r:id="rId35" w:history="1">
+      <w:hyperlink r:id="rId39" w:history="1">
         <w:r>
           <w:rPr>
             <w:rStyle w:val="Lienhypertexte"/>
@@ -14906,7 +15699,7 @@
           <w:rFonts w:cs="Segoe UI"/>
         </w:rPr>
       </w:pPr>
-      <w:hyperlink r:id="rId36" w:history="1">
+      <w:hyperlink r:id="rId40" w:history="1">
         <w:r>
           <w:rPr>
             <w:rStyle w:val="Lienhypertexte"/>
@@ -14934,7 +15727,7 @@
           <w:rFonts w:cs="Segoe UI"/>
         </w:rPr>
       </w:pPr>
-      <w:hyperlink r:id="rId37" w:history="1">
+      <w:hyperlink r:id="rId41" w:history="1">
         <w:r>
           <w:rPr>
             <w:rStyle w:val="Lienhypertexte"/>
@@ -14962,7 +15755,7 @@
           <w:rFonts w:cs="Segoe UI"/>
         </w:rPr>
       </w:pPr>
-      <w:hyperlink r:id="rId38" w:history="1">
+      <w:hyperlink r:id="rId42" w:history="1">
         <w:r>
           <w:rPr>
             <w:rStyle w:val="Lienhypertexte"/>
@@ -14990,7 +15783,7 @@
           <w:rFonts w:cs="Segoe UI"/>
         </w:rPr>
       </w:pPr>
-      <w:hyperlink r:id="rId39" w:history="1">
+      <w:hyperlink r:id="rId43" w:history="1">
         <w:r>
           <w:rPr>
             <w:rStyle w:val="Lienhypertexte"/>
@@ -15018,7 +15811,7 @@
           <w:rFonts w:cs="Segoe UI"/>
         </w:rPr>
       </w:pPr>
-      <w:hyperlink r:id="rId40" w:history="1">
+      <w:hyperlink r:id="rId44" w:history="1">
         <w:r>
           <w:rPr>
             <w:rStyle w:val="Lienhypertexte"/>
@@ -15046,7 +15839,7 @@
           <w:rFonts w:cs="Segoe UI"/>
         </w:rPr>
       </w:pPr>
-      <w:hyperlink r:id="rId41" w:history="1">
+      <w:hyperlink r:id="rId45" w:history="1">
         <w:r>
           <w:rPr>
             <w:rStyle w:val="Lienhypertexte"/>
@@ -15074,7 +15867,7 @@
           <w:rFonts w:cs="Segoe UI"/>
         </w:rPr>
       </w:pPr>
-      <w:hyperlink r:id="rId42" w:anchor=":~:text=Laravel%20est%20un%20framework%20PHP,dans%20les%20bases%20de%20donn%C3%A9es" w:history="1">
+      <w:hyperlink r:id="rId46" w:anchor=":~:text=Laravel%20est%20un%20framework%20PHP,dans%20les%20bases%20de%20donn%C3%A9es" w:history="1">
         <w:r>
           <w:rPr>
             <w:rStyle w:val="Lienhypertexte"/>
@@ -15102,7 +15895,7 @@
           <w:rFonts w:cs="Segoe UI"/>
         </w:rPr>
       </w:pPr>
-      <w:hyperlink r:id="rId43" w:history="1">
+      <w:hyperlink r:id="rId47" w:history="1">
         <w:r>
           <w:rPr>
             <w:rStyle w:val="Lienhypertexte"/>
@@ -15130,7 +15923,7 @@
           <w:rFonts w:cs="Segoe UI"/>
         </w:rPr>
       </w:pPr>
-      <w:hyperlink r:id="rId44" w:history="1">
+      <w:hyperlink r:id="rId48" w:history="1">
         <w:r>
           <w:rPr>
             <w:rStyle w:val="Lienhypertexte"/>
@@ -15158,7 +15951,7 @@
           <w:rFonts w:cs="Segoe UI"/>
         </w:rPr>
       </w:pPr>
-      <w:hyperlink r:id="rId45" w:history="1">
+      <w:hyperlink r:id="rId49" w:history="1">
         <w:r>
           <w:rPr>
             <w:rStyle w:val="Lienhypertexte"/>
@@ -15186,7 +15979,7 @@
           <w:rFonts w:cs="Segoe UI"/>
         </w:rPr>
       </w:pPr>
-      <w:hyperlink r:id="rId46" w:history="1">
+      <w:hyperlink r:id="rId50" w:history="1">
         <w:r>
           <w:rPr>
             <w:rStyle w:val="Lienhypertexte"/>
@@ -15214,7 +16007,7 @@
           <w:rFonts w:cs="Segoe UI"/>
         </w:rPr>
       </w:pPr>
-      <w:hyperlink r:id="rId47" w:history="1">
+      <w:hyperlink r:id="rId51" w:history="1">
         <w:r>
           <w:rPr>
             <w:rStyle w:val="Lienhypertexte"/>
@@ -15242,7 +16035,7 @@
           <w:rFonts w:cs="Segoe UI"/>
         </w:rPr>
       </w:pPr>
-      <w:hyperlink r:id="rId48" w:history="1">
+      <w:hyperlink r:id="rId52" w:history="1">
         <w:r>
           <w:rPr>
             <w:rStyle w:val="Lienhypertexte"/>
@@ -15270,7 +16063,7 @@
           <w:rFonts w:cs="Segoe UI"/>
         </w:rPr>
       </w:pPr>
-      <w:hyperlink r:id="rId49" w:history="1">
+      <w:hyperlink r:id="rId53" w:history="1">
         <w:r>
           <w:rPr>
             <w:rStyle w:val="Lienhypertexte"/>
@@ -15288,6 +16081,34 @@
     </w:p>
     <w:p>
       <w:pPr>
+        <w:pStyle w:val="Paragraphedeliste"/>
+        <w:numPr>
+          <w:ilvl w:val="1"/>
+          <w:numId w:val="6"/>
+        </w:numPr>
+        <w:jc w:val="both"/>
+        <w:rPr>
+          <w:rFonts w:cs="Segoe UI"/>
+        </w:rPr>
+      </w:pPr>
+      <w:hyperlink r:id="rId54" w:history="1">
+        <w:r>
+          <w:rPr>
+            <w:rStyle w:val="Lienhypertexte"/>
+            <w:rFonts w:cs="Segoe UI"/>
+          </w:rPr>
+          <w:t>https://heroicons.com/</w:t>
+        </w:r>
+      </w:hyperlink>
+      <w:r>
+        <w:rPr>
+          <w:rFonts w:cs="Segoe UI"/>
+        </w:rPr>
+        <w:t xml:space="preserve"> </w:t>
+      </w:r>
+    </w:p>
+    <w:p>
+      <w:pPr>
         <w:pStyle w:val="Titre2"/>
         <w:numPr>
           <w:ilvl w:val="1"/>
@@ -15301,9 +16122,9 @@
           <w:iCs/>
         </w:rPr>
       </w:pPr>
-      <w:bookmarkStart w:id="81" w:name="_Toc197949217"/>
-      <w:bookmarkStart w:id="82" w:name="_Glossaire"/>
-      <w:bookmarkEnd w:id="82"/>
+      <w:bookmarkStart w:id="77" w:name="_Toc197949217"/>
+      <w:bookmarkStart w:id="78" w:name="_Glossaire"/>
+      <w:bookmarkEnd w:id="78"/>
       <w:r>
         <w:rPr>
           <w:rFonts w:ascii="Cambria" w:hAnsi="Cambria" w:cs="Segoe UI"/>
@@ -15313,9 +16134,9 @@
         </w:rPr>
         <w:t>Glossaire</w:t>
       </w:r>
-      <w:bookmarkStart w:id="83" w:name="_TPI_:_est"/>
-      <w:bookmarkEnd w:id="81"/>
-      <w:bookmarkEnd w:id="83"/>
+      <w:bookmarkStart w:id="79" w:name="_TPI_:_est"/>
+      <w:bookmarkEnd w:id="77"/>
+      <w:bookmarkEnd w:id="79"/>
     </w:p>
     <w:p>
       <w:pPr>
@@ -15967,7 +16788,7 @@
           <w:iCs/>
         </w:rPr>
       </w:pPr>
-      <w:bookmarkStart w:id="84" w:name="_Toc197949218"/>
+      <w:bookmarkStart w:id="80" w:name="_Toc197949218"/>
       <w:r>
         <w:rPr>
           <w:rFonts w:ascii="Cambria" w:hAnsi="Cambria" w:cs="Segoe UI"/>
@@ -15975,9 +16796,9 @@
         </w:rPr>
         <w:t>Journaux de travail</w:t>
       </w:r>
-      <w:bookmarkStart w:id="85" w:name="_Toc71703267"/>
-      <w:bookmarkStart w:id="86" w:name="_Toc499021852"/>
-      <w:bookmarkEnd w:id="84"/>
+      <w:bookmarkStart w:id="81" w:name="_Toc71703267"/>
+      <w:bookmarkStart w:id="82" w:name="_Toc499021852"/>
+      <w:bookmarkEnd w:id="80"/>
     </w:p>
     <w:p>
       <w:pPr>
@@ -15994,7 +16815,7 @@
           <w:iCs/>
         </w:rPr>
       </w:pPr>
-      <w:bookmarkStart w:id="87" w:name="_Toc197949219"/>
+      <w:bookmarkStart w:id="83" w:name="_Toc197949219"/>
       <w:r>
         <w:rPr>
           <w:rFonts w:ascii="Cambria" w:hAnsi="Cambria" w:cs="Segoe UI"/>
@@ -16004,9 +16825,9 @@
         </w:rPr>
         <w:t>Manuel d'Installation</w:t>
       </w:r>
-      <w:bookmarkEnd w:id="85"/>
-      <w:bookmarkEnd w:id="86"/>
-      <w:bookmarkEnd w:id="87"/>
+      <w:bookmarkEnd w:id="81"/>
+      <w:bookmarkEnd w:id="82"/>
+      <w:bookmarkEnd w:id="83"/>
     </w:p>
     <w:p>
       <w:pPr>
@@ -16022,7 +16843,7 @@
           <w:lang w:val="fr-CH" w:eastAsia="fr-CH"/>
         </w:rPr>
       </w:pPr>
-      <w:bookmarkStart w:id="88" w:name="_Toc197949220"/>
+      <w:bookmarkStart w:id="84" w:name="_Toc197949220"/>
       <w:r>
         <w:rPr>
           <w:rFonts w:ascii="Cambria" w:hAnsi="Cambria" w:cs="Segoe UI"/>
@@ -16031,7 +16852,7 @@
         </w:rPr>
         <w:t>Manuel 1…</w:t>
       </w:r>
-      <w:bookmarkEnd w:id="88"/>
+      <w:bookmarkEnd w:id="84"/>
     </w:p>
     <w:p>
       <w:pPr>
@@ -16060,7 +16881,7 @@
           <w:lang w:val="fr-CH" w:eastAsia="fr-CH"/>
         </w:rPr>
       </w:pPr>
-      <w:bookmarkStart w:id="89" w:name="_Toc197949221"/>
+      <w:bookmarkStart w:id="85" w:name="_Toc197949221"/>
       <w:r>
         <w:rPr>
           <w:rFonts w:ascii="Cambria" w:hAnsi="Cambria" w:cs="Segoe UI"/>
@@ -16069,7 +16890,7 @@
         </w:rPr>
         <w:t>Introduction</w:t>
       </w:r>
-      <w:bookmarkEnd w:id="89"/>
+      <w:bookmarkEnd w:id="85"/>
     </w:p>
     <w:p>
       <w:pPr>
@@ -16089,7 +16910,7 @@
           <w:lang w:val="fr-CH" w:eastAsia="fr-CH"/>
         </w:rPr>
       </w:pPr>
-      <w:bookmarkStart w:id="90" w:name="_Toc197949222"/>
+      <w:bookmarkStart w:id="86" w:name="_Toc197949222"/>
       <w:r>
         <w:rPr>
           <w:rFonts w:ascii="Cambria" w:hAnsi="Cambria" w:cs="Segoe UI"/>
@@ -16098,7 +16919,7 @@
         </w:rPr>
         <w:t>Prérequis</w:t>
       </w:r>
-      <w:bookmarkEnd w:id="90"/>
+      <w:bookmarkEnd w:id="86"/>
     </w:p>
     <w:p>
       <w:pPr>
@@ -16119,7 +16940,7 @@
           <w:lang w:val="fr-CH" w:eastAsia="fr-CH"/>
         </w:rPr>
       </w:pPr>
-      <w:bookmarkStart w:id="91" w:name="_Toc197949223"/>
+      <w:bookmarkStart w:id="87" w:name="_Toc197949223"/>
       <w:r>
         <w:rPr>
           <w:rFonts w:ascii="Cambria" w:hAnsi="Cambria" w:cs="Segoe UI"/>
@@ -16129,7 +16950,7 @@
         </w:rPr>
         <w:t>Explication des commandes</w:t>
       </w:r>
-      <w:bookmarkEnd w:id="91"/>
+      <w:bookmarkEnd w:id="87"/>
     </w:p>
     <w:p>
       <w:pPr>
@@ -16150,7 +16971,7 @@
           <w:lang w:val="fr-CH" w:eastAsia="fr-CH"/>
         </w:rPr>
       </w:pPr>
-      <w:bookmarkStart w:id="92" w:name="_Toc197949224"/>
+      <w:bookmarkStart w:id="88" w:name="_Toc197949224"/>
       <w:r>
         <w:rPr>
           <w:rFonts w:ascii="Cambria" w:hAnsi="Cambria" w:cs="Segoe UI"/>
@@ -16160,7 +16981,7 @@
         </w:rPr>
         <w:t>Résolution des problèmes</w:t>
       </w:r>
-      <w:bookmarkEnd w:id="92"/>
+      <w:bookmarkEnd w:id="88"/>
     </w:p>
     <w:p>
       <w:pPr>
@@ -16177,7 +16998,7 @@
           <w:lang w:val="fr-CH" w:eastAsia="fr-CH"/>
         </w:rPr>
       </w:pPr>
-      <w:bookmarkStart w:id="93" w:name="_Toc197949225"/>
+      <w:bookmarkStart w:id="89" w:name="_Toc197949225"/>
       <w:r>
         <w:rPr>
           <w:rFonts w:ascii="Cambria" w:hAnsi="Cambria" w:cs="Segoe UI"/>
@@ -16187,7 +17008,7 @@
         </w:rPr>
         <w:t>Erreur de dépendances manquantes</w:t>
       </w:r>
-      <w:bookmarkEnd w:id="93"/>
+      <w:bookmarkEnd w:id="89"/>
     </w:p>
     <w:p>
       <w:pPr>
@@ -16208,7 +17029,7 @@
           <w:lang w:val="fr-CH" w:eastAsia="fr-CH"/>
         </w:rPr>
       </w:pPr>
-      <w:bookmarkStart w:id="94" w:name="_Toc197949226"/>
+      <w:bookmarkStart w:id="90" w:name="_Toc197949226"/>
       <w:r>
         <w:rPr>
           <w:rFonts w:ascii="Cambria" w:hAnsi="Cambria" w:cs="Segoe UI"/>
@@ -16218,7 +17039,7 @@
         </w:rPr>
         <w:t>Vérification de l'installation</w:t>
       </w:r>
-      <w:bookmarkEnd w:id="94"/>
+      <w:bookmarkEnd w:id="90"/>
     </w:p>
     <w:p>
       <w:pPr>
@@ -16239,7 +17060,7 @@
           <w:lang w:val="fr-CH" w:eastAsia="fr-CH"/>
         </w:rPr>
       </w:pPr>
-      <w:bookmarkStart w:id="95" w:name="_Toc197949227"/>
+      <w:bookmarkStart w:id="91" w:name="_Toc197949227"/>
       <w:r>
         <w:rPr>
           <w:rFonts w:ascii="Cambria" w:hAnsi="Cambria" w:cs="Segoe UI"/>
@@ -16248,7 +17069,7 @@
         </w:rPr>
         <w:t>Conclusion</w:t>
       </w:r>
-      <w:bookmarkEnd w:id="95"/>
+      <w:bookmarkEnd w:id="91"/>
     </w:p>
     <w:p>
       <w:pPr>
@@ -16265,10 +17086,10 @@
           <w:iCs/>
         </w:rPr>
       </w:pPr>
-      <w:bookmarkStart w:id="96" w:name="_Toc25553332"/>
-      <w:bookmarkStart w:id="97" w:name="_Toc71703268"/>
-      <w:bookmarkStart w:id="98" w:name="_Toc499021853"/>
-      <w:bookmarkStart w:id="99" w:name="_Toc197949228"/>
+      <w:bookmarkStart w:id="92" w:name="_Toc25553332"/>
+      <w:bookmarkStart w:id="93" w:name="_Toc71703268"/>
+      <w:bookmarkStart w:id="94" w:name="_Toc499021853"/>
+      <w:bookmarkStart w:id="95" w:name="_Toc197949228"/>
       <w:r>
         <w:rPr>
           <w:rFonts w:ascii="Cambria" w:hAnsi="Cambria" w:cs="Segoe UI"/>
@@ -16278,10 +17099,10 @@
         </w:rPr>
         <w:t>Manuel d'Utilisation</w:t>
       </w:r>
-      <w:bookmarkEnd w:id="96"/>
-      <w:bookmarkEnd w:id="97"/>
-      <w:bookmarkEnd w:id="98"/>
-      <w:bookmarkEnd w:id="99"/>
+      <w:bookmarkEnd w:id="92"/>
+      <w:bookmarkEnd w:id="93"/>
+      <w:bookmarkEnd w:id="94"/>
+      <w:bookmarkEnd w:id="95"/>
     </w:p>
     <w:p>
       <w:pPr>
@@ -16293,8 +17114,8 @@
       </w:pPr>
     </w:p>
     <w:sectPr>
-      <w:headerReference w:type="default" r:id="rId50"/>
-      <w:footerReference w:type="default" r:id="rId51"/>
+      <w:headerReference w:type="default" r:id="rId55"/>
+      <w:footerReference w:type="default" r:id="rId56"/>
       <w:pgSz w:w="11906" w:h="16838" w:code="9"/>
       <w:pgMar w:top="1418" w:right="1418" w:bottom="1418" w:left="1418" w:header="720" w:footer="720" w:gutter="0"/>
       <w:cols w:space="720"/>
@@ -22868,6 +23689,9 @@
   </w:num>
   <w:num w:numId="108" w16cid:durableId="323970964">
     <w:abstractNumId w:val="17"/>
+  </w:num>
+  <w:num w:numId="109" w16cid:durableId="1541823081">
+    <w:abstractNumId w:val="45"/>
   </w:num>
   <w:numIdMacAtCleanup w:val="25"/>
 </w:numbering>
@@ -23357,7 +24181,6 @@
   <w:style w:type="character" w:default="1" w:styleId="Policepardfaut">
     <w:name w:val="Default Paragraph Font"/>
     <w:uiPriority w:val="1"/>
-    <w:semiHidden/>
     <w:unhideWhenUsed/>
   </w:style>
   <w:style w:type="table" w:default="1" w:styleId="TableauNormal">

</xml_diff>

<commit_message>
ajout d'explication sur le filtrage dans la doc et rendu d'hier en +
</commit_message>
<xml_diff>
--- a/Documentation/r-Néo-P_APPRO_1-Rapport_de_projet.docx
+++ b/Documentation/r-Néo-P_APPRO_1-Rapport_de_projet.docx
@@ -1891,7 +1891,7 @@
                 <w:noProof/>
                 <w:webHidden/>
               </w:rPr>
-              <w:t>12</w:t>
+              <w:t>13</w:t>
             </w:r>
             <w:r>
               <w:rPr>
@@ -1995,7 +1995,7 @@
                 <w:noProof/>
                 <w:webHidden/>
               </w:rPr>
-              <w:t>12</w:t>
+              <w:t>13</w:t>
             </w:r>
             <w:r>
               <w:rPr>
@@ -2203,7 +2203,7 @@
                 <w:noProof/>
                 <w:webHidden/>
               </w:rPr>
-              <w:t>13</w:t>
+              <w:t>14</w:t>
             </w:r>
             <w:r>
               <w:rPr>
@@ -2618,7 +2618,7 @@
                 <w:noProof/>
                 <w:webHidden/>
               </w:rPr>
-              <w:t>15</w:t>
+              <w:t>16</w:t>
             </w:r>
             <w:r>
               <w:rPr>
@@ -2721,7 +2721,7 @@
                 <w:noProof/>
                 <w:webHidden/>
               </w:rPr>
-              <w:t>15</w:t>
+              <w:t>16</w:t>
             </w:r>
             <w:r>
               <w:rPr>
@@ -2825,7 +2825,7 @@
                 <w:noProof/>
                 <w:webHidden/>
               </w:rPr>
-              <w:t>15</w:t>
+              <w:t>16</w:t>
             </w:r>
             <w:r>
               <w:rPr>
@@ -2929,7 +2929,7 @@
                 <w:noProof/>
                 <w:webHidden/>
               </w:rPr>
-              <w:t>15</w:t>
+              <w:t>16</w:t>
             </w:r>
             <w:r>
               <w:rPr>
@@ -3433,7 +3433,7 @@
                 <w:rFonts w:ascii="Cambria" w:hAnsi="Cambria" w:cs="Segoe UI"/>
                 <w:webHidden/>
               </w:rPr>
-              <w:t>16</w:t>
+              <w:t>17</w:t>
             </w:r>
             <w:r>
               <w:rPr>
@@ -3520,22 +3520,17 @@
                 <w:noProof/>
                 <w:webHidden/>
               </w:rPr>
-            </w:r>
-            <w:r>
-              <w:rPr>
-                <w:rFonts w:ascii="Cambria" w:hAnsi="Cambria" w:cs="Segoe UI"/>
-                <w:noProof/>
-                <w:webHidden/>
-              </w:rPr>
               <w:fldChar w:fldCharType="separate"/>
             </w:r>
             <w:r>
               <w:rPr>
                 <w:rFonts w:ascii="Cambria" w:hAnsi="Cambria" w:cs="Segoe UI"/>
-                <w:noProof/>
-                <w:webHidden/>
-              </w:rPr>
-              <w:t>16</w:t>
+                <w:b/>
+                <w:bCs/>
+                <w:noProof/>
+                <w:webHidden/>
+              </w:rPr>
+              <w:t>Erreur ! Signet non défini.</w:t>
             </w:r>
             <w:r>
               <w:rPr>
@@ -3638,7 +3633,7 @@
                 <w:noProof/>
                 <w:webHidden/>
               </w:rPr>
-              <w:t>16</w:t>
+              <w:t>17</w:t>
             </w:r>
             <w:r>
               <w:rPr>
@@ -3743,7 +3738,7 @@
                 <w:noProof/>
                 <w:webHidden/>
               </w:rPr>
-              <w:t>17</w:t>
+              <w:t>19</w:t>
             </w:r>
             <w:r>
               <w:rPr>
@@ -3848,7 +3843,7 @@
                 <w:noProof/>
                 <w:webHidden/>
               </w:rPr>
-              <w:t>17</w:t>
+              <w:t>19</w:t>
             </w:r>
             <w:r>
               <w:rPr>
@@ -3953,7 +3948,7 @@
                 <w:noProof/>
                 <w:webHidden/>
               </w:rPr>
-              <w:t>17</w:t>
+              <w:t>19</w:t>
             </w:r>
             <w:r>
               <w:rPr>
@@ -4065,7 +4060,7 @@
                 <w:noProof/>
                 <w:webHidden/>
               </w:rPr>
-              <w:t>17</w:t>
+              <w:t>19</w:t>
             </w:r>
             <w:r>
               <w:rPr>
@@ -4170,7 +4165,7 @@
                 <w:noProof/>
                 <w:webHidden/>
               </w:rPr>
-              <w:t>17</w:t>
+              <w:t>19</w:t>
             </w:r>
             <w:r>
               <w:rPr>
@@ -4275,7 +4270,7 @@
                 <w:noProof/>
                 <w:webHidden/>
               </w:rPr>
-              <w:t>17</w:t>
+              <w:t>20</w:t>
             </w:r>
             <w:r>
               <w:rPr>
@@ -4380,7 +4375,7 @@
                 <w:noProof/>
                 <w:webHidden/>
               </w:rPr>
-              <w:t>17</w:t>
+              <w:t>20</w:t>
             </w:r>
             <w:r>
               <w:rPr>
@@ -4470,7 +4465,7 @@
                 <w:rFonts w:ascii="Cambria" w:hAnsi="Cambria" w:cs="Segoe UI"/>
                 <w:webHidden/>
               </w:rPr>
-              <w:t>18</w:t>
+              <w:t>20</w:t>
             </w:r>
             <w:r>
               <w:rPr>
@@ -4572,7 +4567,7 @@
                 <w:noProof/>
                 <w:webHidden/>
               </w:rPr>
-              <w:t>18</w:t>
+              <w:t>20</w:t>
             </w:r>
             <w:r>
               <w:rPr>
@@ -4675,7 +4670,7 @@
                 <w:noProof/>
                 <w:webHidden/>
               </w:rPr>
-              <w:t>18</w:t>
+              <w:t>20</w:t>
             </w:r>
             <w:r>
               <w:rPr>
@@ -4778,7 +4773,7 @@
                 <w:noProof/>
                 <w:webHidden/>
               </w:rPr>
-              <w:t>18</w:t>
+              <w:t>20</w:t>
             </w:r>
             <w:r>
               <w:rPr>
@@ -4867,7 +4862,7 @@
                 <w:rFonts w:ascii="Cambria" w:hAnsi="Cambria" w:cs="Segoe UI"/>
                 <w:webHidden/>
               </w:rPr>
-              <w:t>18</w:t>
+              <w:t>21</w:t>
             </w:r>
             <w:r>
               <w:rPr>
@@ -4971,7 +4966,7 @@
                 <w:noProof/>
                 <w:webHidden/>
               </w:rPr>
-              <w:t>18</w:t>
+              <w:t>21</w:t>
             </w:r>
             <w:r>
               <w:rPr>
@@ -5076,7 +5071,7 @@
                 <w:noProof/>
                 <w:webHidden/>
               </w:rPr>
-              <w:t>18</w:t>
+              <w:t>21</w:t>
             </w:r>
             <w:r>
               <w:rPr>
@@ -5181,7 +5176,7 @@
                 <w:noProof/>
                 <w:webHidden/>
               </w:rPr>
-              <w:t>19</w:t>
+              <w:t>22</w:t>
             </w:r>
             <w:r>
               <w:rPr>
@@ -5285,7 +5280,7 @@
                 <w:noProof/>
                 <w:webHidden/>
               </w:rPr>
-              <w:t>19</w:t>
+              <w:t>23</w:t>
             </w:r>
             <w:r>
               <w:rPr>
@@ -5390,7 +5385,7 @@
                 <w:noProof/>
                 <w:webHidden/>
               </w:rPr>
-              <w:t>19</w:t>
+              <w:t>23</w:t>
             </w:r>
             <w:r>
               <w:rPr>
@@ -5495,7 +5490,7 @@
                 <w:noProof/>
                 <w:webHidden/>
               </w:rPr>
-              <w:t>19</w:t>
+              <w:t>23</w:t>
             </w:r>
             <w:r>
               <w:rPr>
@@ -5601,7 +5596,7 @@
                 <w:noProof/>
                 <w:webHidden/>
               </w:rPr>
-              <w:t>20</w:t>
+              <w:t>23</w:t>
             </w:r>
             <w:r>
               <w:rPr>
@@ -5707,7 +5702,7 @@
                 <w:noProof/>
                 <w:webHidden/>
               </w:rPr>
-              <w:t>20</w:t>
+              <w:t>23</w:t>
             </w:r>
             <w:r>
               <w:rPr>
@@ -5813,7 +5808,7 @@
                 <w:noProof/>
                 <w:webHidden/>
               </w:rPr>
-              <w:t>20</w:t>
+              <w:t>23</w:t>
             </w:r>
             <w:r>
               <w:rPr>
@@ -5918,7 +5913,7 @@
                 <w:noProof/>
                 <w:webHidden/>
               </w:rPr>
-              <w:t>20</w:t>
+              <w:t>23</w:t>
             </w:r>
             <w:r>
               <w:rPr>
@@ -6024,7 +6019,7 @@
                 <w:noProof/>
                 <w:webHidden/>
               </w:rPr>
-              <w:t>20</w:t>
+              <w:t>23</w:t>
             </w:r>
             <w:r>
               <w:rPr>
@@ -6130,7 +6125,7 @@
                 <w:noProof/>
                 <w:webHidden/>
               </w:rPr>
-              <w:t>20</w:t>
+              <w:t>23</w:t>
             </w:r>
             <w:r>
               <w:rPr>
@@ -6235,7 +6230,7 @@
                 <w:noProof/>
                 <w:webHidden/>
               </w:rPr>
-              <w:t>20</w:t>
+              <w:t>23</w:t>
             </w:r>
             <w:r>
               <w:rPr>
@@ -6340,7 +6335,7 @@
                 <w:noProof/>
                 <w:webHidden/>
               </w:rPr>
-              <w:t>20</w:t>
+              <w:t>23</w:t>
             </w:r>
             <w:r>
               <w:rPr>
@@ -13032,6 +13027,9 @@
       <w:r>
         <w:t>Barre de Recherche</w:t>
       </w:r>
+      <w:r>
+        <w:t>, filtres et tri</w:t>
+      </w:r>
     </w:p>
     <w:p/>
     <w:p>
@@ -13042,47 +13040,33 @@
         <w:t>Visuel</w:t>
       </w:r>
     </w:p>
+    <w:p/>
+    <w:p>
+      <w:pPr>
+        <w:pStyle w:val="Titre5"/>
+      </w:pPr>
+      <w:r>
+        <w:t>Barre de recherche</w:t>
+      </w:r>
+    </w:p>
     <w:p>
       <w:pPr>
         <w:pStyle w:val="Paragraphedeliste"/>
       </w:pPr>
       <w:r>
-        <w:t>Sur la page d’accueil (</w:t>
-      </w:r>
-      <w:proofErr w:type="gramStart"/>
-      <w:r>
-        <w:t>listing</w:t>
-      </w:r>
-      <w:proofErr w:type="gramEnd"/>
-      <w:r>
-        <w:t xml:space="preserve"> de tous les thés), </w:t>
+        <w:t xml:space="preserve">Sur la page d’accueil (listing de tous les thés), </w:t>
       </w:r>
       <w:r>
         <w:t>une barre de recherche textuelle a</w:t>
       </w:r>
       <w:r>
-        <w:t xml:space="preserve"> été ajoutée pour faciliter la navigation lorsque la liste devient </w:t>
-      </w:r>
-      <w:r>
-        <w:t>longue</w:t>
-      </w:r>
-      <w:r>
-        <w:t>.</w:t>
+        <w:t xml:space="preserve"> été ajoutée pour faciliter la navigation lorsque la liste devient longue.</w:t>
       </w:r>
       <w:r>
         <w:br/>
       </w:r>
       <w:r>
-        <w:t xml:space="preserve">Elle se comporte en </w:t>
-      </w:r>
-      <w:r>
-        <w:t>filtr</w:t>
-      </w:r>
-      <w:r>
-        <w:t>ant</w:t>
-      </w:r>
-      <w:r>
-        <w:t xml:space="preserve"> en temps</w:t>
+        <w:t>Elle se comporte en filtrant en temps</w:t>
       </w:r>
       <w:r>
         <w:t xml:space="preserve"> réel la liste des thés dont le nom contient la chaîne tapée (recherche insensible à la casse).</w:t>
@@ -13096,7 +13080,7 @@
       </w:r>
       <w:r>
         <w:drawing>
-          <wp:inline distT="0" distB="0" distL="0" distR="0" wp14:anchorId="79FE5E5B" wp14:editId="2E76D2B4">
+          <wp:inline distT="0" distB="0" distL="0" distR="0" wp14:anchorId="23F73998" wp14:editId="5E692F51">
             <wp:extent cx="2429214" cy="905001"/>
             <wp:effectExtent l="0" t="0" r="9525" b="9525"/>
             <wp:docPr id="2" name="Image 2"/>
@@ -13137,6 +13121,7 @@
         <w:pStyle w:val="Lgende"/>
       </w:pPr>
       <w:r>
+        <w:lastRenderedPageBreak/>
         <w:t xml:space="preserve">Figure </w:t>
       </w:r>
       <w:r>
@@ -13174,15 +13159,11 @@
         <w:pStyle w:val="Paragraphedeliste"/>
       </w:pPr>
       <w:r>
-        <w:lastRenderedPageBreak/>
         <w:br/>
       </w:r>
       <w:r>
         <w:br/>
-        <w:t xml:space="preserve">Par exemple si on cherche </w:t>
-      </w:r>
-      <w:r>
-        <w:t>‘’</w:t>
+        <w:t>Par exemple si on cherche ‘’</w:t>
       </w:r>
       <w:proofErr w:type="spellStart"/>
       <w:r>
@@ -13190,29 +13171,14 @@
       </w:r>
       <w:proofErr w:type="spellEnd"/>
       <w:r>
-        <w:t>’’</w:t>
-      </w:r>
-      <w:r>
-        <w:t xml:space="preserve"> il nous filtre la liste et n’affiche que le</w:t>
-      </w:r>
-      <w:r>
-        <w:t xml:space="preserve"> </w:t>
-      </w:r>
-      <w:r>
-        <w:t xml:space="preserve">thé </w:t>
-      </w:r>
-      <w:r>
-        <w:t xml:space="preserve">dont le nom commence par ces trois lettres </w:t>
-      </w:r>
-      <w:r>
-        <w:t>:</w:t>
+        <w:t>’’ il nous filtre la liste et n’affiche que le thé dont le nom commence par ces trois lettres :</w:t>
       </w:r>
       <w:r>
         <w:br/>
       </w:r>
       <w:r>
         <w:drawing>
-          <wp:inline distT="0" distB="0" distL="0" distR="0" wp14:anchorId="1F7E10CB" wp14:editId="42570793">
+          <wp:inline distT="0" distB="0" distL="0" distR="0" wp14:anchorId="044931FD" wp14:editId="070F582F">
             <wp:extent cx="5759450" cy="1390650"/>
             <wp:effectExtent l="0" t="0" r="0" b="0"/>
             <wp:docPr id="3" name="Image 3"/>
@@ -13278,81 +13244,45 @@
       </w:r>
     </w:p>
     <w:p>
+      <w:r>
+        <w:t xml:space="preserve">Si nous avions d’autres thé commençant par </w:t>
+      </w:r>
+      <w:r>
+        <w:t>les mêmes caractères</w:t>
+      </w:r>
+      <w:r>
+        <w:t xml:space="preserve"> ils apparaîtraient aussi.</w:t>
+      </w:r>
+    </w:p>
+    <w:p>
+      <w:pPr>
+        <w:pStyle w:val="Titre5"/>
+      </w:pPr>
+      <w:r>
+        <w:t>Filtrage</w:t>
+      </w:r>
+    </w:p>
+    <w:p>
       <w:pPr>
         <w:pStyle w:val="Paragraphedeliste"/>
-      </w:pPr>
-      <w:r>
-        <w:t xml:space="preserve">Si nous avions d’autres thé commençant par </w:t>
-      </w:r>
-      <w:proofErr w:type="gramStart"/>
-      <w:r>
-        <w:t xml:space="preserve">les même </w:t>
-      </w:r>
-      <w:r>
-        <w:t>caractères</w:t>
-      </w:r>
-      <w:proofErr w:type="gramEnd"/>
-      <w:r>
-        <w:t xml:space="preserve"> </w:t>
-      </w:r>
-      <w:r>
-        <w:t>ils apparaîtraient</w:t>
-      </w:r>
-      <w:r>
-        <w:t xml:space="preserve"> aussi.</w:t>
+        <w:keepNext/>
+      </w:pPr>
+      <w:r>
+        <w:t>Il y a deux filtres disponibles, le filtrage par type de thé et celui par leur provenance.</w:t>
       </w:r>
       <w:r>
         <w:br/>
-      </w:r>
-    </w:p>
-    <w:p>
-      <w:pPr>
-        <w:pStyle w:val="Titre4"/>
-      </w:pPr>
-      <w:r>
-        <w:t xml:space="preserve">Fonctionnement </w:t>
-      </w:r>
-    </w:p>
-    <w:p>
-      <w:pPr>
-        <w:pStyle w:val="Paragraphedeliste"/>
-      </w:pPr>
-      <w:r>
-        <w:t>À présent nous allons voir comment se traduit cette fonctionnalité dans le code</w:t>
-      </w:r>
-      <w:r>
-        <w:t>.</w:t>
+        <w:t>Voici à quoi ressemble les deux listes.</w:t>
       </w:r>
       <w:r>
         <w:br/>
       </w:r>
       <w:r>
-        <w:br/>
-        <w:t xml:space="preserve">Dans notre fichier de vue </w:t>
-      </w:r>
-      <w:proofErr w:type="spellStart"/>
-      <w:r>
-        <w:t>dashboard.php</w:t>
-      </w:r>
-      <w:proofErr w:type="spellEnd"/>
-      <w:r>
-        <w:t xml:space="preserve"> nous avons d’abord le code html qui permet de faire apparaitre cette barre de recherche</w:t>
-      </w:r>
-      <w:r>
-        <w:t xml:space="preserve"> sur notre page</w:t>
-      </w:r>
-      <w:r>
-        <w:t xml:space="preserve">, le voici : </w:t>
-      </w:r>
-      <w:r>
-        <w:br/>
-      </w:r>
-      <w:r>
         <w:drawing>
-          <wp:inline distT="0" distB="0" distL="0" distR="0" wp14:anchorId="10D52F48" wp14:editId="7727915F">
-            <wp:extent cx="5758293" cy="453224"/>
-            <wp:effectExtent l="0" t="0" r="0" b="4445"/>
-            <wp:docPr id="5" name="Image 5"/>
+          <wp:inline distT="0" distB="0" distL="0" distR="0" wp14:anchorId="4C9D6DFE" wp14:editId="4E9192FF">
+            <wp:extent cx="3848637" cy="2143424"/>
+            <wp:effectExtent l="0" t="0" r="0" b="9525"/>
+            <wp:docPr id="8" name="Image 8"/>
             <wp:cNvGraphicFramePr>
               <a:graphicFrameLocks xmlns:a="http://schemas.openxmlformats.org/drawingml/2006/main" noChangeAspect="1"/>
             </wp:cNvGraphicFramePr>
@@ -13372,7 +13302,7 @@
                   <pic:spPr>
                     <a:xfrm>
                       <a:off x="0" y="0"/>
-                      <a:ext cx="5884713" cy="463174"/>
+                      <a:ext cx="3848637" cy="2143424"/>
                     </a:xfrm>
                     <a:prstGeom prst="rect">
                       <a:avLst/>
@@ -13411,66 +13341,36 @@
         <w:fldChar w:fldCharType="end"/>
       </w:r>
       <w:r>
-        <w:t xml:space="preserve"> - code - barre de recherche</w:t>
-      </w:r>
-      <w:r>
-        <w:t xml:space="preserve"> HTML</w:t>
+        <w:t xml:space="preserve"> - visuel - filtrage</w:t>
       </w:r>
     </w:p>
     <w:p>
       <w:pPr>
         <w:pStyle w:val="Paragraphedeliste"/>
-      </w:pPr>
-      <w:r>
-        <w:t>Nous pouvons voir que cette recherche est un simple input de type texte avec un Id.</w:t>
-      </w:r>
+        <w:keepNext/>
+      </w:pPr>
+      <w:r>
+        <w:t>Pour sélectionner le type ou la provenance que l’on souhaite nous devons cliquer sur l’icône de flèche à droite et une liste déroulante s’ouvre (comme sur le filtre de droite).</w:t>
+      </w:r>
+    </w:p>
+    <w:p>
+      <w:pPr>
+        <w:pStyle w:val="Paragraphedeliste"/>
+        <w:keepNext/>
+      </w:pPr>
       <w:r>
         <w:br/>
+        <w:t xml:space="preserve">Nous pouvons choisir de cumuler deux filtres puis seuls les éléments qui contiennent les deux critères apparaissent. Comme dans cet exemple : </w:t>
       </w:r>
       <w:r>
         <w:br/>
       </w:r>
       <w:r>
-        <w:t xml:space="preserve">Puis suivons </w:t>
-      </w:r>
-      <w:proofErr w:type="spellStart"/>
-      <w:r>
-        <w:t>l’id</w:t>
-      </w:r>
-      <w:proofErr w:type="spellEnd"/>
-      <w:r>
-        <w:t xml:space="preserve"> ‘’</w:t>
-      </w:r>
-      <w:proofErr w:type="spellStart"/>
-      <w:r>
-        <w:t>searchInput</w:t>
-      </w:r>
-      <w:proofErr w:type="spellEnd"/>
-      <w:r>
-        <w:t>’’</w:t>
-      </w:r>
-      <w:r>
-        <w:t xml:space="preserve"> dans le code</w:t>
-      </w:r>
-      <w:r>
-        <w:t xml:space="preserve"> pour comprendre la suite</w:t>
-      </w:r>
-      <w:r>
-        <w:t>.</w:t>
-      </w:r>
-      <w:r>
-        <w:br/>
-        <w:t xml:space="preserve">Quelques ligne plus bas dans le fichier nous avons : </w:t>
-      </w:r>
-      <w:r>
-        <w:br/>
-      </w:r>
-      <w:r>
         <w:drawing>
-          <wp:inline distT="0" distB="0" distL="0" distR="0" wp14:anchorId="101C6302" wp14:editId="344498FB">
-            <wp:extent cx="5759450" cy="1583055"/>
-            <wp:effectExtent l="0" t="0" r="0" b="0"/>
-            <wp:docPr id="6" name="Image 6"/>
+          <wp:inline distT="0" distB="0" distL="0" distR="0" wp14:anchorId="015E8651" wp14:editId="10CEF81E">
+            <wp:extent cx="5759450" cy="1388110"/>
+            <wp:effectExtent l="0" t="0" r="0" b="2540"/>
+            <wp:docPr id="9" name="Image 9"/>
             <wp:cNvGraphicFramePr>
               <a:graphicFrameLocks xmlns:a="http://schemas.openxmlformats.org/drawingml/2006/main" noChangeAspect="1"/>
             </wp:cNvGraphicFramePr>
@@ -13490,6 +13390,760 @@
                   <pic:spPr>
                     <a:xfrm>
                       <a:off x="0" y="0"/>
+                      <a:ext cx="5759450" cy="1388110"/>
+                    </a:xfrm>
+                    <a:prstGeom prst="rect">
+                      <a:avLst/>
+                    </a:prstGeom>
+                  </pic:spPr>
+                </pic:pic>
+              </a:graphicData>
+            </a:graphic>
+          </wp:inline>
+        </w:drawing>
+      </w:r>
+    </w:p>
+    <w:p>
+      <w:pPr>
+        <w:pStyle w:val="Lgende"/>
+      </w:pPr>
+      <w:r>
+        <w:t xml:space="preserve">Figure </w:t>
+      </w:r>
+      <w:r>
+        <w:fldChar w:fldCharType="begin"/>
+      </w:r>
+      <w:r>
+        <w:instrText xml:space="preserve"> SEQ Figure \* ARABIC </w:instrText>
+      </w:r>
+      <w:r>
+        <w:fldChar w:fldCharType="separate"/>
+      </w:r>
+      <w:r>
+        <w:rPr>
+          <w:noProof/>
+        </w:rPr>
+        <w:t>17</w:t>
+      </w:r>
+      <w:r>
+        <w:fldChar w:fldCharType="end"/>
+      </w:r>
+      <w:r>
+        <w:t xml:space="preserve"> - exemple - filtrage</w:t>
+      </w:r>
+    </w:p>
+    <w:p>
+      <w:pPr>
+        <w:pStyle w:val="Titre5"/>
+      </w:pPr>
+      <w:r>
+        <w:lastRenderedPageBreak/>
+        <w:t>Tri</w:t>
+      </w:r>
+    </w:p>
+    <w:p>
+      <w:pPr>
+        <w:pStyle w:val="Paragraphedeliste"/>
+      </w:pPr>
+      <w:r>
+        <w:t>Chaque en-tête de colonne (Nom, Type, Provenance) affiche une double flèche « ↕ »</w:t>
+      </w:r>
+      <w:r>
+        <w:br/>
+      </w:r>
+      <w:r>
+        <w:t>Un premier clic trie la colonne par ordre alphabétiqu</w:t>
+      </w:r>
+      <w:r>
+        <w:t>e</w:t>
+      </w:r>
+      <w:r>
+        <w:t>.</w:t>
+      </w:r>
+      <w:r>
+        <w:br/>
+      </w:r>
+      <w:r>
+        <w:drawing>
+          <wp:inline distT="0" distB="0" distL="0" distR="0" wp14:anchorId="11467B39" wp14:editId="2B0E04B7">
+            <wp:extent cx="1787547" cy="3490665"/>
+            <wp:effectExtent l="0" t="0" r="3175" b="0"/>
+            <wp:docPr id="10" name="Image 10"/>
+            <wp:cNvGraphicFramePr>
+              <a:graphicFrameLocks xmlns:a="http://schemas.openxmlformats.org/drawingml/2006/main" noChangeAspect="1"/>
+            </wp:cNvGraphicFramePr>
+            <a:graphic xmlns:a="http://schemas.openxmlformats.org/drawingml/2006/main">
+              <a:graphicData uri="http://schemas.openxmlformats.org/drawingml/2006/picture">
+                <pic:pic xmlns:pic="http://schemas.openxmlformats.org/drawingml/2006/picture">
+                  <pic:nvPicPr>
+                    <pic:cNvPr id="1" name=""/>
+                    <pic:cNvPicPr/>
+                  </pic:nvPicPr>
+                  <pic:blipFill>
+                    <a:blip r:embed="rId30"/>
+                    <a:stretch>
+                      <a:fillRect/>
+                    </a:stretch>
+                  </pic:blipFill>
+                  <pic:spPr>
+                    <a:xfrm>
+                      <a:off x="0" y="0"/>
+                      <a:ext cx="1797515" cy="3510130"/>
+                    </a:xfrm>
+                    <a:prstGeom prst="rect">
+                      <a:avLst/>
+                    </a:prstGeom>
+                  </pic:spPr>
+                </pic:pic>
+              </a:graphicData>
+            </a:graphic>
+          </wp:inline>
+        </w:drawing>
+      </w:r>
+    </w:p>
+    <w:p>
+      <w:pPr>
+        <w:pStyle w:val="Lgende"/>
+        <w:rPr>
+          <w:rFonts w:ascii="Cambria" w:hAnsi="Cambria"/>
+          <w:color w:val="auto"/>
+          <w:sz w:val="24"/>
+          <w:szCs w:val="20"/>
+        </w:rPr>
+      </w:pPr>
+      <w:r>
+        <w:t xml:space="preserve">Figure </w:t>
+      </w:r>
+      <w:r>
+        <w:fldChar w:fldCharType="begin"/>
+      </w:r>
+      <w:r>
+        <w:instrText xml:space="preserve"> SEQ Figure \* ARABIC </w:instrText>
+      </w:r>
+      <w:r>
+        <w:fldChar w:fldCharType="separate"/>
+      </w:r>
+      <w:r>
+        <w:rPr>
+          <w:noProof/>
+        </w:rPr>
+        <w:t>18</w:t>
+      </w:r>
+      <w:r>
+        <w:fldChar w:fldCharType="end"/>
+      </w:r>
+      <w:r>
+        <w:t xml:space="preserve"> - exemple - tri</w:t>
+      </w:r>
+    </w:p>
+    <w:p>
+      <w:pPr>
+        <w:pStyle w:val="Paragraphedeliste"/>
+      </w:pPr>
+      <w:r>
+        <w:t>Un second clic</w:t>
+      </w:r>
+      <w:r>
+        <w:t xml:space="preserve"> sur cette double flèche </w:t>
+      </w:r>
+      <w:r>
+        <w:t>inverse l’ordre</w:t>
+      </w:r>
+      <w:r>
+        <w:t>.</w:t>
+      </w:r>
+      <w:r>
+        <w:br/>
+      </w:r>
+    </w:p>
+    <w:p>
+      <w:pPr>
+        <w:pStyle w:val="Titre4"/>
+      </w:pPr>
+      <w:r>
+        <w:t xml:space="preserve">Fonctionnement </w:t>
+      </w:r>
+    </w:p>
+    <w:p>
+      <w:r>
+        <w:t>À présent nous allons voir comment se traduit ces fonctionnalités dans le code.</w:t>
+      </w:r>
+    </w:p>
+    <w:p>
+      <w:pPr>
+        <w:pStyle w:val="Titre5"/>
+      </w:pPr>
+      <w:r>
+        <w:lastRenderedPageBreak/>
+        <w:t xml:space="preserve">Tri </w:t>
+      </w:r>
+    </w:p>
+    <w:p>
+      <w:pPr>
+        <w:keepNext/>
+      </w:pPr>
+      <w:r>
+        <w:t xml:space="preserve">La partie code du tri se passe de la ligne </w:t>
+      </w:r>
+      <w:r>
+        <w:t>90 à la 123</w:t>
+      </w:r>
+      <w:r>
+        <w:t xml:space="preserve"> avec la fonction ‘’</w:t>
+      </w:r>
+      <w:proofErr w:type="spellStart"/>
+      <w:r>
+        <w:t>sortTable</w:t>
+      </w:r>
+      <w:proofErr w:type="spellEnd"/>
+      <w:r>
+        <w:t>’’.</w:t>
+      </w:r>
+      <w:r>
+        <w:br/>
+      </w:r>
+      <w:r>
+        <w:drawing>
+          <wp:inline distT="0" distB="0" distL="0" distR="0" wp14:anchorId="59221259" wp14:editId="681B37F8">
+            <wp:extent cx="5759450" cy="5657215"/>
+            <wp:effectExtent l="0" t="0" r="0" b="635"/>
+            <wp:docPr id="27" name="Image 27"/>
+            <wp:cNvGraphicFramePr>
+              <a:graphicFrameLocks xmlns:a="http://schemas.openxmlformats.org/drawingml/2006/main" noChangeAspect="1"/>
+            </wp:cNvGraphicFramePr>
+            <a:graphic xmlns:a="http://schemas.openxmlformats.org/drawingml/2006/main">
+              <a:graphicData uri="http://schemas.openxmlformats.org/drawingml/2006/picture">
+                <pic:pic xmlns:pic="http://schemas.openxmlformats.org/drawingml/2006/picture">
+                  <pic:nvPicPr>
+                    <pic:cNvPr id="1" name=""/>
+                    <pic:cNvPicPr/>
+                  </pic:nvPicPr>
+                  <pic:blipFill>
+                    <a:blip r:embed="rId31"/>
+                    <a:stretch>
+                      <a:fillRect/>
+                    </a:stretch>
+                  </pic:blipFill>
+                  <pic:spPr>
+                    <a:xfrm>
+                      <a:off x="0" y="0"/>
+                      <a:ext cx="5759450" cy="5657215"/>
+                    </a:xfrm>
+                    <a:prstGeom prst="rect">
+                      <a:avLst/>
+                    </a:prstGeom>
+                  </pic:spPr>
+                </pic:pic>
+              </a:graphicData>
+            </a:graphic>
+          </wp:inline>
+        </w:drawing>
+      </w:r>
+    </w:p>
+    <w:p>
+      <w:pPr>
+        <w:pStyle w:val="Lgende"/>
+      </w:pPr>
+      <w:r>
+        <w:t xml:space="preserve">Figure </w:t>
+      </w:r>
+      <w:r>
+        <w:fldChar w:fldCharType="begin"/>
+      </w:r>
+      <w:r>
+        <w:instrText xml:space="preserve"> SEQ Figure \* ARABIC </w:instrText>
+      </w:r>
+      <w:r>
+        <w:fldChar w:fldCharType="separate"/>
+      </w:r>
+      <w:r>
+        <w:rPr>
+          <w:noProof/>
+        </w:rPr>
+        <w:t>19</w:t>
+      </w:r>
+      <w:r>
+        <w:fldChar w:fldCharType="end"/>
+      </w:r>
+      <w:r>
+        <w:t xml:space="preserve"> - code - fonction </w:t>
+      </w:r>
+      <w:r>
+        <w:t>–</w:t>
+      </w:r>
+      <w:r>
+        <w:t xml:space="preserve"> </w:t>
+      </w:r>
+      <w:proofErr w:type="spellStart"/>
+      <w:r>
+        <w:t>sortTable</w:t>
+      </w:r>
+      <w:proofErr w:type="spellEnd"/>
+    </w:p>
+    <w:p>
+      <w:pPr>
+        <w:pStyle w:val="Paragraphedeliste"/>
+        <w:rPr>
+          <w:lang w:val="fr-CH" w:eastAsia="fr-CH"/>
+        </w:rPr>
+      </w:pPr>
+      <w:r>
+        <w:rPr>
+          <w:rFonts w:hAnsi="Symbol"/>
+          <w:lang w:val="fr-CH" w:eastAsia="fr-CH"/>
+        </w:rPr>
+        <w:t>Ligne</w:t>
+      </w:r>
+      <w:r>
+        <w:rPr>
+          <w:rFonts w:hAnsi="Symbol"/>
+          <w:lang w:val="fr-CH" w:eastAsia="fr-CH"/>
+        </w:rPr>
+        <w:t>s</w:t>
+      </w:r>
+      <w:r>
+        <w:rPr>
+          <w:rFonts w:hAnsi="Symbol"/>
+          <w:lang w:val="fr-CH" w:eastAsia="fr-CH"/>
+        </w:rPr>
+        <w:t xml:space="preserve"> </w:t>
+      </w:r>
+      <w:r>
+        <w:t>95 à 99</w:t>
+      </w:r>
+      <w:r>
+        <w:rPr>
+          <w:lang w:val="fr-CH" w:eastAsia="fr-CH"/>
+        </w:rPr>
+        <w:t xml:space="preserve"> on détermine quel index de cellule trier selon la colonne.</w:t>
+      </w:r>
+    </w:p>
+    <w:p>
+      <w:pPr>
+        <w:pStyle w:val="Paragraphedeliste"/>
+        <w:rPr>
+          <w:lang w:val="fr-CH" w:eastAsia="fr-CH"/>
+        </w:rPr>
+      </w:pPr>
+      <w:r>
+        <w:rPr>
+          <w:lang w:val="fr-CH" w:eastAsia="fr-CH"/>
+        </w:rPr>
+        <w:t xml:space="preserve">Ligne </w:t>
+      </w:r>
+      <w:r>
+        <w:rPr>
+          <w:lang w:val="fr-CH" w:eastAsia="fr-CH"/>
+        </w:rPr>
+        <w:t>1</w:t>
+      </w:r>
+      <w:r>
+        <w:rPr>
+          <w:lang w:val="fr-CH" w:eastAsia="fr-CH"/>
+        </w:rPr>
+        <w:t>01</w:t>
+      </w:r>
+      <w:r>
+        <w:rPr>
+          <w:lang w:val="fr-CH" w:eastAsia="fr-CH"/>
+        </w:rPr>
+        <w:t xml:space="preserve"> : on bascule le sens </w:t>
+      </w:r>
+      <w:r>
+        <w:rPr>
+          <w:lang w:val="fr-CH" w:eastAsia="fr-CH"/>
+        </w:rPr>
+        <w:t xml:space="preserve">du tri </w:t>
+      </w:r>
+      <w:r>
+        <w:rPr>
+          <w:lang w:val="fr-CH" w:eastAsia="fr-CH"/>
+        </w:rPr>
+        <w:t>(</w:t>
+      </w:r>
+      <w:proofErr w:type="spellStart"/>
+      <w:r>
+        <w:t>asc</w:t>
+      </w:r>
+      <w:proofErr w:type="spellEnd"/>
+      <w:r>
+        <w:t>/</w:t>
+      </w:r>
+      <w:proofErr w:type="spellStart"/>
+      <w:r>
+        <w:t>desc</w:t>
+      </w:r>
+      <w:proofErr w:type="spellEnd"/>
+      <w:r>
+        <w:rPr>
+          <w:lang w:val="fr-CH" w:eastAsia="fr-CH"/>
+        </w:rPr>
+        <w:t>).</w:t>
+      </w:r>
+    </w:p>
+    <w:p>
+      <w:pPr>
+        <w:pStyle w:val="Paragraphedeliste"/>
+        <w:rPr>
+          <w:lang w:val="fr-CH" w:eastAsia="fr-CH"/>
+        </w:rPr>
+      </w:pPr>
+      <w:r>
+        <w:rPr>
+          <w:lang w:val="fr-CH" w:eastAsia="fr-CH"/>
+        </w:rPr>
+        <w:t xml:space="preserve">Lignes </w:t>
+      </w:r>
+      <w:r>
+        <w:rPr>
+          <w:lang w:val="fr-CH" w:eastAsia="fr-CH"/>
+        </w:rPr>
+        <w:t>1</w:t>
+      </w:r>
+      <w:r>
+        <w:rPr>
+          <w:lang w:val="fr-CH" w:eastAsia="fr-CH"/>
+        </w:rPr>
+        <w:t>03</w:t>
+      </w:r>
+      <w:r>
+        <w:rPr>
+          <w:lang w:val="fr-CH" w:eastAsia="fr-CH"/>
+        </w:rPr>
+        <w:t>–1</w:t>
+      </w:r>
+      <w:r>
+        <w:rPr>
+          <w:lang w:val="fr-CH" w:eastAsia="fr-CH"/>
+        </w:rPr>
+        <w:t>10</w:t>
+      </w:r>
+      <w:r>
+        <w:rPr>
+          <w:lang w:val="fr-CH" w:eastAsia="fr-CH"/>
+        </w:rPr>
+        <w:t xml:space="preserve"> : on trie le tableau de lignes en mémoire, puis on réinjecte l’ordre dans le </w:t>
+      </w:r>
+      <w:r>
+        <w:t>&lt;</w:t>
+      </w:r>
+      <w:proofErr w:type="spellStart"/>
+      <w:r>
+        <w:t>tbody</w:t>
+      </w:r>
+      <w:proofErr w:type="spellEnd"/>
+      <w:r>
+        <w:t>&gt;.</w:t>
+      </w:r>
+    </w:p>
+    <w:p>
+      <w:pPr>
+        <w:pStyle w:val="Paragraphedeliste"/>
+        <w:rPr>
+          <w:lang w:val="fr-CH" w:eastAsia="fr-CH"/>
+        </w:rPr>
+      </w:pPr>
+      <w:r>
+        <w:rPr>
+          <w:lang w:val="fr-CH" w:eastAsia="fr-CH"/>
+        </w:rPr>
+        <w:t xml:space="preserve">Lignes </w:t>
+      </w:r>
+      <w:r>
+        <w:rPr>
+          <w:lang w:val="fr-CH" w:eastAsia="fr-CH"/>
+        </w:rPr>
+        <w:t>1</w:t>
+      </w:r>
+      <w:r>
+        <w:rPr>
+          <w:lang w:val="fr-CH" w:eastAsia="fr-CH"/>
+        </w:rPr>
+        <w:t>18</w:t>
+      </w:r>
+      <w:r>
+        <w:rPr>
+          <w:lang w:val="fr-CH" w:eastAsia="fr-CH"/>
+        </w:rPr>
+        <w:t>–</w:t>
+      </w:r>
+      <w:r>
+        <w:rPr>
+          <w:lang w:val="fr-CH" w:eastAsia="fr-CH"/>
+        </w:rPr>
+        <w:t>121</w:t>
+      </w:r>
+      <w:r>
+        <w:rPr>
+          <w:lang w:val="fr-CH" w:eastAsia="fr-CH"/>
+        </w:rPr>
+        <w:t xml:space="preserve"> : on associe la fonction aux clics sur les en-têtes </w:t>
+      </w:r>
+      <w:r>
+        <w:t>marqués data-sort</w:t>
+      </w:r>
+      <w:r>
+        <w:rPr>
+          <w:lang w:val="fr-CH" w:eastAsia="fr-CH"/>
+        </w:rPr>
+        <w:t>.</w:t>
+      </w:r>
+    </w:p>
+    <w:p/>
+    <w:p>
+      <w:pPr>
+        <w:pStyle w:val="Titre5"/>
+      </w:pPr>
+      <w:r>
+        <w:t>Filtrage et recherche</w:t>
+      </w:r>
+    </w:p>
+    <w:p>
+      <w:pPr>
+        <w:pStyle w:val="Paragraphedeliste"/>
+      </w:pPr>
+      <w:r>
+        <w:br/>
+        <w:t xml:space="preserve">Dans notre fichier de vue </w:t>
+      </w:r>
+      <w:proofErr w:type="spellStart"/>
+      <w:r>
+        <w:t>dashboard.php</w:t>
+      </w:r>
+      <w:proofErr w:type="spellEnd"/>
+      <w:r>
+        <w:t xml:space="preserve"> nous avons d’abord le code html qui permet de</w:t>
+      </w:r>
+      <w:r>
+        <w:t xml:space="preserve"> </w:t>
+      </w:r>
+      <w:r>
+        <w:lastRenderedPageBreak/>
+        <w:t>faire apparaitre ce</w:t>
+      </w:r>
+      <w:r>
+        <w:t>s options de filtrage des thés</w:t>
+      </w:r>
+      <w:r>
+        <w:t xml:space="preserve"> : </w:t>
+      </w:r>
+      <w:r>
+        <w:br/>
+      </w:r>
+      <w:r>
+        <w:drawing>
+          <wp:inline distT="0" distB="0" distL="0" distR="0" wp14:anchorId="2B363CDD" wp14:editId="610D3AE5">
+            <wp:extent cx="5589270" cy="3427012"/>
+            <wp:effectExtent l="0" t="0" r="0" b="2540"/>
+            <wp:docPr id="11" name="Image 11"/>
+            <wp:cNvGraphicFramePr>
+              <a:graphicFrameLocks xmlns:a="http://schemas.openxmlformats.org/drawingml/2006/main" noChangeAspect="1"/>
+            </wp:cNvGraphicFramePr>
+            <a:graphic xmlns:a="http://schemas.openxmlformats.org/drawingml/2006/main">
+              <a:graphicData uri="http://schemas.openxmlformats.org/drawingml/2006/picture">
+                <pic:pic xmlns:pic="http://schemas.openxmlformats.org/drawingml/2006/picture">
+                  <pic:nvPicPr>
+                    <pic:cNvPr id="1" name=""/>
+                    <pic:cNvPicPr/>
+                  </pic:nvPicPr>
+                  <pic:blipFill>
+                    <a:blip r:embed="rId32"/>
+                    <a:stretch>
+                      <a:fillRect/>
+                    </a:stretch>
+                  </pic:blipFill>
+                  <pic:spPr>
+                    <a:xfrm>
+                      <a:off x="0" y="0"/>
+                      <a:ext cx="5603152" cy="3435523"/>
+                    </a:xfrm>
+                    <a:prstGeom prst="rect">
+                      <a:avLst/>
+                    </a:prstGeom>
+                  </pic:spPr>
+                </pic:pic>
+              </a:graphicData>
+            </a:graphic>
+          </wp:inline>
+        </w:drawing>
+      </w:r>
+    </w:p>
+    <w:p>
+      <w:pPr>
+        <w:pStyle w:val="Lgende"/>
+      </w:pPr>
+      <w:r>
+        <w:t xml:space="preserve">Figure </w:t>
+      </w:r>
+      <w:r>
+        <w:fldChar w:fldCharType="begin"/>
+      </w:r>
+      <w:r>
+        <w:instrText xml:space="preserve"> SEQ Figure \* ARABIC </w:instrText>
+      </w:r>
+      <w:r>
+        <w:fldChar w:fldCharType="separate"/>
+      </w:r>
+      <w:r>
+        <w:rPr>
+          <w:noProof/>
+        </w:rPr>
+        <w:t>20</w:t>
+      </w:r>
+      <w:r>
+        <w:fldChar w:fldCharType="end"/>
+      </w:r>
+      <w:r>
+        <w:t xml:space="preserve"> - code </w:t>
+      </w:r>
+      <w:r>
+        <w:t>–</w:t>
+      </w:r>
+      <w:r>
+        <w:t xml:space="preserve"> </w:t>
+      </w:r>
+      <w:r>
+        <w:t xml:space="preserve">section filtrage de recherche - </w:t>
+      </w:r>
+      <w:r>
+        <w:t>HTML</w:t>
+      </w:r>
+    </w:p>
+    <w:p>
+      <w:pPr>
+        <w:pStyle w:val="Paragraphedeliste"/>
+        <w:keepNext/>
+      </w:pPr>
+      <w:r>
+        <w:t xml:space="preserve">Nous pouvons voir que </w:t>
+      </w:r>
+      <w:r>
+        <w:t>la barre</w:t>
+      </w:r>
+      <w:r>
+        <w:t xml:space="preserve"> recherche est un simple input de type texte avec un Id</w:t>
+      </w:r>
+      <w:r>
+        <w:t xml:space="preserve"> de la ligne 13 à la 15.</w:t>
+      </w:r>
+      <w:r>
+        <w:br/>
+        <w:t>Les lignes 17 à 23 sont celles pour la liste déroulante servant à choisir le type de thé à filtrer, avec une boucle foreach qui affiche tous les types disponibles.</w:t>
+      </w:r>
+      <w:r>
+        <w:br/>
+        <w:t>Pour la provenance au lignes 25 à 31 c’est sensiblement la même chose que le filtre de type.</w:t>
+      </w:r>
+      <w:r>
+        <w:t xml:space="preserve"> </w:t>
+      </w:r>
+      <w:r>
+        <w:br/>
+        <w:t xml:space="preserve">Voilà pour la partie HTML, maintenant regardons comment </w:t>
+      </w:r>
+      <w:r>
+        <w:t>ces trois filtrages</w:t>
+      </w:r>
+      <w:r>
+        <w:t xml:space="preserve"> sont codés.</w:t>
+      </w:r>
+      <w:r>
+        <w:br/>
+      </w:r>
+      <w:r>
+        <w:br/>
+      </w:r>
+      <w:r>
+        <w:t>En</w:t>
+      </w:r>
+      <w:r>
+        <w:t xml:space="preserve"> suiv</w:t>
+      </w:r>
+      <w:r>
+        <w:t>ant</w:t>
+      </w:r>
+      <w:r>
+        <w:t xml:space="preserve"> </w:t>
+      </w:r>
+      <w:proofErr w:type="spellStart"/>
+      <w:r>
+        <w:t>l’id</w:t>
+      </w:r>
+      <w:proofErr w:type="spellEnd"/>
+      <w:r>
+        <w:t xml:space="preserve"> ‘’</w:t>
+      </w:r>
+      <w:proofErr w:type="spellStart"/>
+      <w:r>
+        <w:t>searchInput</w:t>
+      </w:r>
+      <w:proofErr w:type="spellEnd"/>
+      <w:r>
+        <w:t>’’</w:t>
+      </w:r>
+      <w:r>
+        <w:t xml:space="preserve"> </w:t>
+      </w:r>
+      <w:r>
+        <w:t xml:space="preserve">dans le </w:t>
+      </w:r>
+      <w:r>
+        <w:t xml:space="preserve">code nous arrivons </w:t>
+      </w:r>
+      <w:proofErr w:type="gramStart"/>
+      <w:r>
+        <w:t>q</w:t>
+      </w:r>
+      <w:r>
+        <w:t>uelques ligne</w:t>
+      </w:r>
+      <w:r>
+        <w:t>s</w:t>
+      </w:r>
+      <w:r>
+        <w:t xml:space="preserve"> plus bas</w:t>
+      </w:r>
+      <w:proofErr w:type="gramEnd"/>
+      <w:r>
+        <w:t xml:space="preserve"> où nous trouvons</w:t>
+      </w:r>
+      <w:r>
+        <w:t> </w:t>
+      </w:r>
+      <w:r>
+        <w:t xml:space="preserve">un script qui gère toute la partie tri et filtre </w:t>
+      </w:r>
+      <w:r>
+        <w:t xml:space="preserve">: </w:t>
+      </w:r>
+      <w:r>
+        <w:br/>
+      </w:r>
+      <w:r>
+        <w:drawing>
+          <wp:inline distT="0" distB="0" distL="0" distR="0" wp14:anchorId="101C6302" wp14:editId="344498FB">
+            <wp:extent cx="5759450" cy="1583055"/>
+            <wp:effectExtent l="0" t="0" r="0" b="0"/>
+            <wp:docPr id="6" name="Image 6"/>
+            <wp:cNvGraphicFramePr>
+              <a:graphicFrameLocks xmlns:a="http://schemas.openxmlformats.org/drawingml/2006/main" noChangeAspect="1"/>
+            </wp:cNvGraphicFramePr>
+            <a:graphic xmlns:a="http://schemas.openxmlformats.org/drawingml/2006/main">
+              <a:graphicData uri="http://schemas.openxmlformats.org/drawingml/2006/picture">
+                <pic:pic xmlns:pic="http://schemas.openxmlformats.org/drawingml/2006/picture">
+                  <pic:nvPicPr>
+                    <pic:cNvPr id="1" name=""/>
+                    <pic:cNvPicPr/>
+                  </pic:nvPicPr>
+                  <pic:blipFill>
+                    <a:blip r:embed="rId33"/>
+                    <a:stretch>
+                      <a:fillRect/>
+                    </a:stretch>
+                  </pic:blipFill>
+                  <pic:spPr>
+                    <a:xfrm>
+                      <a:off x="0" y="0"/>
                       <a:ext cx="5759450" cy="1583055"/>
                     </a:xfrm>
                     <a:prstGeom prst="rect">
@@ -13502,89 +14156,389 @@
           </wp:inline>
         </w:drawing>
       </w:r>
+    </w:p>
+    <w:p>
+      <w:pPr>
+        <w:pStyle w:val="Lgende"/>
+      </w:pPr>
+      <w:r>
+        <w:t xml:space="preserve">Figure </w:t>
+      </w:r>
+      <w:r>
+        <w:fldChar w:fldCharType="begin"/>
+      </w:r>
+      <w:r>
+        <w:instrText xml:space="preserve"> SEQ Figure \* ARABIC </w:instrText>
+      </w:r>
+      <w:r>
+        <w:fldChar w:fldCharType="separate"/>
+      </w:r>
+      <w:r>
+        <w:rPr>
+          <w:noProof/>
+        </w:rPr>
+        <w:t>21</w:t>
+      </w:r>
+      <w:r>
+        <w:fldChar w:fldCharType="end"/>
+      </w:r>
+      <w:r>
+        <w:t xml:space="preserve"> - code - début du script</w:t>
+      </w:r>
+    </w:p>
+    <w:p>
+      <w:pPr>
+        <w:pStyle w:val="Paragraphedeliste"/>
+        <w:keepNext/>
+      </w:pPr>
       <w:r>
         <w:br/>
       </w:r>
       <w:r>
-        <w:t>Le ‘’</w:t>
+        <w:t>Ici, l</w:t>
+      </w:r>
+      <w:r>
+        <w:t>a ligne 80</w:t>
+      </w:r>
+      <w:r>
+        <w:t xml:space="preserve"> </w:t>
+      </w:r>
+      <w:r>
+        <w:t>s</w:t>
+      </w:r>
+      <w:r>
+        <w:t>’assure que le script ne s’exécute qu’après le chargement complet de l’HTML.</w:t>
+      </w:r>
+      <w:r>
+        <w:br/>
+      </w:r>
+      <w:r>
+        <w:t>La ligne 82 récupère l</w:t>
+      </w:r>
+      <w:r>
+        <w:t>e tableau ‘’</w:t>
       </w:r>
       <w:proofErr w:type="spellStart"/>
-      <w:proofErr w:type="gramStart"/>
-      <w:r>
-        <w:t>document.addEventListener</w:t>
+      <w:r>
+        <w:t>teasTable</w:t>
       </w:r>
       <w:proofErr w:type="spellEnd"/>
-      <w:proofErr w:type="gramEnd"/>
-      <w:r>
-        <w:t>('</w:t>
+      <w:r>
+        <w:t>’’</w:t>
+      </w:r>
+      <w:r>
+        <w:t xml:space="preserve"> qui contient la liste de tous </w:t>
+      </w:r>
+      <w:r>
+        <w:t>les thés disponibles</w:t>
+      </w:r>
+      <w:r>
+        <w:t>, cet élément sera ensuite filtré.</w:t>
+      </w:r>
+      <w:r>
+        <w:br/>
+      </w:r>
+      <w:r>
+        <w:t>La ligne 83 s</w:t>
+      </w:r>
+      <w:r>
+        <w:t xml:space="preserve">électionne le champ de recherche textuelle ; c’est lui qui capte la saisie de </w:t>
+      </w:r>
+      <w:r>
+        <w:lastRenderedPageBreak/>
+        <w:t>l’utilisateur pour filtrer le tableau.</w:t>
+      </w:r>
+      <w:r>
+        <w:br/>
+        <w:t>Ligne 84 t</w:t>
+      </w:r>
+      <w:r>
+        <w:t xml:space="preserve">ransforme la liste des </w:t>
+      </w:r>
+      <w:r>
+        <w:t>&lt;tr&gt;</w:t>
+      </w:r>
+      <w:r>
+        <w:t xml:space="preserve"> du &lt;</w:t>
       </w:r>
       <w:proofErr w:type="spellStart"/>
       <w:r>
-        <w:t>DOMContentLoaded</w:t>
+        <w:t>tbody</w:t>
       </w:r>
       <w:proofErr w:type="spellEnd"/>
       <w:r>
-        <w:t>', …)</w:t>
-      </w:r>
-      <w:r>
-        <w:t xml:space="preserve">’’ </w:t>
-      </w:r>
-      <w:r>
-        <w:t xml:space="preserve">S’assure que le script ne s’exécute </w:t>
-      </w:r>
-      <w:r>
-        <w:rPr>
-          <w:rStyle w:val="lev"/>
-        </w:rPr>
-        <w:t>qu’après</w:t>
-      </w:r>
-      <w:r>
-        <w:t xml:space="preserve"> le chargement complet d</w:t>
-      </w:r>
-      <w:r>
-        <w:t>e</w:t>
+        <w:t>&gt; en tableau JavaScript, pour pouvoir itérer facilement sur chaque ligne.</w:t>
       </w:r>
       <w:r>
         <w:t xml:space="preserve"> </w:t>
       </w:r>
       <w:r>
-        <w:t>l’</w:t>
-      </w:r>
-      <w:r>
-        <w:t>HTML.</w:t>
-      </w:r>
-      <w:r>
         <w:br/>
-        <w:t>Ce script</w:t>
-      </w:r>
-      <w:r>
-        <w:t xml:space="preserve"> Javascript </w:t>
-      </w:r>
-      <w:r>
-        <w:t xml:space="preserve">récupère les trois constantes table, </w:t>
+        <w:t xml:space="preserve">Viens notre première fonction : </w:t>
+      </w:r>
+      <w:r>
+        <w:br/>
+      </w:r>
+      <w:r>
+        <w:drawing>
+          <wp:inline distT="0" distB="0" distL="0" distR="0" wp14:anchorId="4C92F5AF" wp14:editId="66A8CE05">
+            <wp:extent cx="5759450" cy="3117215"/>
+            <wp:effectExtent l="0" t="0" r="0" b="6985"/>
+            <wp:docPr id="7" name="Image 7"/>
+            <wp:cNvGraphicFramePr>
+              <a:graphicFrameLocks xmlns:a="http://schemas.openxmlformats.org/drawingml/2006/main" noChangeAspect="1"/>
+            </wp:cNvGraphicFramePr>
+            <a:graphic xmlns:a="http://schemas.openxmlformats.org/drawingml/2006/main">
+              <a:graphicData uri="http://schemas.openxmlformats.org/drawingml/2006/picture">
+                <pic:pic xmlns:pic="http://schemas.openxmlformats.org/drawingml/2006/picture">
+                  <pic:nvPicPr>
+                    <pic:cNvPr id="1" name=""/>
+                    <pic:cNvPicPr/>
+                  </pic:nvPicPr>
+                  <pic:blipFill>
+                    <a:blip r:embed="rId34"/>
+                    <a:stretch>
+                      <a:fillRect/>
+                    </a:stretch>
+                  </pic:blipFill>
+                  <pic:spPr>
+                    <a:xfrm>
+                      <a:off x="0" y="0"/>
+                      <a:ext cx="5759450" cy="3117215"/>
+                    </a:xfrm>
+                    <a:prstGeom prst="rect">
+                      <a:avLst/>
+                    </a:prstGeom>
+                  </pic:spPr>
+                </pic:pic>
+              </a:graphicData>
+            </a:graphic>
+          </wp:inline>
+        </w:drawing>
+      </w:r>
+    </w:p>
+    <w:p>
+      <w:pPr>
+        <w:pStyle w:val="Lgende"/>
+      </w:pPr>
+      <w:r>
+        <w:t xml:space="preserve">Figure </w:t>
+      </w:r>
+      <w:r>
+        <w:fldChar w:fldCharType="begin"/>
+      </w:r>
+      <w:r>
+        <w:instrText xml:space="preserve"> SEQ Figure \* ARABIC </w:instrText>
+      </w:r>
+      <w:r>
+        <w:fldChar w:fldCharType="separate"/>
+      </w:r>
+      <w:r>
+        <w:rPr>
+          <w:noProof/>
+        </w:rPr>
+        <w:t>22</w:t>
+      </w:r>
+      <w:r>
+        <w:fldChar w:fldCharType="end"/>
+      </w:r>
+      <w:r>
+        <w:t xml:space="preserve"> - code - fonction - </w:t>
       </w:r>
       <w:proofErr w:type="spellStart"/>
       <w:r>
-        <w:t>searchInput</w:t>
+        <w:t>filterTable</w:t>
       </w:r>
       <w:proofErr w:type="spellEnd"/>
-      <w:r>
-        <w:t xml:space="preserve"> et </w:t>
+    </w:p>
+    <w:p>
+      <w:pPr>
+        <w:pStyle w:val="Paragraphedeliste"/>
+        <w:keepNext/>
+      </w:pPr>
+      <w:r>
+        <w:t xml:space="preserve">Ici nous avons </w:t>
+      </w:r>
+      <w:r>
+        <w:t xml:space="preserve">donc </w:t>
+      </w:r>
+      <w:r>
+        <w:t xml:space="preserve">la fonction </w:t>
       </w:r>
       <w:proofErr w:type="spellStart"/>
       <w:r>
-        <w:t>rows</w:t>
+        <w:t>filterTable</w:t>
       </w:r>
       <w:proofErr w:type="spellEnd"/>
       <w:r>
-        <w:t xml:space="preserve"> au chargement de la page.</w:t>
+        <w:t xml:space="preserve"> qui applique tous les filtres en même temps</w:t>
+      </w:r>
+      <w:r>
+        <w:t xml:space="preserve"> à notre liste de thés</w:t>
+      </w:r>
+      <w:r>
+        <w:t xml:space="preserve">. </w:t>
+      </w:r>
+      <w:r>
+        <w:br/>
+        <w:t xml:space="preserve">La ligne 130 récupère le texte entré dans la barre de recherche et le converti en minuscule pour le rendre insensible à la casse. </w:t>
+      </w:r>
+      <w:r>
+        <w:br/>
+        <w:t xml:space="preserve">Puis les deux lignes en dessous récupèrent la valeur du filtre type et du filtre provenance. </w:t>
+      </w:r>
+      <w:r>
+        <w:br/>
+        <w:t xml:space="preserve">Le </w:t>
+      </w:r>
+      <w:proofErr w:type="spellStart"/>
+      <w:r>
+        <w:t>forEach</w:t>
+      </w:r>
+      <w:proofErr w:type="spellEnd"/>
+      <w:r>
+        <w:t xml:space="preserve"> de la ligne 134 à 146 parcours,</w:t>
       </w:r>
       <w:r>
         <w:t xml:space="preserve"> </w:t>
       </w:r>
       <w:r>
+        <w:t xml:space="preserve">dans un premier </w:t>
+      </w:r>
+      <w:r>
+        <w:t>temps (</w:t>
+      </w:r>
+      <w:r>
+        <w:t>135-137)</w:t>
+      </w:r>
+      <w:r>
+        <w:t xml:space="preserve">, chaque ligne en extrayant le texte de chaque cellules (en </w:t>
+      </w:r>
+      <w:proofErr w:type="spellStart"/>
+      <w:r>
+        <w:t>LowerCase</w:t>
+      </w:r>
+      <w:proofErr w:type="spellEnd"/>
+      <w:r>
+        <w:t xml:space="preserve"> pour que la recherche soit </w:t>
+      </w:r>
+      <w:r>
+        <w:t>insensible à la casse</w:t>
+      </w:r>
+      <w:r>
+        <w:t>). Puis il teste les trois conditions sur les valeurs extraites</w:t>
+      </w:r>
+      <w:r>
+        <w:t xml:space="preserve"> aux lignes 140 à 142.</w:t>
+      </w:r>
+      <w:r>
         <w:br/>
       </w:r>
+      <w:r>
+        <w:br/>
+        <w:t>Finalement la ligne 145 affiche la ligne dans le tableau si celle-ci respecte bien tous les critères.</w:t>
+      </w:r>
+      <w:r>
+        <w:br/>
+      </w:r>
+      <w:r>
+        <w:br/>
+        <w:t>Il nous reste à attacher les filtres à un Eventlistener</w:t>
+      </w:r>
+      <w:r>
+        <w:t xml:space="preserve"> (écoute les évènements)</w:t>
+      </w:r>
+      <w:r>
+        <w:t xml:space="preserve"> pour qu’à chaque modification de texte dans la barre de recherche ou à chaque modification d’un filtre la fonction </w:t>
+      </w:r>
+      <w:r>
+        <w:t>‘’</w:t>
+      </w:r>
+      <w:proofErr w:type="spellStart"/>
+      <w:r>
+        <w:t>filterTable</w:t>
+      </w:r>
+      <w:proofErr w:type="spellEnd"/>
+      <w:r>
+        <w:t>’’</w:t>
+      </w:r>
+      <w:r>
+        <w:t xml:space="preserve"> soit réappelée. Comme ceci :</w:t>
+      </w:r>
+      <w:r>
+        <w:br/>
+      </w:r>
+      <w:r>
+        <w:drawing>
+          <wp:inline distT="0" distB="0" distL="0" distR="0" wp14:anchorId="7E965A9E" wp14:editId="691F6644">
+            <wp:extent cx="5172797" cy="962159"/>
+            <wp:effectExtent l="0" t="0" r="8890" b="9525"/>
+            <wp:docPr id="21" name="Image 21"/>
+            <wp:cNvGraphicFramePr>
+              <a:graphicFrameLocks xmlns:a="http://schemas.openxmlformats.org/drawingml/2006/main" noChangeAspect="1"/>
+            </wp:cNvGraphicFramePr>
+            <a:graphic xmlns:a="http://schemas.openxmlformats.org/drawingml/2006/main">
+              <a:graphicData uri="http://schemas.openxmlformats.org/drawingml/2006/picture">
+                <pic:pic xmlns:pic="http://schemas.openxmlformats.org/drawingml/2006/picture">
+                  <pic:nvPicPr>
+                    <pic:cNvPr id="1" name=""/>
+                    <pic:cNvPicPr/>
+                  </pic:nvPicPr>
+                  <pic:blipFill>
+                    <a:blip r:embed="rId35"/>
+                    <a:stretch>
+                      <a:fillRect/>
+                    </a:stretch>
+                  </pic:blipFill>
+                  <pic:spPr>
+                    <a:xfrm>
+                      <a:off x="0" y="0"/>
+                      <a:ext cx="5172797" cy="962159"/>
+                    </a:xfrm>
+                    <a:prstGeom prst="rect">
+                      <a:avLst/>
+                    </a:prstGeom>
+                  </pic:spPr>
+                </pic:pic>
+              </a:graphicData>
+            </a:graphic>
+          </wp:inline>
+        </w:drawing>
+      </w:r>
+    </w:p>
+    <w:p>
+      <w:pPr>
+        <w:pStyle w:val="Lgende"/>
+      </w:pPr>
+      <w:r>
+        <w:t xml:space="preserve">Figure </w:t>
+      </w:r>
+      <w:r>
+        <w:fldChar w:fldCharType="begin"/>
+      </w:r>
+      <w:r>
+        <w:instrText xml:space="preserve"> SEQ Figure \* ARABIC </w:instrText>
+      </w:r>
+      <w:r>
+        <w:fldChar w:fldCharType="separate"/>
+      </w:r>
+      <w:r>
+        <w:rPr>
+          <w:noProof/>
+        </w:rPr>
+        <w:t>23</w:t>
+      </w:r>
+      <w:r>
+        <w:fldChar w:fldCharType="end"/>
+      </w:r>
+      <w:r>
+        <w:t xml:space="preserve"> - code - </w:t>
+      </w:r>
+      <w:proofErr w:type="spellStart"/>
+      <w:r>
+        <w:t>EventListener</w:t>
+      </w:r>
+      <w:proofErr w:type="spellEnd"/>
     </w:p>
     <w:p>
       <w:pPr>
@@ -13596,7 +14550,187 @@
       </w:pPr>
       <w:r>
         <w:lastRenderedPageBreak/>
-        <w:t>Filtrage</w:t>
+        <w:t>Connexion/authentification</w:t>
+      </w:r>
+    </w:p>
+    <w:p>
+      <w:pPr>
+        <w:pStyle w:val="Paragraphedeliste"/>
+      </w:pPr>
+      <w:r>
+        <w:t xml:space="preserve">Pour l’inscription et la connexion, pas besoin de tout coder à la main : c’est </w:t>
+      </w:r>
+      <w:proofErr w:type="spellStart"/>
+      <w:r>
+        <w:t>Laravel</w:t>
+      </w:r>
+      <w:proofErr w:type="spellEnd"/>
+      <w:r>
+        <w:t xml:space="preserve"> </w:t>
+      </w:r>
+      <w:proofErr w:type="spellStart"/>
+      <w:r>
+        <w:t>Breeze</w:t>
+      </w:r>
+      <w:proofErr w:type="spellEnd"/>
+      <w:r>
+        <w:t xml:space="preserve"> qui s’en charge. </w:t>
+      </w:r>
+      <w:r>
+        <w:br/>
+      </w:r>
+      <w:r>
+        <w:t xml:space="preserve">Ce </w:t>
+      </w:r>
+      <w:r>
+        <w:t>plugin</w:t>
+      </w:r>
+      <w:r>
+        <w:t xml:space="preserve"> officiel </w:t>
+      </w:r>
+      <w:r>
+        <w:t>contient par défaut</w:t>
+      </w:r>
+      <w:r>
+        <w:t xml:space="preserve"> :</w:t>
+      </w:r>
+    </w:p>
+    <w:p>
+      <w:pPr>
+        <w:pStyle w:val="Paragraphedeliste"/>
+        <w:numPr>
+          <w:ilvl w:val="0"/>
+          <w:numId w:val="111"/>
+        </w:numPr>
+      </w:pPr>
+      <w:r>
+        <w:t>Les routes (/login, /</w:t>
+      </w:r>
+      <w:proofErr w:type="spellStart"/>
+      <w:r>
+        <w:t>register</w:t>
+      </w:r>
+      <w:proofErr w:type="spellEnd"/>
+      <w:r>
+        <w:t>, /</w:t>
+      </w:r>
+      <w:proofErr w:type="spellStart"/>
+      <w:r>
+        <w:t>forgot-password</w:t>
+      </w:r>
+      <w:proofErr w:type="spellEnd"/>
+      <w:r>
+        <w:t>, etc.)</w:t>
+      </w:r>
+    </w:p>
+    <w:p>
+      <w:pPr>
+        <w:pStyle w:val="Paragraphedeliste"/>
+        <w:numPr>
+          <w:ilvl w:val="0"/>
+          <w:numId w:val="111"/>
+        </w:numPr>
+      </w:pPr>
+      <w:r>
+        <w:t>Les contrôleurs pour gérer l’authentification et la réinitialisation de mot de passe</w:t>
+      </w:r>
+    </w:p>
+    <w:p>
+      <w:pPr>
+        <w:pStyle w:val="Paragraphedeliste"/>
+        <w:numPr>
+          <w:ilvl w:val="0"/>
+          <w:numId w:val="111"/>
+        </w:numPr>
+      </w:pPr>
+      <w:r>
+        <w:t xml:space="preserve">Les vues Blade, déjà stylées avec </w:t>
+      </w:r>
+      <w:proofErr w:type="spellStart"/>
+      <w:r>
+        <w:t>Tailwind</w:t>
+      </w:r>
+      <w:proofErr w:type="spellEnd"/>
+      <w:r>
+        <w:t xml:space="preserve"> CSS</w:t>
+      </w:r>
+    </w:p>
+    <w:p>
+      <w:pPr>
+        <w:pStyle w:val="Paragraphedeliste"/>
+        <w:numPr>
+          <w:ilvl w:val="0"/>
+          <w:numId w:val="111"/>
+        </w:numPr>
+      </w:pPr>
+      <w:r>
+        <w:t xml:space="preserve">Le middleware </w:t>
+      </w:r>
+      <w:proofErr w:type="spellStart"/>
+      <w:r>
+        <w:t>auth</w:t>
+      </w:r>
+      <w:proofErr w:type="spellEnd"/>
+      <w:r>
+        <w:t xml:space="preserve"> et </w:t>
+      </w:r>
+      <w:proofErr w:type="spellStart"/>
+      <w:r>
+        <w:t>guest</w:t>
+      </w:r>
+      <w:proofErr w:type="spellEnd"/>
+      <w:r>
+        <w:t xml:space="preserve"> pour protéger les pages</w:t>
+      </w:r>
+    </w:p>
+    <w:p>
+      <w:pPr>
+        <w:pStyle w:val="Paragraphedeliste"/>
+      </w:pPr>
+      <w:r>
+        <w:t xml:space="preserve">Il suffit de lancer </w:t>
+      </w:r>
+      <w:proofErr w:type="spellStart"/>
+      <w:r>
+        <w:t>php</w:t>
+      </w:r>
+      <w:proofErr w:type="spellEnd"/>
+      <w:r>
+        <w:t xml:space="preserve"> artisan </w:t>
+      </w:r>
+      <w:proofErr w:type="spellStart"/>
+      <w:proofErr w:type="gramStart"/>
+      <w:r>
+        <w:t>breeze:install</w:t>
+      </w:r>
+      <w:proofErr w:type="spellEnd"/>
+      <w:proofErr w:type="gramEnd"/>
+      <w:r>
+        <w:t xml:space="preserve">, puis </w:t>
+      </w:r>
+      <w:proofErr w:type="spellStart"/>
+      <w:r>
+        <w:t>npm</w:t>
+      </w:r>
+      <w:proofErr w:type="spellEnd"/>
+      <w:r>
+        <w:t xml:space="preserve"> </w:t>
+      </w:r>
+      <w:proofErr w:type="spellStart"/>
+      <w:r>
+        <w:t>install</w:t>
+      </w:r>
+      <w:proofErr w:type="spellEnd"/>
+      <w:r>
+        <w:t xml:space="preserve"> &amp;&amp; </w:t>
+      </w:r>
+      <w:proofErr w:type="spellStart"/>
+      <w:r>
+        <w:t>npm</w:t>
+      </w:r>
+      <w:proofErr w:type="spellEnd"/>
+      <w:r>
+        <w:t xml:space="preserve"> run dev pour avoir un système d’authentification complet, sécurisé et prêt à l’emploi.</w:t>
       </w:r>
     </w:p>
     <w:p>
@@ -13608,7 +14742,7 @@
         </w:numPr>
       </w:pPr>
       <w:r>
-        <w:t>Tri</w:t>
+        <w:t>Listes déroulantes de la page d’ajout</w:t>
       </w:r>
     </w:p>
     <w:p>
@@ -13620,37 +14754,11 @@
         </w:numPr>
       </w:pPr>
       <w:r>
-        <w:t>Connexion/authentification</w:t>
-      </w:r>
-    </w:p>
-    <w:p>
-      <w:pPr>
-        <w:pStyle w:val="Titre2"/>
-        <w:numPr>
-          <w:ilvl w:val="2"/>
-          <w:numId w:val="1"/>
-        </w:numPr>
-      </w:pPr>
-      <w:r>
-        <w:t>Listes déroulantes de la page d’ajout</w:t>
-      </w:r>
-    </w:p>
-    <w:p>
-      <w:pPr>
-        <w:pStyle w:val="Titre2"/>
-        <w:numPr>
-          <w:ilvl w:val="2"/>
-          <w:numId w:val="1"/>
-        </w:numPr>
-      </w:pPr>
-      <w:r>
         <w:t xml:space="preserve">Exportation en </w:t>
       </w:r>
-      <w:proofErr w:type="spellStart"/>
-      <w:r>
-        <w:t>pdf</w:t>
-      </w:r>
-      <w:proofErr w:type="spellEnd"/>
+      <w:r>
+        <w:t>PDF</w:t>
+      </w:r>
     </w:p>
     <w:p>
       <w:pPr>
@@ -14330,6 +15438,7 @@
           <w:i w:val="0"/>
           <w:iCs/>
         </w:rPr>
+        <w:lastRenderedPageBreak/>
         <w:t xml:space="preserve">Description des tests </w:t>
       </w:r>
       <w:r>
@@ -14418,7 +15527,6 @@
           <w:i w:val="0"/>
           <w:iCs/>
         </w:rPr>
-        <w:lastRenderedPageBreak/>
         <w:t xml:space="preserve">Erreur </w:t>
       </w:r>
       <w:bookmarkEnd w:id="54"/>
@@ -15425,7 +16533,7 @@
           <w:rFonts w:cs="Segoe UI"/>
         </w:rPr>
       </w:pPr>
-      <w:hyperlink r:id="rId30" w:history="1">
+      <w:hyperlink r:id="rId36" w:history="1">
         <w:r>
           <w:rPr>
             <w:rStyle w:val="Lienhypertexte"/>
@@ -15453,7 +16561,7 @@
           <w:rFonts w:cs="Segoe UI"/>
         </w:rPr>
       </w:pPr>
-      <w:hyperlink r:id="rId31" w:history="1">
+      <w:hyperlink r:id="rId37" w:history="1">
         <w:r>
           <w:rPr>
             <w:rStyle w:val="Lienhypertexte"/>
@@ -15475,7 +16583,7 @@
           <w:rFonts w:cs="Segoe UI"/>
         </w:rPr>
       </w:pPr>
-      <w:hyperlink r:id="rId32" w:history="1">
+      <w:hyperlink r:id="rId38" w:history="1">
         <w:r>
           <w:rPr>
             <w:rStyle w:val="Lienhypertexte"/>
@@ -15503,7 +16611,7 @@
           <w:rFonts w:cs="Segoe UI"/>
         </w:rPr>
       </w:pPr>
-      <w:hyperlink r:id="rId33" w:history="1">
+      <w:hyperlink r:id="rId39" w:history="1">
         <w:r>
           <w:rPr>
             <w:rStyle w:val="Lienhypertexte"/>
@@ -15531,7 +16639,7 @@
           <w:rFonts w:cs="Segoe UI"/>
         </w:rPr>
       </w:pPr>
-      <w:hyperlink r:id="rId34" w:history="1">
+      <w:hyperlink r:id="rId40" w:history="1">
         <w:r>
           <w:rPr>
             <w:rStyle w:val="Lienhypertexte"/>
@@ -15559,7 +16667,7 @@
           <w:rFonts w:cs="Segoe UI"/>
         </w:rPr>
       </w:pPr>
-      <w:hyperlink r:id="rId35" w:history="1">
+      <w:hyperlink r:id="rId41" w:history="1">
         <w:r>
           <w:rPr>
             <w:rStyle w:val="Lienhypertexte"/>
@@ -15587,7 +16695,7 @@
           <w:rFonts w:cs="Segoe UI"/>
         </w:rPr>
       </w:pPr>
-      <w:hyperlink r:id="rId36" w:history="1">
+      <w:hyperlink r:id="rId42" w:history="1">
         <w:r>
           <w:rPr>
             <w:rStyle w:val="Lienhypertexte"/>
@@ -15615,7 +16723,7 @@
           <w:rFonts w:cs="Segoe UI"/>
         </w:rPr>
       </w:pPr>
-      <w:hyperlink r:id="rId37" w:history="1">
+      <w:hyperlink r:id="rId43" w:history="1">
         <w:r>
           <w:rPr>
             <w:rStyle w:val="Lienhypertexte"/>
@@ -15643,7 +16751,7 @@
           <w:rFonts w:cs="Segoe UI"/>
         </w:rPr>
       </w:pPr>
-      <w:hyperlink r:id="rId38" w:history="1">
+      <w:hyperlink r:id="rId44" w:history="1">
         <w:r>
           <w:rPr>
             <w:rStyle w:val="Lienhypertexte"/>
@@ -15671,7 +16779,7 @@
           <w:rFonts w:cs="Segoe UI"/>
         </w:rPr>
       </w:pPr>
-      <w:hyperlink r:id="rId39" w:history="1">
+      <w:hyperlink r:id="rId45" w:history="1">
         <w:r>
           <w:rPr>
             <w:rStyle w:val="Lienhypertexte"/>
@@ -15699,7 +16807,7 @@
           <w:rFonts w:cs="Segoe UI"/>
         </w:rPr>
       </w:pPr>
-      <w:hyperlink r:id="rId40" w:history="1">
+      <w:hyperlink r:id="rId46" w:history="1">
         <w:r>
           <w:rPr>
             <w:rStyle w:val="Lienhypertexte"/>
@@ -15727,7 +16835,7 @@
           <w:rFonts w:cs="Segoe UI"/>
         </w:rPr>
       </w:pPr>
-      <w:hyperlink r:id="rId41" w:history="1">
+      <w:hyperlink r:id="rId47" w:history="1">
         <w:r>
           <w:rPr>
             <w:rStyle w:val="Lienhypertexte"/>
@@ -15755,7 +16863,7 @@
           <w:rFonts w:cs="Segoe UI"/>
         </w:rPr>
       </w:pPr>
-      <w:hyperlink r:id="rId42" w:history="1">
+      <w:hyperlink r:id="rId48" w:history="1">
         <w:r>
           <w:rPr>
             <w:rStyle w:val="Lienhypertexte"/>
@@ -15783,7 +16891,7 @@
           <w:rFonts w:cs="Segoe UI"/>
         </w:rPr>
       </w:pPr>
-      <w:hyperlink r:id="rId43" w:history="1">
+      <w:hyperlink r:id="rId49" w:history="1">
         <w:r>
           <w:rPr>
             <w:rStyle w:val="Lienhypertexte"/>
@@ -15811,7 +16919,7 @@
           <w:rFonts w:cs="Segoe UI"/>
         </w:rPr>
       </w:pPr>
-      <w:hyperlink r:id="rId44" w:history="1">
+      <w:hyperlink r:id="rId50" w:history="1">
         <w:r>
           <w:rPr>
             <w:rStyle w:val="Lienhypertexte"/>
@@ -15839,7 +16947,7 @@
           <w:rFonts w:cs="Segoe UI"/>
         </w:rPr>
       </w:pPr>
-      <w:hyperlink r:id="rId45" w:history="1">
+      <w:hyperlink r:id="rId51" w:history="1">
         <w:r>
           <w:rPr>
             <w:rStyle w:val="Lienhypertexte"/>
@@ -15867,7 +16975,7 @@
           <w:rFonts w:cs="Segoe UI"/>
         </w:rPr>
       </w:pPr>
-      <w:hyperlink r:id="rId46" w:anchor=":~:text=Laravel%20est%20un%20framework%20PHP,dans%20les%20bases%20de%20donn%C3%A9es" w:history="1">
+      <w:hyperlink r:id="rId52" w:anchor=":~:text=Laravel%20est%20un%20framework%20PHP,dans%20les%20bases%20de%20donn%C3%A9es" w:history="1">
         <w:r>
           <w:rPr>
             <w:rStyle w:val="Lienhypertexte"/>
@@ -15895,7 +17003,7 @@
           <w:rFonts w:cs="Segoe UI"/>
         </w:rPr>
       </w:pPr>
-      <w:hyperlink r:id="rId47" w:history="1">
+      <w:hyperlink r:id="rId53" w:history="1">
         <w:r>
           <w:rPr>
             <w:rStyle w:val="Lienhypertexte"/>
@@ -15923,7 +17031,7 @@
           <w:rFonts w:cs="Segoe UI"/>
         </w:rPr>
       </w:pPr>
-      <w:hyperlink r:id="rId48" w:history="1">
+      <w:hyperlink r:id="rId54" w:history="1">
         <w:r>
           <w:rPr>
             <w:rStyle w:val="Lienhypertexte"/>
@@ -15951,7 +17059,7 @@
           <w:rFonts w:cs="Segoe UI"/>
         </w:rPr>
       </w:pPr>
-      <w:hyperlink r:id="rId49" w:history="1">
+      <w:hyperlink r:id="rId55" w:history="1">
         <w:r>
           <w:rPr>
             <w:rStyle w:val="Lienhypertexte"/>
@@ -15979,7 +17087,7 @@
           <w:rFonts w:cs="Segoe UI"/>
         </w:rPr>
       </w:pPr>
-      <w:hyperlink r:id="rId50" w:history="1">
+      <w:hyperlink r:id="rId56" w:history="1">
         <w:r>
           <w:rPr>
             <w:rStyle w:val="Lienhypertexte"/>
@@ -16007,7 +17115,7 @@
           <w:rFonts w:cs="Segoe UI"/>
         </w:rPr>
       </w:pPr>
-      <w:hyperlink r:id="rId51" w:history="1">
+      <w:hyperlink r:id="rId57" w:history="1">
         <w:r>
           <w:rPr>
             <w:rStyle w:val="Lienhypertexte"/>
@@ -16035,7 +17143,7 @@
           <w:rFonts w:cs="Segoe UI"/>
         </w:rPr>
       </w:pPr>
-      <w:hyperlink r:id="rId52" w:history="1">
+      <w:hyperlink r:id="rId58" w:history="1">
         <w:r>
           <w:rPr>
             <w:rStyle w:val="Lienhypertexte"/>
@@ -16063,7 +17171,7 @@
           <w:rFonts w:cs="Segoe UI"/>
         </w:rPr>
       </w:pPr>
-      <w:hyperlink r:id="rId53" w:history="1">
+      <w:hyperlink r:id="rId59" w:history="1">
         <w:r>
           <w:rPr>
             <w:rStyle w:val="Lienhypertexte"/>
@@ -16091,7 +17199,7 @@
           <w:rFonts w:cs="Segoe UI"/>
         </w:rPr>
       </w:pPr>
-      <w:hyperlink r:id="rId54" w:history="1">
+      <w:hyperlink r:id="rId60" w:history="1">
         <w:r>
           <w:rPr>
             <w:rStyle w:val="Lienhypertexte"/>
@@ -17114,8 +18222,8 @@
       </w:pPr>
     </w:p>
     <w:sectPr>
-      <w:headerReference w:type="default" r:id="rId55"/>
-      <w:footerReference w:type="default" r:id="rId56"/>
+      <w:headerReference w:type="default" r:id="rId61"/>
+      <w:footerReference w:type="default" r:id="rId62"/>
       <w:pgSz w:w="11906" w:h="16838" w:code="9"/>
       <w:pgMar w:top="1418" w:right="1418" w:bottom="1418" w:left="1418" w:header="720" w:footer="720" w:gutter="0"/>
       <w:cols w:space="720"/>
@@ -17324,7 +18432,7 @@
         <w:sz w:val="16"/>
         <w:szCs w:val="16"/>
       </w:rPr>
-      <w:t>09/05/2025</w:t>
+      <w:t>14/05/2025</w:t>
     </w:r>
     <w:r>
       <w:rPr>
@@ -17455,6 +18563,155 @@
 <file path=word/numbering.xml><?xml version="1.0" encoding="utf-8"?>
 <w:numbering xmlns:wpc="http://schemas.microsoft.com/office/word/2010/wordprocessingCanvas" xmlns:cx="http://schemas.microsoft.com/office/drawing/2014/chartex" xmlns:cx1="http://schemas.microsoft.com/office/drawing/2015/9/8/chartex" xmlns:cx2="http://schemas.microsoft.com/office/drawing/2015/10/21/chartex" xmlns:cx3="http://schemas.microsoft.com/office/drawing/2016/5/9/chartex" xmlns:cx4="http://schemas.microsoft.com/office/drawing/2016/5/10/chartex" xmlns:cx5="http://schemas.microsoft.com/office/drawing/2016/5/11/chartex" xmlns:cx6="http://schemas.microsoft.com/office/drawing/2016/5/12/chartex" xmlns:cx7="http://schemas.microsoft.com/office/drawing/2016/5/13/chartex" xmlns:cx8="http://schemas.microsoft.com/office/drawing/2016/5/14/chartex" xmlns:mc="http://schemas.openxmlformats.org/markup-compatibility/2006" xmlns:aink="http://schemas.microsoft.com/office/drawing/2016/ink" xmlns:am3d="http://schemas.microsoft.com/office/drawing/2017/model3d" xmlns:o="urn:schemas-microsoft-com:office:office" xmlns:oel="http://schemas.microsoft.com/office/2019/extlst" xmlns:r="http://schemas.openxmlformats.org/officeDocument/2006/relationships" xmlns:m="http://schemas.openxmlformats.org/officeDocument/2006/math" xmlns:v="urn:schemas-microsoft-com:vml" xmlns:wp14="http://schemas.microsoft.com/office/word/2010/wordprocessingDrawing" xmlns:wp="http://schemas.openxmlformats.org/drawingml/2006/wordprocessingDrawing" xmlns:w10="urn:schemas-microsoft-com:office:word" xmlns:w="http://schemas.openxmlformats.org/wordprocessingml/2006/main" xmlns:w14="http://schemas.microsoft.com/office/word/2010/wordml" xmlns:w15="http://schemas.microsoft.com/office/word/2012/wordml" xmlns:w16cex="http://schemas.microsoft.com/office/word/2018/wordml/cex" xmlns:w16cid="http://schemas.microsoft.com/office/word/2016/wordml/cid" xmlns:w16="http://schemas.microsoft.com/office/word/2018/wordml" xmlns:w16sdtdh="http://schemas.microsoft.com/office/word/2020/wordml/sdtdatahash" xmlns:w16se="http://schemas.microsoft.com/office/word/2015/wordml/symex" xmlns:wpg="http://schemas.microsoft.com/office/word/2010/wordprocessingGroup" xmlns:wpi="http://schemas.microsoft.com/office/word/2010/wordprocessingInk" xmlns:wne="http://schemas.microsoft.com/office/word/2006/wordml" xmlns:wps="http://schemas.microsoft.com/office/word/2010/wordprocessingShape" mc:Ignorable="w14 w15 w16se w16cid w16 w16cex w16sdtdh wp14">
   <w:abstractNum w:abstractNumId="0" w15:restartNumberingAfterBreak="0">
+    <w:nsid w:val="0328465E"/>
+    <w:multiLevelType w:val="multilevel"/>
+    <w:tmpl w:val="9F4EF0EE"/>
+    <w:lvl w:ilvl="0">
+      <w:start w:val="1"/>
+      <w:numFmt w:val="bullet"/>
+      <w:lvlText w:val=""/>
+      <w:lvlJc w:val="left"/>
+      <w:pPr>
+        <w:tabs>
+          <w:tab w:val="num" w:pos="720"/>
+        </w:tabs>
+        <w:ind w:left="720" w:hanging="360"/>
+      </w:pPr>
+      <w:rPr>
+        <w:rFonts w:ascii="Symbol" w:hAnsi="Symbol" w:hint="default"/>
+        <w:sz w:val="20"/>
+      </w:rPr>
+    </w:lvl>
+    <w:lvl w:ilvl="1" w:tentative="1">
+      <w:start w:val="1"/>
+      <w:numFmt w:val="bullet"/>
+      <w:lvlText w:val="o"/>
+      <w:lvlJc w:val="left"/>
+      <w:pPr>
+        <w:tabs>
+          <w:tab w:val="num" w:pos="1440"/>
+        </w:tabs>
+        <w:ind w:left="1440" w:hanging="360"/>
+      </w:pPr>
+      <w:rPr>
+        <w:rFonts w:ascii="Courier New" w:hAnsi="Courier New" w:hint="default"/>
+        <w:sz w:val="20"/>
+      </w:rPr>
+    </w:lvl>
+    <w:lvl w:ilvl="2" w:tentative="1">
+      <w:start w:val="1"/>
+      <w:numFmt w:val="bullet"/>
+      <w:lvlText w:val=""/>
+      <w:lvlJc w:val="left"/>
+      <w:pPr>
+        <w:tabs>
+          <w:tab w:val="num" w:pos="2160"/>
+        </w:tabs>
+        <w:ind w:left="2160" w:hanging="360"/>
+      </w:pPr>
+      <w:rPr>
+        <w:rFonts w:ascii="Wingdings" w:hAnsi="Wingdings" w:hint="default"/>
+        <w:sz w:val="20"/>
+      </w:rPr>
+    </w:lvl>
+    <w:lvl w:ilvl="3" w:tentative="1">
+      <w:start w:val="1"/>
+      <w:numFmt w:val="bullet"/>
+      <w:lvlText w:val=""/>
+      <w:lvlJc w:val="left"/>
+      <w:pPr>
+        <w:tabs>
+          <w:tab w:val="num" w:pos="2880"/>
+        </w:tabs>
+        <w:ind w:left="2880" w:hanging="360"/>
+      </w:pPr>
+      <w:rPr>
+        <w:rFonts w:ascii="Wingdings" w:hAnsi="Wingdings" w:hint="default"/>
+        <w:sz w:val="20"/>
+      </w:rPr>
+    </w:lvl>
+    <w:lvl w:ilvl="4" w:tentative="1">
+      <w:start w:val="1"/>
+      <w:numFmt w:val="bullet"/>
+      <w:lvlText w:val=""/>
+      <w:lvlJc w:val="left"/>
+      <w:pPr>
+        <w:tabs>
+          <w:tab w:val="num" w:pos="3600"/>
+        </w:tabs>
+        <w:ind w:left="3600" w:hanging="360"/>
+      </w:pPr>
+      <w:rPr>
+        <w:rFonts w:ascii="Wingdings" w:hAnsi="Wingdings" w:hint="default"/>
+        <w:sz w:val="20"/>
+      </w:rPr>
+    </w:lvl>
+    <w:lvl w:ilvl="5" w:tentative="1">
+      <w:start w:val="1"/>
+      <w:numFmt w:val="bullet"/>
+      <w:lvlText w:val=""/>
+      <w:lvlJc w:val="left"/>
+      <w:pPr>
+        <w:tabs>
+          <w:tab w:val="num" w:pos="4320"/>
+        </w:tabs>
+        <w:ind w:left="4320" w:hanging="360"/>
+      </w:pPr>
+      <w:rPr>
+        <w:rFonts w:ascii="Wingdings" w:hAnsi="Wingdings" w:hint="default"/>
+        <w:sz w:val="20"/>
+      </w:rPr>
+    </w:lvl>
+    <w:lvl w:ilvl="6" w:tentative="1">
+      <w:start w:val="1"/>
+      <w:numFmt w:val="bullet"/>
+      <w:lvlText w:val=""/>
+      <w:lvlJc w:val="left"/>
+      <w:pPr>
+        <w:tabs>
+          <w:tab w:val="num" w:pos="5040"/>
+        </w:tabs>
+        <w:ind w:left="5040" w:hanging="360"/>
+      </w:pPr>
+      <w:rPr>
+        <w:rFonts w:ascii="Wingdings" w:hAnsi="Wingdings" w:hint="default"/>
+        <w:sz w:val="20"/>
+      </w:rPr>
+    </w:lvl>
+    <w:lvl w:ilvl="7" w:tentative="1">
+      <w:start w:val="1"/>
+      <w:numFmt w:val="bullet"/>
+      <w:lvlText w:val=""/>
+      <w:lvlJc w:val="left"/>
+      <w:pPr>
+        <w:tabs>
+          <w:tab w:val="num" w:pos="5760"/>
+        </w:tabs>
+        <w:ind w:left="5760" w:hanging="360"/>
+      </w:pPr>
+      <w:rPr>
+        <w:rFonts w:ascii="Wingdings" w:hAnsi="Wingdings" w:hint="default"/>
+        <w:sz w:val="20"/>
+      </w:rPr>
+    </w:lvl>
+    <w:lvl w:ilvl="8" w:tentative="1">
+      <w:start w:val="1"/>
+      <w:numFmt w:val="bullet"/>
+      <w:lvlText w:val=""/>
+      <w:lvlJc w:val="left"/>
+      <w:pPr>
+        <w:tabs>
+          <w:tab w:val="num" w:pos="6480"/>
+        </w:tabs>
+        <w:ind w:left="6480" w:hanging="360"/>
+      </w:pPr>
+      <w:rPr>
+        <w:rFonts w:ascii="Wingdings" w:hAnsi="Wingdings" w:hint="default"/>
+        <w:sz w:val="20"/>
+      </w:rPr>
+    </w:lvl>
+  </w:abstractNum>
+  <w:abstractNum w:abstractNumId="1" w15:restartNumberingAfterBreak="0">
     <w:nsid w:val="03463594"/>
     <w:multiLevelType w:val="multilevel"/>
     <w:tmpl w:val="4544CB9E"/>
@@ -17603,7 +18860,7 @@
       </w:rPr>
     </w:lvl>
   </w:abstractNum>
-  <w:abstractNum w:abstractNumId="1" w15:restartNumberingAfterBreak="0">
+  <w:abstractNum w:abstractNumId="2" w15:restartNumberingAfterBreak="0">
     <w:nsid w:val="04026009"/>
     <w:multiLevelType w:val="multilevel"/>
     <w:tmpl w:val="E2BA922C"/>
@@ -17724,7 +18981,7 @@
       </w:pPr>
     </w:lvl>
   </w:abstractNum>
-  <w:abstractNum w:abstractNumId="2" w15:restartNumberingAfterBreak="0">
+  <w:abstractNum w:abstractNumId="3" w15:restartNumberingAfterBreak="0">
     <w:nsid w:val="066E4CC3"/>
     <w:multiLevelType w:val="multilevel"/>
     <w:tmpl w:val="51F0CDB2"/>
@@ -17873,7 +19130,7 @@
       </w:rPr>
     </w:lvl>
   </w:abstractNum>
-  <w:abstractNum w:abstractNumId="3" w15:restartNumberingAfterBreak="0">
+  <w:abstractNum w:abstractNumId="4" w15:restartNumberingAfterBreak="0">
     <w:nsid w:val="0A7C7405"/>
     <w:multiLevelType w:val="singleLevel"/>
     <w:tmpl w:val="92869324"/>
@@ -17894,7 +19151,7 @@
       </w:rPr>
     </w:lvl>
   </w:abstractNum>
-  <w:abstractNum w:abstractNumId="4" w15:restartNumberingAfterBreak="0">
+  <w:abstractNum w:abstractNumId="5" w15:restartNumberingAfterBreak="0">
     <w:nsid w:val="0B70731C"/>
     <w:multiLevelType w:val="multilevel"/>
     <w:tmpl w:val="947268A6"/>
@@ -18043,7 +19300,7 @@
       </w:rPr>
     </w:lvl>
   </w:abstractNum>
-  <w:abstractNum w:abstractNumId="5" w15:restartNumberingAfterBreak="0">
+  <w:abstractNum w:abstractNumId="6" w15:restartNumberingAfterBreak="0">
     <w:nsid w:val="0EF345FA"/>
     <w:multiLevelType w:val="multilevel"/>
     <w:tmpl w:val="B30EB512"/>
@@ -18192,7 +19449,7 @@
       </w:rPr>
     </w:lvl>
   </w:abstractNum>
-  <w:abstractNum w:abstractNumId="6" w15:restartNumberingAfterBreak="0">
+  <w:abstractNum w:abstractNumId="7" w15:restartNumberingAfterBreak="0">
     <w:nsid w:val="0FF71F29"/>
     <w:multiLevelType w:val="hybridMultilevel"/>
     <w:tmpl w:val="8D102332"/>
@@ -18283,7 +19540,7 @@
       </w:pPr>
     </w:lvl>
   </w:abstractNum>
-  <w:abstractNum w:abstractNumId="7" w15:restartNumberingAfterBreak="0">
+  <w:abstractNum w:abstractNumId="8" w15:restartNumberingAfterBreak="0">
     <w:nsid w:val="168402E8"/>
     <w:multiLevelType w:val="multilevel"/>
     <w:tmpl w:val="4A16A146"/>
@@ -18432,7 +19689,120 @@
       </w:rPr>
     </w:lvl>
   </w:abstractNum>
-  <w:abstractNum w:abstractNumId="8" w15:restartNumberingAfterBreak="0">
+  <w:abstractNum w:abstractNumId="9" w15:restartNumberingAfterBreak="0">
+    <w:nsid w:val="18A76BBC"/>
+    <w:multiLevelType w:val="hybridMultilevel"/>
+    <w:tmpl w:val="90CC5E70"/>
+    <w:lvl w:ilvl="0" w:tplc="040C0001">
+      <w:start w:val="1"/>
+      <w:numFmt w:val="bullet"/>
+      <w:lvlText w:val=""/>
+      <w:lvlJc w:val="left"/>
+      <w:pPr>
+        <w:ind w:left="720" w:hanging="360"/>
+      </w:pPr>
+      <w:rPr>
+        <w:rFonts w:ascii="Symbol" w:hAnsi="Symbol" w:hint="default"/>
+      </w:rPr>
+    </w:lvl>
+    <w:lvl w:ilvl="1" w:tplc="100C0003" w:tentative="1">
+      <w:start w:val="1"/>
+      <w:numFmt w:val="bullet"/>
+      <w:lvlText w:val="o"/>
+      <w:lvlJc w:val="left"/>
+      <w:pPr>
+        <w:ind w:left="1440" w:hanging="360"/>
+      </w:pPr>
+      <w:rPr>
+        <w:rFonts w:ascii="Courier New" w:hAnsi="Courier New" w:cs="Courier New" w:hint="default"/>
+      </w:rPr>
+    </w:lvl>
+    <w:lvl w:ilvl="2" w:tplc="100C0005" w:tentative="1">
+      <w:start w:val="1"/>
+      <w:numFmt w:val="bullet"/>
+      <w:lvlText w:val=""/>
+      <w:lvlJc w:val="left"/>
+      <w:pPr>
+        <w:ind w:left="2160" w:hanging="360"/>
+      </w:pPr>
+      <w:rPr>
+        <w:rFonts w:ascii="Wingdings" w:hAnsi="Wingdings" w:hint="default"/>
+      </w:rPr>
+    </w:lvl>
+    <w:lvl w:ilvl="3" w:tplc="100C0001" w:tentative="1">
+      <w:start w:val="1"/>
+      <w:numFmt w:val="bullet"/>
+      <w:lvlText w:val=""/>
+      <w:lvlJc w:val="left"/>
+      <w:pPr>
+        <w:ind w:left="2880" w:hanging="360"/>
+      </w:pPr>
+      <w:rPr>
+        <w:rFonts w:ascii="Symbol" w:hAnsi="Symbol" w:hint="default"/>
+      </w:rPr>
+    </w:lvl>
+    <w:lvl w:ilvl="4" w:tplc="100C0003" w:tentative="1">
+      <w:start w:val="1"/>
+      <w:numFmt w:val="bullet"/>
+      <w:lvlText w:val="o"/>
+      <w:lvlJc w:val="left"/>
+      <w:pPr>
+        <w:ind w:left="3600" w:hanging="360"/>
+      </w:pPr>
+      <w:rPr>
+        <w:rFonts w:ascii="Courier New" w:hAnsi="Courier New" w:cs="Courier New" w:hint="default"/>
+      </w:rPr>
+    </w:lvl>
+    <w:lvl w:ilvl="5" w:tplc="100C0005" w:tentative="1">
+      <w:start w:val="1"/>
+      <w:numFmt w:val="bullet"/>
+      <w:lvlText w:val=""/>
+      <w:lvlJc w:val="left"/>
+      <w:pPr>
+        <w:ind w:left="4320" w:hanging="360"/>
+      </w:pPr>
+      <w:rPr>
+        <w:rFonts w:ascii="Wingdings" w:hAnsi="Wingdings" w:hint="default"/>
+      </w:rPr>
+    </w:lvl>
+    <w:lvl w:ilvl="6" w:tplc="100C0001" w:tentative="1">
+      <w:start w:val="1"/>
+      <w:numFmt w:val="bullet"/>
+      <w:lvlText w:val=""/>
+      <w:lvlJc w:val="left"/>
+      <w:pPr>
+        <w:ind w:left="5040" w:hanging="360"/>
+      </w:pPr>
+      <w:rPr>
+        <w:rFonts w:ascii="Symbol" w:hAnsi="Symbol" w:hint="default"/>
+      </w:rPr>
+    </w:lvl>
+    <w:lvl w:ilvl="7" w:tplc="100C0003" w:tentative="1">
+      <w:start w:val="1"/>
+      <w:numFmt w:val="bullet"/>
+      <w:lvlText w:val="o"/>
+      <w:lvlJc w:val="left"/>
+      <w:pPr>
+        <w:ind w:left="5760" w:hanging="360"/>
+      </w:pPr>
+      <w:rPr>
+        <w:rFonts w:ascii="Courier New" w:hAnsi="Courier New" w:cs="Courier New" w:hint="default"/>
+      </w:rPr>
+    </w:lvl>
+    <w:lvl w:ilvl="8" w:tplc="100C0005" w:tentative="1">
+      <w:start w:val="1"/>
+      <w:numFmt w:val="bullet"/>
+      <w:lvlText w:val=""/>
+      <w:lvlJc w:val="left"/>
+      <w:pPr>
+        <w:ind w:left="6480" w:hanging="360"/>
+      </w:pPr>
+      <w:rPr>
+        <w:rFonts w:ascii="Wingdings" w:hAnsi="Wingdings" w:hint="default"/>
+      </w:rPr>
+    </w:lvl>
+  </w:abstractNum>
+  <w:abstractNum w:abstractNumId="10" w15:restartNumberingAfterBreak="0">
     <w:nsid w:val="19FF01AE"/>
     <w:multiLevelType w:val="hybridMultilevel"/>
     <w:tmpl w:val="EC6A3956"/>
@@ -18572,7 +19942,7 @@
       </w:rPr>
     </w:lvl>
   </w:abstractNum>
-  <w:abstractNum w:abstractNumId="9" w15:restartNumberingAfterBreak="0">
+  <w:abstractNum w:abstractNumId="11" w15:restartNumberingAfterBreak="0">
     <w:nsid w:val="1C203E22"/>
     <w:multiLevelType w:val="multilevel"/>
     <w:tmpl w:val="9938634A"/>
@@ -18721,7 +20091,7 @@
       </w:rPr>
     </w:lvl>
   </w:abstractNum>
-  <w:abstractNum w:abstractNumId="10" w15:restartNumberingAfterBreak="0">
+  <w:abstractNum w:abstractNumId="12" w15:restartNumberingAfterBreak="0">
     <w:nsid w:val="240A4524"/>
     <w:multiLevelType w:val="multilevel"/>
     <w:tmpl w:val="50C4E42C"/>
@@ -18870,7 +20240,7 @@
       </w:rPr>
     </w:lvl>
   </w:abstractNum>
-  <w:abstractNum w:abstractNumId="11" w15:restartNumberingAfterBreak="0">
+  <w:abstractNum w:abstractNumId="13" w15:restartNumberingAfterBreak="0">
     <w:nsid w:val="293E72B9"/>
     <w:multiLevelType w:val="multilevel"/>
     <w:tmpl w:val="E25A4CB0"/>
@@ -19019,7 +20389,7 @@
       </w:rPr>
     </w:lvl>
   </w:abstractNum>
-  <w:abstractNum w:abstractNumId="12" w15:restartNumberingAfterBreak="0">
+  <w:abstractNum w:abstractNumId="14" w15:restartNumberingAfterBreak="0">
     <w:nsid w:val="29816E76"/>
     <w:multiLevelType w:val="multilevel"/>
     <w:tmpl w:val="0380973E"/>
@@ -19134,7 +20504,7 @@
       </w:rPr>
     </w:lvl>
   </w:abstractNum>
-  <w:abstractNum w:abstractNumId="13" w15:restartNumberingAfterBreak="0">
+  <w:abstractNum w:abstractNumId="15" w15:restartNumberingAfterBreak="0">
     <w:nsid w:val="2F981C84"/>
     <w:multiLevelType w:val="multilevel"/>
     <w:tmpl w:val="68CE1E8C"/>
@@ -19283,7 +20653,7 @@
       </w:rPr>
     </w:lvl>
   </w:abstractNum>
-  <w:abstractNum w:abstractNumId="14" w15:restartNumberingAfterBreak="0">
+  <w:abstractNum w:abstractNumId="16" w15:restartNumberingAfterBreak="0">
     <w:nsid w:val="346542B1"/>
     <w:multiLevelType w:val="multilevel"/>
     <w:tmpl w:val="E2BA922C"/>
@@ -19404,7 +20774,7 @@
       </w:pPr>
     </w:lvl>
   </w:abstractNum>
-  <w:abstractNum w:abstractNumId="15" w15:restartNumberingAfterBreak="0">
+  <w:abstractNum w:abstractNumId="17" w15:restartNumberingAfterBreak="0">
     <w:nsid w:val="369A60B5"/>
     <w:multiLevelType w:val="multilevel"/>
     <w:tmpl w:val="78C20EFC"/>
@@ -19553,7 +20923,7 @@
       </w:rPr>
     </w:lvl>
   </w:abstractNum>
-  <w:abstractNum w:abstractNumId="16" w15:restartNumberingAfterBreak="0">
+  <w:abstractNum w:abstractNumId="18" w15:restartNumberingAfterBreak="0">
     <w:nsid w:val="36E77D98"/>
     <w:multiLevelType w:val="hybridMultilevel"/>
     <w:tmpl w:val="8D102332"/>
@@ -19644,7 +21014,7 @@
       </w:pPr>
     </w:lvl>
   </w:abstractNum>
-  <w:abstractNum w:abstractNumId="17" w15:restartNumberingAfterBreak="0">
+  <w:abstractNum w:abstractNumId="19" w15:restartNumberingAfterBreak="0">
     <w:nsid w:val="3A394CB2"/>
     <w:multiLevelType w:val="multilevel"/>
     <w:tmpl w:val="E2BA922C"/>
@@ -19765,7 +21135,7 @@
       </w:pPr>
     </w:lvl>
   </w:abstractNum>
-  <w:abstractNum w:abstractNumId="18" w15:restartNumberingAfterBreak="0">
+  <w:abstractNum w:abstractNumId="20" w15:restartNumberingAfterBreak="0">
     <w:nsid w:val="3BDF2088"/>
     <w:multiLevelType w:val="multilevel"/>
     <w:tmpl w:val="1920599C"/>
@@ -19880,7 +21250,7 @@
       </w:rPr>
     </w:lvl>
   </w:abstractNum>
-  <w:abstractNum w:abstractNumId="19" w15:restartNumberingAfterBreak="0">
+  <w:abstractNum w:abstractNumId="21" w15:restartNumberingAfterBreak="0">
     <w:nsid w:val="3C5962AE"/>
     <w:multiLevelType w:val="multilevel"/>
     <w:tmpl w:val="2C30AD72"/>
@@ -19993,7 +21363,7 @@
       </w:rPr>
     </w:lvl>
   </w:abstractNum>
-  <w:abstractNum w:abstractNumId="20" w15:restartNumberingAfterBreak="0">
+  <w:abstractNum w:abstractNumId="22" w15:restartNumberingAfterBreak="0">
     <w:nsid w:val="408C02FF"/>
     <w:multiLevelType w:val="hybridMultilevel"/>
     <w:tmpl w:val="1C925AC4"/>
@@ -20130,7 +21500,7 @@
       </w:rPr>
     </w:lvl>
   </w:abstractNum>
-  <w:abstractNum w:abstractNumId="21" w15:restartNumberingAfterBreak="0">
+  <w:abstractNum w:abstractNumId="23" w15:restartNumberingAfterBreak="0">
     <w:nsid w:val="41AA64B5"/>
     <w:multiLevelType w:val="multilevel"/>
     <w:tmpl w:val="72963F98"/>
@@ -20279,7 +21649,7 @@
       </w:rPr>
     </w:lvl>
   </w:abstractNum>
-  <w:abstractNum w:abstractNumId="22" w15:restartNumberingAfterBreak="0">
+  <w:abstractNum w:abstractNumId="24" w15:restartNumberingAfterBreak="0">
     <w:nsid w:val="48FF28E7"/>
     <w:multiLevelType w:val="hybridMultilevel"/>
     <w:tmpl w:val="6FAEF806"/>
@@ -20368,7 +21738,7 @@
       </w:pPr>
     </w:lvl>
   </w:abstractNum>
-  <w:abstractNum w:abstractNumId="23" w15:restartNumberingAfterBreak="0">
+  <w:abstractNum w:abstractNumId="25" w15:restartNumberingAfterBreak="0">
     <w:nsid w:val="49300C3E"/>
     <w:multiLevelType w:val="multilevel"/>
     <w:tmpl w:val="D3DE896C"/>
@@ -20481,7 +21851,7 @@
       </w:pPr>
     </w:lvl>
   </w:abstractNum>
-  <w:abstractNum w:abstractNumId="24" w15:restartNumberingAfterBreak="0">
+  <w:abstractNum w:abstractNumId="26" w15:restartNumberingAfterBreak="0">
     <w:nsid w:val="4D5F6D19"/>
     <w:multiLevelType w:val="multilevel"/>
     <w:tmpl w:val="546C3EE8"/>
@@ -20596,7 +21966,7 @@
       </w:rPr>
     </w:lvl>
   </w:abstractNum>
-  <w:abstractNum w:abstractNumId="25" w15:restartNumberingAfterBreak="0">
+  <w:abstractNum w:abstractNumId="27" w15:restartNumberingAfterBreak="0">
     <w:nsid w:val="4E4742FA"/>
     <w:multiLevelType w:val="multilevel"/>
     <w:tmpl w:val="6A0E03AA"/>
@@ -20711,7 +22081,7 @@
       </w:rPr>
     </w:lvl>
   </w:abstractNum>
-  <w:abstractNum w:abstractNumId="26" w15:restartNumberingAfterBreak="0">
+  <w:abstractNum w:abstractNumId="28" w15:restartNumberingAfterBreak="0">
     <w:nsid w:val="4E682A9F"/>
     <w:multiLevelType w:val="multilevel"/>
     <w:tmpl w:val="1920599C"/>
@@ -20826,7 +22196,7 @@
       </w:rPr>
     </w:lvl>
   </w:abstractNum>
-  <w:abstractNum w:abstractNumId="27" w15:restartNumberingAfterBreak="0">
+  <w:abstractNum w:abstractNumId="29" w15:restartNumberingAfterBreak="0">
     <w:nsid w:val="4EC05AC5"/>
     <w:multiLevelType w:val="hybridMultilevel"/>
     <w:tmpl w:val="18C48850"/>
@@ -20915,7 +22285,7 @@
       </w:pPr>
     </w:lvl>
   </w:abstractNum>
-  <w:abstractNum w:abstractNumId="28" w15:restartNumberingAfterBreak="0">
+  <w:abstractNum w:abstractNumId="30" w15:restartNumberingAfterBreak="0">
     <w:nsid w:val="5082572C"/>
     <w:multiLevelType w:val="hybridMultilevel"/>
     <w:tmpl w:val="ED4ACFA4"/>
@@ -21055,7 +22425,7 @@
       </w:rPr>
     </w:lvl>
   </w:abstractNum>
-  <w:abstractNum w:abstractNumId="29" w15:restartNumberingAfterBreak="0">
+  <w:abstractNum w:abstractNumId="31" w15:restartNumberingAfterBreak="0">
     <w:nsid w:val="522B0766"/>
     <w:multiLevelType w:val="multilevel"/>
     <w:tmpl w:val="F3103F36"/>
@@ -21168,7 +22538,7 @@
       </w:pPr>
     </w:lvl>
   </w:abstractNum>
-  <w:abstractNum w:abstractNumId="30" w15:restartNumberingAfterBreak="0">
+  <w:abstractNum w:abstractNumId="32" w15:restartNumberingAfterBreak="0">
     <w:nsid w:val="533553B2"/>
     <w:multiLevelType w:val="multilevel"/>
     <w:tmpl w:val="3CFE4316"/>
@@ -21281,7 +22651,7 @@
       </w:pPr>
     </w:lvl>
   </w:abstractNum>
-  <w:abstractNum w:abstractNumId="31" w15:restartNumberingAfterBreak="0">
+  <w:abstractNum w:abstractNumId="33" w15:restartNumberingAfterBreak="0">
     <w:nsid w:val="57BA4FBC"/>
     <w:multiLevelType w:val="hybridMultilevel"/>
     <w:tmpl w:val="6AB41734"/>
@@ -21370,7 +22740,7 @@
       </w:pPr>
     </w:lvl>
   </w:abstractNum>
-  <w:abstractNum w:abstractNumId="32" w15:restartNumberingAfterBreak="0">
+  <w:abstractNum w:abstractNumId="34" w15:restartNumberingAfterBreak="0">
     <w:nsid w:val="59184828"/>
     <w:multiLevelType w:val="multilevel"/>
     <w:tmpl w:val="DDF216FE"/>
@@ -21519,7 +22889,7 @@
       </w:rPr>
     </w:lvl>
   </w:abstractNum>
-  <w:abstractNum w:abstractNumId="33" w15:restartNumberingAfterBreak="0">
+  <w:abstractNum w:abstractNumId="35" w15:restartNumberingAfterBreak="0">
     <w:nsid w:val="594C1361"/>
     <w:multiLevelType w:val="hybridMultilevel"/>
     <w:tmpl w:val="5C243628"/>
@@ -21659,7 +23029,7 @@
       </w:rPr>
     </w:lvl>
   </w:abstractNum>
-  <w:abstractNum w:abstractNumId="34" w15:restartNumberingAfterBreak="0">
+  <w:abstractNum w:abstractNumId="36" w15:restartNumberingAfterBreak="0">
     <w:nsid w:val="598C1B56"/>
     <w:multiLevelType w:val="multilevel"/>
     <w:tmpl w:val="18CA8096"/>
@@ -21776,7 +23146,7 @@
       </w:pPr>
     </w:lvl>
   </w:abstractNum>
-  <w:abstractNum w:abstractNumId="35" w15:restartNumberingAfterBreak="0">
+  <w:abstractNum w:abstractNumId="37" w15:restartNumberingAfterBreak="0">
     <w:nsid w:val="5A4D13F3"/>
     <w:multiLevelType w:val="multilevel"/>
     <w:tmpl w:val="4E20946E"/>
@@ -21891,7 +23261,7 @@
       </w:rPr>
     </w:lvl>
   </w:abstractNum>
-  <w:abstractNum w:abstractNumId="36" w15:restartNumberingAfterBreak="0">
+  <w:abstractNum w:abstractNumId="38" w15:restartNumberingAfterBreak="0">
     <w:nsid w:val="5F691985"/>
     <w:multiLevelType w:val="multilevel"/>
     <w:tmpl w:val="95488B92"/>
@@ -22040,7 +23410,7 @@
       </w:rPr>
     </w:lvl>
   </w:abstractNum>
-  <w:abstractNum w:abstractNumId="37" w15:restartNumberingAfterBreak="0">
+  <w:abstractNum w:abstractNumId="39" w15:restartNumberingAfterBreak="0">
     <w:nsid w:val="666A499E"/>
     <w:multiLevelType w:val="multilevel"/>
     <w:tmpl w:val="EE724F1C"/>
@@ -22153,7 +23523,7 @@
       </w:pPr>
     </w:lvl>
   </w:abstractNum>
-  <w:abstractNum w:abstractNumId="38" w15:restartNumberingAfterBreak="0">
+  <w:abstractNum w:abstractNumId="40" w15:restartNumberingAfterBreak="0">
     <w:nsid w:val="67CA024B"/>
     <w:multiLevelType w:val="multilevel"/>
     <w:tmpl w:val="27E02EC2"/>
@@ -22302,7 +23672,7 @@
       </w:rPr>
     </w:lvl>
   </w:abstractNum>
-  <w:abstractNum w:abstractNumId="39" w15:restartNumberingAfterBreak="0">
+  <w:abstractNum w:abstractNumId="41" w15:restartNumberingAfterBreak="0">
     <w:nsid w:val="6DAB014A"/>
     <w:multiLevelType w:val="hybridMultilevel"/>
     <w:tmpl w:val="4BC64A16"/>
@@ -22391,7 +23761,7 @@
       </w:pPr>
     </w:lvl>
   </w:abstractNum>
-  <w:abstractNum w:abstractNumId="40" w15:restartNumberingAfterBreak="0">
+  <w:abstractNum w:abstractNumId="42" w15:restartNumberingAfterBreak="0">
     <w:nsid w:val="6DF51075"/>
     <w:multiLevelType w:val="multilevel"/>
     <w:tmpl w:val="63E270C4"/>
@@ -22506,7 +23876,7 @@
       </w:rPr>
     </w:lvl>
   </w:abstractNum>
-  <w:abstractNum w:abstractNumId="41" w15:restartNumberingAfterBreak="0">
+  <w:abstractNum w:abstractNumId="43" w15:restartNumberingAfterBreak="0">
     <w:nsid w:val="6F637D86"/>
     <w:multiLevelType w:val="multilevel"/>
     <w:tmpl w:val="7E60B78A"/>
@@ -22619,7 +23989,7 @@
       </w:pPr>
     </w:lvl>
   </w:abstractNum>
-  <w:abstractNum w:abstractNumId="42" w15:restartNumberingAfterBreak="0">
+  <w:abstractNum w:abstractNumId="44" w15:restartNumberingAfterBreak="0">
     <w:nsid w:val="71C85858"/>
     <w:multiLevelType w:val="multilevel"/>
     <w:tmpl w:val="E8F8313C"/>
@@ -22768,7 +24138,7 @@
       </w:rPr>
     </w:lvl>
   </w:abstractNum>
-  <w:abstractNum w:abstractNumId="43" w15:restartNumberingAfterBreak="0">
+  <w:abstractNum w:abstractNumId="45" w15:restartNumberingAfterBreak="0">
     <w:nsid w:val="745C4C1B"/>
     <w:multiLevelType w:val="multilevel"/>
     <w:tmpl w:val="E3689900"/>
@@ -22917,7 +24287,7 @@
       </w:rPr>
     </w:lvl>
   </w:abstractNum>
-  <w:abstractNum w:abstractNumId="44" w15:restartNumberingAfterBreak="0">
+  <w:abstractNum w:abstractNumId="46" w15:restartNumberingAfterBreak="0">
     <w:nsid w:val="75A3529B"/>
     <w:multiLevelType w:val="hybridMultilevel"/>
     <w:tmpl w:val="819EEA64"/>
@@ -23057,7 +24427,7 @@
       </w:rPr>
     </w:lvl>
   </w:abstractNum>
-  <w:abstractNum w:abstractNumId="45" w15:restartNumberingAfterBreak="0">
+  <w:abstractNum w:abstractNumId="47" w15:restartNumberingAfterBreak="0">
     <w:nsid w:val="7B193736"/>
     <w:multiLevelType w:val="multilevel"/>
     <w:tmpl w:val="34D41D5E"/>
@@ -23190,7 +24560,7 @@
       </w:pPr>
     </w:lvl>
   </w:abstractNum>
-  <w:abstractNum w:abstractNumId="46" w15:restartNumberingAfterBreak="0">
+  <w:abstractNum w:abstractNumId="48" w15:restartNumberingAfterBreak="0">
     <w:nsid w:val="7B6D45EC"/>
     <w:multiLevelType w:val="multilevel"/>
     <w:tmpl w:val="474A79A0"/>
@@ -23340,187 +24710,187 @@
     </w:lvl>
   </w:abstractNum>
   <w:num w:numId="1" w16cid:durableId="1075398657">
-    <w:abstractNumId w:val="45"/>
+    <w:abstractNumId w:val="47"/>
   </w:num>
   <w:num w:numId="2" w16cid:durableId="1601914227">
+    <w:abstractNumId w:val="4"/>
+  </w:num>
+  <w:num w:numId="3" w16cid:durableId="925387261">
+    <w:abstractNumId w:val="10"/>
+  </w:num>
+  <w:num w:numId="4" w16cid:durableId="1968585631">
+    <w:abstractNumId w:val="46"/>
+  </w:num>
+  <w:num w:numId="5" w16cid:durableId="254018455">
+    <w:abstractNumId w:val="35"/>
+  </w:num>
+  <w:num w:numId="6" w16cid:durableId="781219167">
+    <w:abstractNumId w:val="22"/>
+  </w:num>
+  <w:num w:numId="7" w16cid:durableId="1895696539">
+    <w:abstractNumId w:val="30"/>
+  </w:num>
+  <w:num w:numId="8" w16cid:durableId="51471042">
+    <w:abstractNumId w:val="32"/>
+  </w:num>
+  <w:num w:numId="9" w16cid:durableId="1505242698">
+    <w:abstractNumId w:val="31"/>
+  </w:num>
+  <w:num w:numId="10" w16cid:durableId="6056819">
+    <w:abstractNumId w:val="43"/>
+  </w:num>
+  <w:num w:numId="11" w16cid:durableId="625038897">
+    <w:abstractNumId w:val="6"/>
+  </w:num>
+  <w:num w:numId="12" w16cid:durableId="1229268774">
+    <w:abstractNumId w:val="13"/>
+  </w:num>
+  <w:num w:numId="13" w16cid:durableId="122121854">
+    <w:abstractNumId w:val="11"/>
+  </w:num>
+  <w:num w:numId="14" w16cid:durableId="895122800">
+    <w:abstractNumId w:val="1"/>
+  </w:num>
+  <w:num w:numId="15" w16cid:durableId="877935470">
+    <w:abstractNumId w:val="12"/>
+  </w:num>
+  <w:num w:numId="16" w16cid:durableId="671688662">
+    <w:abstractNumId w:val="5"/>
+  </w:num>
+  <w:num w:numId="17" w16cid:durableId="346448773">
+    <w:abstractNumId w:val="41"/>
+  </w:num>
+  <w:num w:numId="18" w16cid:durableId="1754162786">
+    <w:abstractNumId w:val="27"/>
+  </w:num>
+  <w:num w:numId="19" w16cid:durableId="521479765">
+    <w:abstractNumId w:val="42"/>
+  </w:num>
+  <w:num w:numId="20" w16cid:durableId="2070837706">
+    <w:abstractNumId w:val="37"/>
+  </w:num>
+  <w:num w:numId="21" w16cid:durableId="4211676">
+    <w:abstractNumId w:val="44"/>
+  </w:num>
+  <w:num w:numId="22" w16cid:durableId="1392004244">
+    <w:abstractNumId w:val="20"/>
+  </w:num>
+  <w:num w:numId="23" w16cid:durableId="1517844723">
+    <w:abstractNumId w:val="28"/>
+  </w:num>
+  <w:num w:numId="24" w16cid:durableId="623317730">
+    <w:abstractNumId w:val="26"/>
+  </w:num>
+  <w:num w:numId="25" w16cid:durableId="1158231330">
+    <w:abstractNumId w:val="14"/>
+  </w:num>
+  <w:num w:numId="26" w16cid:durableId="1090734691">
+    <w:abstractNumId w:val="47"/>
+  </w:num>
+  <w:num w:numId="27" w16cid:durableId="1560507418">
+    <w:abstractNumId w:val="47"/>
+  </w:num>
+  <w:num w:numId="28" w16cid:durableId="776296538">
+    <w:abstractNumId w:val="47"/>
+  </w:num>
+  <w:num w:numId="29" w16cid:durableId="1507862404">
+    <w:abstractNumId w:val="21"/>
+  </w:num>
+  <w:num w:numId="30" w16cid:durableId="1171871536">
+    <w:abstractNumId w:val="47"/>
+  </w:num>
+  <w:num w:numId="31" w16cid:durableId="1350907200">
+    <w:abstractNumId w:val="39"/>
+  </w:num>
+  <w:num w:numId="32" w16cid:durableId="116489379">
+    <w:abstractNumId w:val="8"/>
+  </w:num>
+  <w:num w:numId="33" w16cid:durableId="836190735">
+    <w:abstractNumId w:val="47"/>
+  </w:num>
+  <w:num w:numId="34" w16cid:durableId="315846157">
+    <w:abstractNumId w:val="47"/>
+  </w:num>
+  <w:num w:numId="35" w16cid:durableId="1981616178">
+    <w:abstractNumId w:val="47"/>
+  </w:num>
+  <w:num w:numId="36" w16cid:durableId="1219630615">
+    <w:abstractNumId w:val="47"/>
+  </w:num>
+  <w:num w:numId="37" w16cid:durableId="362901499">
+    <w:abstractNumId w:val="47"/>
+  </w:num>
+  <w:num w:numId="38" w16cid:durableId="2106414457">
+    <w:abstractNumId w:val="47"/>
+  </w:num>
+  <w:num w:numId="39" w16cid:durableId="852262708">
+    <w:abstractNumId w:val="47"/>
+  </w:num>
+  <w:num w:numId="40" w16cid:durableId="1198011975">
+    <w:abstractNumId w:val="47"/>
+  </w:num>
+  <w:num w:numId="41" w16cid:durableId="1555658610">
+    <w:abstractNumId w:val="47"/>
+  </w:num>
+  <w:num w:numId="42" w16cid:durableId="1494222586">
+    <w:abstractNumId w:val="47"/>
+  </w:num>
+  <w:num w:numId="43" w16cid:durableId="811943358">
+    <w:abstractNumId w:val="15"/>
+  </w:num>
+  <w:num w:numId="44" w16cid:durableId="634143153">
+    <w:abstractNumId w:val="47"/>
+  </w:num>
+  <w:num w:numId="45" w16cid:durableId="1634746224">
+    <w:abstractNumId w:val="47"/>
+  </w:num>
+  <w:num w:numId="46" w16cid:durableId="535510284">
+    <w:abstractNumId w:val="47"/>
+  </w:num>
+  <w:num w:numId="47" w16cid:durableId="874654099">
+    <w:abstractNumId w:val="47"/>
+  </w:num>
+  <w:num w:numId="48" w16cid:durableId="1025866036">
+    <w:abstractNumId w:val="47"/>
+  </w:num>
+  <w:num w:numId="49" w16cid:durableId="1968772988">
+    <w:abstractNumId w:val="40"/>
+  </w:num>
+  <w:num w:numId="50" w16cid:durableId="884440631">
+    <w:abstractNumId w:val="23"/>
+  </w:num>
+  <w:num w:numId="51" w16cid:durableId="1658418037">
     <w:abstractNumId w:val="3"/>
   </w:num>
-  <w:num w:numId="3" w16cid:durableId="925387261">
-    <w:abstractNumId w:val="8"/>
+  <w:num w:numId="52" w16cid:durableId="617177879">
+    <w:abstractNumId w:val="34"/>
   </w:num>
-  <w:num w:numId="4" w16cid:durableId="1968585631">
-    <w:abstractNumId w:val="44"/>
+  <w:num w:numId="53" w16cid:durableId="640578713">
+    <w:abstractNumId w:val="17"/>
   </w:num>
-  <w:num w:numId="5" w16cid:durableId="254018455">
-    <w:abstractNumId w:val="33"/>
+  <w:num w:numId="54" w16cid:durableId="1414859560">
+    <w:abstractNumId w:val="48"/>
   </w:num>
-  <w:num w:numId="6" w16cid:durableId="781219167">
-    <w:abstractNumId w:val="20"/>
-  </w:num>
-  <w:num w:numId="7" w16cid:durableId="1895696539">
-    <w:abstractNumId w:val="28"/>
-  </w:num>
-  <w:num w:numId="8" w16cid:durableId="51471042">
-    <w:abstractNumId w:val="30"/>
-  </w:num>
-  <w:num w:numId="9" w16cid:durableId="1505242698">
-    <w:abstractNumId w:val="29"/>
-  </w:num>
-  <w:num w:numId="10" w16cid:durableId="6056819">
-    <w:abstractNumId w:val="41"/>
-  </w:num>
-  <w:num w:numId="11" w16cid:durableId="625038897">
-    <w:abstractNumId w:val="5"/>
-  </w:num>
-  <w:num w:numId="12" w16cid:durableId="1229268774">
-    <w:abstractNumId w:val="11"/>
-  </w:num>
-  <w:num w:numId="13" w16cid:durableId="122121854">
-    <w:abstractNumId w:val="9"/>
-  </w:num>
-  <w:num w:numId="14" w16cid:durableId="895122800">
-    <w:abstractNumId w:val="0"/>
-  </w:num>
-  <w:num w:numId="15" w16cid:durableId="877935470">
-    <w:abstractNumId w:val="10"/>
-  </w:num>
-  <w:num w:numId="16" w16cid:durableId="671688662">
-    <w:abstractNumId w:val="4"/>
-  </w:num>
-  <w:num w:numId="17" w16cid:durableId="346448773">
-    <w:abstractNumId w:val="39"/>
-  </w:num>
-  <w:num w:numId="18" w16cid:durableId="1754162786">
-    <w:abstractNumId w:val="25"/>
-  </w:num>
-  <w:num w:numId="19" w16cid:durableId="521479765">
-    <w:abstractNumId w:val="40"/>
-  </w:num>
-  <w:num w:numId="20" w16cid:durableId="2070837706">
-    <w:abstractNumId w:val="35"/>
-  </w:num>
-  <w:num w:numId="21" w16cid:durableId="4211676">
-    <w:abstractNumId w:val="42"/>
-  </w:num>
-  <w:num w:numId="22" w16cid:durableId="1392004244">
-    <w:abstractNumId w:val="18"/>
-  </w:num>
-  <w:num w:numId="23" w16cid:durableId="1517844723">
-    <w:abstractNumId w:val="26"/>
-  </w:num>
-  <w:num w:numId="24" w16cid:durableId="623317730">
-    <w:abstractNumId w:val="24"/>
-  </w:num>
-  <w:num w:numId="25" w16cid:durableId="1158231330">
-    <w:abstractNumId w:val="12"/>
-  </w:num>
-  <w:num w:numId="26" w16cid:durableId="1090734691">
-    <w:abstractNumId w:val="45"/>
-  </w:num>
-  <w:num w:numId="27" w16cid:durableId="1560507418">
-    <w:abstractNumId w:val="45"/>
-  </w:num>
-  <w:num w:numId="28" w16cid:durableId="776296538">
-    <w:abstractNumId w:val="45"/>
-  </w:num>
-  <w:num w:numId="29" w16cid:durableId="1507862404">
-    <w:abstractNumId w:val="19"/>
-  </w:num>
-  <w:num w:numId="30" w16cid:durableId="1171871536">
-    <w:abstractNumId w:val="45"/>
-  </w:num>
-  <w:num w:numId="31" w16cid:durableId="1350907200">
-    <w:abstractNumId w:val="37"/>
-  </w:num>
-  <w:num w:numId="32" w16cid:durableId="116489379">
-    <w:abstractNumId w:val="7"/>
-  </w:num>
-  <w:num w:numId="33" w16cid:durableId="836190735">
-    <w:abstractNumId w:val="45"/>
-  </w:num>
-  <w:num w:numId="34" w16cid:durableId="315846157">
-    <w:abstractNumId w:val="45"/>
-  </w:num>
-  <w:num w:numId="35" w16cid:durableId="1981616178">
-    <w:abstractNumId w:val="45"/>
-  </w:num>
-  <w:num w:numId="36" w16cid:durableId="1219630615">
-    <w:abstractNumId w:val="45"/>
-  </w:num>
-  <w:num w:numId="37" w16cid:durableId="362901499">
-    <w:abstractNumId w:val="45"/>
-  </w:num>
-  <w:num w:numId="38" w16cid:durableId="2106414457">
-    <w:abstractNumId w:val="45"/>
-  </w:num>
-  <w:num w:numId="39" w16cid:durableId="852262708">
-    <w:abstractNumId w:val="45"/>
-  </w:num>
-  <w:num w:numId="40" w16cid:durableId="1198011975">
-    <w:abstractNumId w:val="45"/>
-  </w:num>
-  <w:num w:numId="41" w16cid:durableId="1555658610">
-    <w:abstractNumId w:val="45"/>
-  </w:num>
-  <w:num w:numId="42" w16cid:durableId="1494222586">
-    <w:abstractNumId w:val="45"/>
-  </w:num>
-  <w:num w:numId="43" w16cid:durableId="811943358">
-    <w:abstractNumId w:val="13"/>
-  </w:num>
-  <w:num w:numId="44" w16cid:durableId="634143153">
-    <w:abstractNumId w:val="45"/>
-  </w:num>
-  <w:num w:numId="45" w16cid:durableId="1634746224">
-    <w:abstractNumId w:val="45"/>
-  </w:num>
-  <w:num w:numId="46" w16cid:durableId="535510284">
-    <w:abstractNumId w:val="45"/>
-  </w:num>
-  <w:num w:numId="47" w16cid:durableId="874654099">
-    <w:abstractNumId w:val="45"/>
-  </w:num>
-  <w:num w:numId="48" w16cid:durableId="1025866036">
-    <w:abstractNumId w:val="45"/>
-  </w:num>
-  <w:num w:numId="49" w16cid:durableId="1968772988">
-    <w:abstractNumId w:val="38"/>
-  </w:num>
-  <w:num w:numId="50" w16cid:durableId="884440631">
-    <w:abstractNumId w:val="21"/>
-  </w:num>
-  <w:num w:numId="51" w16cid:durableId="1658418037">
+  <w:num w:numId="55" w16cid:durableId="1194729896">
     <w:abstractNumId w:val="2"/>
   </w:num>
-  <w:num w:numId="52" w16cid:durableId="617177879">
-    <w:abstractNumId w:val="32"/>
-  </w:num>
-  <w:num w:numId="53" w16cid:durableId="640578713">
-    <w:abstractNumId w:val="15"/>
-  </w:num>
-  <w:num w:numId="54" w16cid:durableId="1414859560">
-    <w:abstractNumId w:val="46"/>
-  </w:num>
-  <w:num w:numId="55" w16cid:durableId="1194729896">
-    <w:abstractNumId w:val="1"/>
-  </w:num>
   <w:num w:numId="56" w16cid:durableId="1788814858">
-    <w:abstractNumId w:val="45"/>
+    <w:abstractNumId w:val="47"/>
   </w:num>
   <w:num w:numId="57" w16cid:durableId="1708992052">
-    <w:abstractNumId w:val="45"/>
+    <w:abstractNumId w:val="47"/>
   </w:num>
   <w:num w:numId="58" w16cid:durableId="646936560">
-    <w:abstractNumId w:val="45"/>
+    <w:abstractNumId w:val="47"/>
   </w:num>
   <w:num w:numId="59" w16cid:durableId="194735286">
-    <w:abstractNumId w:val="45"/>
+    <w:abstractNumId w:val="47"/>
   </w:num>
   <w:num w:numId="60" w16cid:durableId="699475283">
-    <w:abstractNumId w:val="45"/>
+    <w:abstractNumId w:val="47"/>
   </w:num>
   <w:num w:numId="61" w16cid:durableId="595093271">
-    <w:abstractNumId w:val="19"/>
+    <w:abstractNumId w:val="21"/>
     <w:lvlOverride w:ilvl="0">
       <w:startOverride w:val="3"/>
     </w:lvlOverride>
@@ -23550,148 +24920,154 @@
     </w:lvlOverride>
   </w:num>
   <w:num w:numId="62" w16cid:durableId="1053426442">
+    <w:abstractNumId w:val="47"/>
+  </w:num>
+  <w:num w:numId="63" w16cid:durableId="178277846">
+    <w:abstractNumId w:val="47"/>
+  </w:num>
+  <w:num w:numId="64" w16cid:durableId="1246571203">
+    <w:abstractNumId w:val="47"/>
+  </w:num>
+  <w:num w:numId="65" w16cid:durableId="864249218">
+    <w:abstractNumId w:val="47"/>
+  </w:num>
+  <w:num w:numId="66" w16cid:durableId="1854221909">
+    <w:abstractNumId w:val="47"/>
+  </w:num>
+  <w:num w:numId="67" w16cid:durableId="1460757518">
+    <w:abstractNumId w:val="47"/>
+  </w:num>
+  <w:num w:numId="68" w16cid:durableId="1031953355">
+    <w:abstractNumId w:val="47"/>
+  </w:num>
+  <w:num w:numId="69" w16cid:durableId="572350407">
+    <w:abstractNumId w:val="4"/>
+  </w:num>
+  <w:num w:numId="70" w16cid:durableId="934247257">
+    <w:abstractNumId w:val="4"/>
+  </w:num>
+  <w:num w:numId="71" w16cid:durableId="249437625">
+    <w:abstractNumId w:val="4"/>
+  </w:num>
+  <w:num w:numId="72" w16cid:durableId="1078676486">
+    <w:abstractNumId w:val="25"/>
+  </w:num>
+  <w:num w:numId="73" w16cid:durableId="1650595200">
+    <w:abstractNumId w:val="29"/>
+  </w:num>
+  <w:num w:numId="74" w16cid:durableId="1209799893">
+    <w:abstractNumId w:val="47"/>
+  </w:num>
+  <w:num w:numId="75" w16cid:durableId="1416823461">
+    <w:abstractNumId w:val="38"/>
+  </w:num>
+  <w:num w:numId="76" w16cid:durableId="1646931785">
+    <w:abstractNumId w:val="36"/>
+  </w:num>
+  <w:num w:numId="77" w16cid:durableId="13389470">
+    <w:abstractNumId w:val="24"/>
+  </w:num>
+  <w:num w:numId="78" w16cid:durableId="1643149081">
+    <w:abstractNumId w:val="7"/>
+  </w:num>
+  <w:num w:numId="79" w16cid:durableId="781149053">
     <w:abstractNumId w:val="45"/>
   </w:num>
-  <w:num w:numId="63" w16cid:durableId="178277846">
-    <w:abstractNumId w:val="45"/>
-  </w:num>
-  <w:num w:numId="64" w16cid:durableId="1246571203">
-    <w:abstractNumId w:val="45"/>
-  </w:num>
-  <w:num w:numId="65" w16cid:durableId="864249218">
-    <w:abstractNumId w:val="45"/>
-  </w:num>
-  <w:num w:numId="66" w16cid:durableId="1854221909">
-    <w:abstractNumId w:val="45"/>
-  </w:num>
-  <w:num w:numId="67" w16cid:durableId="1460757518">
-    <w:abstractNumId w:val="45"/>
-  </w:num>
-  <w:num w:numId="68" w16cid:durableId="1031953355">
-    <w:abstractNumId w:val="45"/>
-  </w:num>
-  <w:num w:numId="69" w16cid:durableId="572350407">
-    <w:abstractNumId w:val="3"/>
-  </w:num>
-  <w:num w:numId="70" w16cid:durableId="934247257">
-    <w:abstractNumId w:val="3"/>
-  </w:num>
-  <w:num w:numId="71" w16cid:durableId="249437625">
-    <w:abstractNumId w:val="3"/>
-  </w:num>
-  <w:num w:numId="72" w16cid:durableId="1078676486">
-    <w:abstractNumId w:val="23"/>
-  </w:num>
-  <w:num w:numId="73" w16cid:durableId="1650595200">
-    <w:abstractNumId w:val="27"/>
-  </w:num>
-  <w:num w:numId="74" w16cid:durableId="1209799893">
-    <w:abstractNumId w:val="45"/>
-  </w:num>
-  <w:num w:numId="75" w16cid:durableId="1416823461">
-    <w:abstractNumId w:val="36"/>
-  </w:num>
-  <w:num w:numId="76" w16cid:durableId="1646931785">
-    <w:abstractNumId w:val="34"/>
-  </w:num>
-  <w:num w:numId="77" w16cid:durableId="13389470">
-    <w:abstractNumId w:val="22"/>
-  </w:num>
-  <w:num w:numId="78" w16cid:durableId="1643149081">
-    <w:abstractNumId w:val="6"/>
-  </w:num>
-  <w:num w:numId="79" w16cid:durableId="781149053">
-    <w:abstractNumId w:val="43"/>
-  </w:num>
   <w:num w:numId="80" w16cid:durableId="1112633615">
-    <w:abstractNumId w:val="45"/>
+    <w:abstractNumId w:val="47"/>
   </w:num>
   <w:num w:numId="81" w16cid:durableId="999966780">
-    <w:abstractNumId w:val="45"/>
+    <w:abstractNumId w:val="47"/>
   </w:num>
   <w:num w:numId="82" w16cid:durableId="1415518371">
-    <w:abstractNumId w:val="45"/>
+    <w:abstractNumId w:val="47"/>
   </w:num>
   <w:num w:numId="83" w16cid:durableId="676225279">
-    <w:abstractNumId w:val="45"/>
+    <w:abstractNumId w:val="47"/>
   </w:num>
   <w:num w:numId="84" w16cid:durableId="2072070501">
-    <w:abstractNumId w:val="45"/>
+    <w:abstractNumId w:val="47"/>
   </w:num>
   <w:num w:numId="85" w16cid:durableId="90399549">
-    <w:abstractNumId w:val="45"/>
+    <w:abstractNumId w:val="47"/>
   </w:num>
   <w:num w:numId="86" w16cid:durableId="1413700498">
-    <w:abstractNumId w:val="45"/>
+    <w:abstractNumId w:val="47"/>
   </w:num>
   <w:num w:numId="87" w16cid:durableId="329600810">
-    <w:abstractNumId w:val="45"/>
+    <w:abstractNumId w:val="47"/>
   </w:num>
   <w:num w:numId="88" w16cid:durableId="540555568">
-    <w:abstractNumId w:val="45"/>
+    <w:abstractNumId w:val="47"/>
   </w:num>
   <w:num w:numId="89" w16cid:durableId="817650677">
-    <w:abstractNumId w:val="45"/>
+    <w:abstractNumId w:val="47"/>
   </w:num>
   <w:num w:numId="90" w16cid:durableId="1014842137">
+    <w:abstractNumId w:val="21"/>
+  </w:num>
+  <w:num w:numId="91" w16cid:durableId="337460875">
+    <w:abstractNumId w:val="21"/>
+  </w:num>
+  <w:num w:numId="92" w16cid:durableId="1972780160">
+    <w:abstractNumId w:val="21"/>
+  </w:num>
+  <w:num w:numId="93" w16cid:durableId="1243177123">
+    <w:abstractNumId w:val="21"/>
+  </w:num>
+  <w:num w:numId="94" w16cid:durableId="2096856659">
+    <w:abstractNumId w:val="47"/>
+  </w:num>
+  <w:num w:numId="95" w16cid:durableId="1486630427">
+    <w:abstractNumId w:val="47"/>
+  </w:num>
+  <w:num w:numId="96" w16cid:durableId="476457817">
+    <w:abstractNumId w:val="47"/>
+  </w:num>
+  <w:num w:numId="97" w16cid:durableId="89546139">
+    <w:abstractNumId w:val="47"/>
+  </w:num>
+  <w:num w:numId="98" w16cid:durableId="798229636">
+    <w:abstractNumId w:val="47"/>
+  </w:num>
+  <w:num w:numId="99" w16cid:durableId="1109159940">
+    <w:abstractNumId w:val="47"/>
+  </w:num>
+  <w:num w:numId="100" w16cid:durableId="57100220">
+    <w:abstractNumId w:val="47"/>
+  </w:num>
+  <w:num w:numId="101" w16cid:durableId="1835994311">
+    <w:abstractNumId w:val="47"/>
+  </w:num>
+  <w:num w:numId="102" w16cid:durableId="1356687827">
+    <w:abstractNumId w:val="47"/>
+  </w:num>
+  <w:num w:numId="103" w16cid:durableId="1839033468">
+    <w:abstractNumId w:val="47"/>
+  </w:num>
+  <w:num w:numId="104" w16cid:durableId="2065713260">
+    <w:abstractNumId w:val="47"/>
+  </w:num>
+  <w:num w:numId="105" w16cid:durableId="310133848">
+    <w:abstractNumId w:val="18"/>
+  </w:num>
+  <w:num w:numId="106" w16cid:durableId="174922398">
+    <w:abstractNumId w:val="33"/>
+  </w:num>
+  <w:num w:numId="107" w16cid:durableId="923756430">
+    <w:abstractNumId w:val="16"/>
+  </w:num>
+  <w:num w:numId="108" w16cid:durableId="323970964">
     <w:abstractNumId w:val="19"/>
   </w:num>
-  <w:num w:numId="91" w16cid:durableId="337460875">
-    <w:abstractNumId w:val="19"/>
+  <w:num w:numId="109" w16cid:durableId="1541823081">
+    <w:abstractNumId w:val="47"/>
   </w:num>
-  <w:num w:numId="92" w16cid:durableId="1972780160">
-    <w:abstractNumId w:val="19"/>
+  <w:num w:numId="110" w16cid:durableId="830218959">
+    <w:abstractNumId w:val="0"/>
   </w:num>
-  <w:num w:numId="93" w16cid:durableId="1243177123">
-    <w:abstractNumId w:val="19"/>
-  </w:num>
-  <w:num w:numId="94" w16cid:durableId="2096856659">
-    <w:abstractNumId w:val="45"/>
-  </w:num>
-  <w:num w:numId="95" w16cid:durableId="1486630427">
-    <w:abstractNumId w:val="45"/>
-  </w:num>
-  <w:num w:numId="96" w16cid:durableId="476457817">
-    <w:abstractNumId w:val="45"/>
-  </w:num>
-  <w:num w:numId="97" w16cid:durableId="89546139">
-    <w:abstractNumId w:val="45"/>
-  </w:num>
-  <w:num w:numId="98" w16cid:durableId="798229636">
-    <w:abstractNumId w:val="45"/>
-  </w:num>
-  <w:num w:numId="99" w16cid:durableId="1109159940">
-    <w:abstractNumId w:val="45"/>
-  </w:num>
-  <w:num w:numId="100" w16cid:durableId="57100220">
-    <w:abstractNumId w:val="45"/>
-  </w:num>
-  <w:num w:numId="101" w16cid:durableId="1835994311">
-    <w:abstractNumId w:val="45"/>
-  </w:num>
-  <w:num w:numId="102" w16cid:durableId="1356687827">
-    <w:abstractNumId w:val="45"/>
-  </w:num>
-  <w:num w:numId="103" w16cid:durableId="1839033468">
-    <w:abstractNumId w:val="45"/>
-  </w:num>
-  <w:num w:numId="104" w16cid:durableId="2065713260">
-    <w:abstractNumId w:val="45"/>
-  </w:num>
-  <w:num w:numId="105" w16cid:durableId="310133848">
-    <w:abstractNumId w:val="16"/>
-  </w:num>
-  <w:num w:numId="106" w16cid:durableId="174922398">
-    <w:abstractNumId w:val="31"/>
-  </w:num>
-  <w:num w:numId="107" w16cid:durableId="923756430">
-    <w:abstractNumId w:val="14"/>
-  </w:num>
-  <w:num w:numId="108" w16cid:durableId="323970964">
-    <w:abstractNumId w:val="17"/>
-  </w:num>
-  <w:num w:numId="109" w16cid:durableId="1541823081">
-    <w:abstractNumId w:val="45"/>
+  <w:num w:numId="111" w16cid:durableId="1878855714">
+    <w:abstractNumId w:val="9"/>
   </w:num>
   <w:numIdMacAtCleanup w:val="25"/>
 </w:numbering>

</xml_diff>